<commit_message>
integrate LowGear and HighGear commands into one command, toggleable by the BACK button on XB360 controller.
</commit_message>
<xml_diff>
--- a/XboxControls_Diagram.docx
+++ b/XboxControls_Diagram.docx
@@ -11,7 +11,7 @@
       </w:tblPr>
       <w:tblGrid>
         <w:gridCol w:w="831"/>
-        <w:gridCol w:w="998"/>
+        <w:gridCol w:w="2194"/>
       </w:tblGrid>
       <w:tr>
         <w:tc>
@@ -176,19 +176,39 @@
           <w:tcPr>
             <w:tcW w:w="0" w:type="auto"/>
           </w:tcPr>
+          <w:p>
+            <w:r>
+              <w:t>Low/High Gear Toggle</w:t>
+            </w:r>
+          </w:p>
+        </w:tc>
+      </w:tr>
+      <w:tr>
+        <w:tc>
+          <w:tcPr>
+            <w:tcW w:w="0" w:type="auto"/>
+          </w:tcPr>
+          <w:p>
+            <w:r>
+              <w:t>5</w:t>
+            </w:r>
+          </w:p>
+        </w:tc>
+        <w:tc>
+          <w:tcPr>
+            <w:tcW w:w="0" w:type="auto"/>
+          </w:tcPr>
           <w:p/>
         </w:tc>
-        <w:bookmarkStart w:id="0" w:name="_GoBack"/>
-        <w:bookmarkEnd w:id="0"/>
-      </w:tr>
-      <w:tr>
-        <w:tc>
-          <w:tcPr>
-            <w:tcW w:w="0" w:type="auto"/>
-          </w:tcPr>
-          <w:p>
-            <w:r>
-              <w:t>5</w:t>
+      </w:tr>
+      <w:tr>
+        <w:tc>
+          <w:tcPr>
+            <w:tcW w:w="0" w:type="auto"/>
+          </w:tcPr>
+          <w:p>
+            <w:r>
+              <w:t>6</w:t>
             </w:r>
           </w:p>
         </w:tc>
@@ -206,7 +226,7 @@
           </w:tcPr>
           <w:p>
             <w:r>
-              <w:t>6</w:t>
+              <w:t>7</w:t>
             </w:r>
           </w:p>
         </w:tc>
@@ -224,7 +244,7 @@
           </w:tcPr>
           <w:p>
             <w:r>
-              <w:t>7</w:t>
+              <w:t>8</w:t>
             </w:r>
           </w:p>
         </w:tc>
@@ -242,7 +262,7 @@
           </w:tcPr>
           <w:p>
             <w:r>
-              <w:t>8</w:t>
+              <w:t>9</w:t>
             </w:r>
           </w:p>
         </w:tc>
@@ -260,15 +280,18 @@
           </w:tcPr>
           <w:p>
             <w:r>
-              <w:t>9</w:t>
-            </w:r>
-          </w:p>
-        </w:tc>
-        <w:tc>
-          <w:tcPr>
-            <w:tcW w:w="0" w:type="auto"/>
-          </w:tcPr>
-          <w:p/>
+              <w:t>10</w:t>
+            </w:r>
+          </w:p>
+        </w:tc>
+        <w:tc>
+          <w:tcPr>
+            <w:tcW w:w="0" w:type="auto"/>
+          </w:tcPr>
+          <w:p>
+            <w:bookmarkStart w:id="0" w:name="_GoBack"/>
+            <w:bookmarkEnd w:id="0"/>
+          </w:p>
         </w:tc>
       </w:tr>
     </w:tbl>

</xml_diff>

<commit_message>
integrate arcade and tank drive commands into one DrivebaseCommand; make arcade and tank drive toggleable by RSTICK on XB360 controller.
</commit_message>
<xml_diff>
--- a/XboxControls_Diagram.docx
+++ b/XboxControls_Diagram.docx
@@ -11,7 +11,7 @@
       </w:tblPr>
       <w:tblGrid>
         <w:gridCol w:w="831"/>
-        <w:gridCol w:w="2194"/>
+        <w:gridCol w:w="2628"/>
       </w:tblGrid>
       <w:tr>
         <w:tc>
@@ -122,6 +122,28 @@
           <w:tcPr>
             <w:tcW w:w="0" w:type="auto"/>
           </w:tcPr>
+          <w:p>
+            <w:r>
+              <w:t>Arcade*/Tank Drive Toggle</w:t>
+            </w:r>
+          </w:p>
+        </w:tc>
+      </w:tr>
+      <w:tr>
+        <w:tc>
+          <w:tcPr>
+            <w:tcW w:w="0" w:type="auto"/>
+          </w:tcPr>
+          <w:p>
+            <w:r>
+              <w:t>2</w:t>
+            </w:r>
+          </w:p>
+        </w:tc>
+        <w:tc>
+          <w:tcPr>
+            <w:tcW w:w="0" w:type="auto"/>
+          </w:tcPr>
           <w:p/>
         </w:tc>
       </w:tr>
@@ -132,7 +154,7 @@
           </w:tcPr>
           <w:p>
             <w:r>
-              <w:t>2</w:t>
+              <w:t>3</w:t>
             </w:r>
           </w:p>
         </w:tc>
@@ -150,7 +172,35 @@
           </w:tcPr>
           <w:p>
             <w:r>
-              <w:t>3</w:t>
+              <w:t>4</w:t>
+            </w:r>
+          </w:p>
+        </w:tc>
+        <w:tc>
+          <w:tcPr>
+            <w:tcW w:w="0" w:type="auto"/>
+          </w:tcPr>
+          <w:p>
+            <w:r>
+              <w:t>Low</w:t>
+            </w:r>
+            <w:r>
+              <w:t>*</w:t>
+            </w:r>
+            <w:r>
+              <w:t>/High Gear Toggle</w:t>
+            </w:r>
+          </w:p>
+        </w:tc>
+      </w:tr>
+      <w:tr>
+        <w:tc>
+          <w:tcPr>
+            <w:tcW w:w="0" w:type="auto"/>
+          </w:tcPr>
+          <w:p>
+            <w:r>
+              <w:t>5</w:t>
             </w:r>
           </w:p>
         </w:tc>
@@ -168,29 +218,7 @@
           </w:tcPr>
           <w:p>
             <w:r>
-              <w:t>4</w:t>
-            </w:r>
-          </w:p>
-        </w:tc>
-        <w:tc>
-          <w:tcPr>
-            <w:tcW w:w="0" w:type="auto"/>
-          </w:tcPr>
-          <w:p>
-            <w:r>
-              <w:t>Low/High Gear Toggle</w:t>
-            </w:r>
-          </w:p>
-        </w:tc>
-      </w:tr>
-      <w:tr>
-        <w:tc>
-          <w:tcPr>
-            <w:tcW w:w="0" w:type="auto"/>
-          </w:tcPr>
-          <w:p>
-            <w:r>
-              <w:t>5</w:t>
+              <w:t>6</w:t>
             </w:r>
           </w:p>
         </w:tc>
@@ -208,7 +236,7 @@
           </w:tcPr>
           <w:p>
             <w:r>
-              <w:t>6</w:t>
+              <w:t>7</w:t>
             </w:r>
           </w:p>
         </w:tc>
@@ -226,7 +254,7 @@
           </w:tcPr>
           <w:p>
             <w:r>
-              <w:t>7</w:t>
+              <w:t>8</w:t>
             </w:r>
           </w:p>
         </w:tc>
@@ -244,7 +272,7 @@
           </w:tcPr>
           <w:p>
             <w:r>
-              <w:t>8</w:t>
+              <w:t>9</w:t>
             </w:r>
           </w:p>
         </w:tc>
@@ -262,7 +290,7 @@
           </w:tcPr>
           <w:p>
             <w:r>
-              <w:t>9</w:t>
+              <w:t>10</w:t>
             </w:r>
           </w:p>
         </w:tc>
@@ -271,27 +299,6 @@
             <w:tcW w:w="0" w:type="auto"/>
           </w:tcPr>
           <w:p/>
-        </w:tc>
-      </w:tr>
-      <w:tr>
-        <w:tc>
-          <w:tcPr>
-            <w:tcW w:w="0" w:type="auto"/>
-          </w:tcPr>
-          <w:p>
-            <w:r>
-              <w:t>10</w:t>
-            </w:r>
-          </w:p>
-        </w:tc>
-        <w:tc>
-          <w:tcPr>
-            <w:tcW w:w="0" w:type="auto"/>
-          </w:tcPr>
-          <w:p>
-            <w:bookmarkStart w:id="0" w:name="_GoBack"/>
-            <w:bookmarkEnd w:id="0"/>
-          </w:p>
         </w:tc>
       </w:tr>
     </w:tbl>
@@ -385,6 +392,51 @@
     </w:p>
     <w:p/>
     <w:p/>
+    <w:p/>
+    <w:p/>
+    <w:p/>
+    <w:p/>
+    <w:p/>
+    <w:p/>
+    <w:p/>
+    <w:p>
+      <w:r>
+        <w:tab/>
+      </w:r>
+      <w:r>
+        <w:tab/>
+      </w:r>
+      <w:r>
+        <w:tab/>
+      </w:r>
+      <w:r>
+        <w:tab/>
+      </w:r>
+      <w:r>
+        <w:tab/>
+      </w:r>
+      <w:r>
+        <w:tab/>
+      </w:r>
+      <w:r>
+        <w:tab/>
+      </w:r>
+      <w:r>
+        <w:tab/>
+      </w:r>
+      <w:r>
+        <w:tab/>
+      </w:r>
+      <w:r>
+        <w:tab/>
+        <w:t>*DEFAULT</w:t>
+      </w:r>
+      <w:r>
+        <w:t xml:space="preserve"> setting</w:t>
+      </w:r>
+      <w:bookmarkStart w:id="0" w:name="_GoBack"/>
+      <w:bookmarkEnd w:id="0"/>
+    </w:p>
     <w:sectPr>
       <w:type w:val="continuous"/>
       <w:pgSz w:w="12240" w:h="15840"/>
@@ -841,6 +893,17 @@
       </w:tblBorders>
     </w:tblPr>
   </w:style>
+  <w:style w:type="paragraph" w:styleId="ListParagraph">
+    <w:name w:val="List Paragraph"/>
+    <w:basedOn w:val="Normal"/>
+    <w:uiPriority w:val="34"/>
+    <w:qFormat/>
+    <w:rsid w:val="00C037F3"/>
+    <w:pPr>
+      <w:ind w:left="720"/>
+      <w:contextualSpacing/>
+    </w:pPr>
+  </w:style>
 </w:styles>
 </file>
 

</xml_diff>

<commit_message>
add hang and shooter subsystems and commands. Lower speeds for motors until tested.
</commit_message>
<xml_diff>
--- a/XboxControls_Diagram.docx
+++ b/XboxControls_Diagram.docx
@@ -10,7 +10,7 @@
         <w:tblLook w:val="04A0" w:firstRow="1" w:lastRow="0" w:firstColumn="1" w:lastColumn="0" w:noHBand="0" w:noVBand="1"/>
       </w:tblPr>
       <w:tblGrid>
-        <w:gridCol w:w="831"/>
+        <w:gridCol w:w="1114"/>
         <w:gridCol w:w="2628"/>
       </w:tblGrid>
       <w:tr>
@@ -50,7 +50,11 @@
           <w:tcPr>
             <w:tcW w:w="0" w:type="auto"/>
           </w:tcPr>
-          <w:p/>
+          <w:p>
+            <w:r>
+              <w:t>Color Picker</w:t>
+            </w:r>
+          </w:p>
         </w:tc>
       </w:tr>
       <w:tr>
@@ -71,6 +75,102 @@
           <w:p>
             <w:r>
               <w:t>Power Cell Pickup</w:t>
+            </w:r>
+          </w:p>
+        </w:tc>
+      </w:tr>
+      <w:tr>
+        <w:tc>
+          <w:tcPr>
+            <w:tcW w:w="0" w:type="auto"/>
+          </w:tcPr>
+          <w:p>
+            <w:r>
+              <w:t>Y</w:t>
+            </w:r>
+          </w:p>
+        </w:tc>
+        <w:tc>
+          <w:tcPr>
+            <w:tcW w:w="0" w:type="auto"/>
+          </w:tcPr>
+          <w:p>
+            <w:proofErr w:type="spellStart"/>
+            <w:r>
+              <w:t>LimeLight</w:t>
+            </w:r>
+            <w:proofErr w:type="spellEnd"/>
+            <w:r>
+              <w:t xml:space="preserve"> Automation</w:t>
+            </w:r>
+          </w:p>
+        </w:tc>
+      </w:tr>
+      <w:tr>
+        <w:tc>
+          <w:tcPr>
+            <w:tcW w:w="0" w:type="auto"/>
+          </w:tcPr>
+          <w:p>
+            <w:r>
+              <w:t>B</w:t>
+            </w:r>
+          </w:p>
+        </w:tc>
+        <w:tc>
+          <w:tcPr>
+            <w:tcW w:w="0" w:type="auto"/>
+          </w:tcPr>
+          <w:p>
+            <w:r>
+              <w:t>Power Cell Pickup (back)</w:t>
+            </w:r>
+          </w:p>
+        </w:tc>
+      </w:tr>
+      <w:tr>
+        <w:tc>
+          <w:tcPr>
+            <w:tcW w:w="0" w:type="auto"/>
+          </w:tcPr>
+          <w:p>
+            <w:r>
+              <w:t>1</w:t>
+            </w:r>
+          </w:p>
+        </w:tc>
+        <w:tc>
+          <w:tcPr>
+            <w:tcW w:w="0" w:type="auto"/>
+          </w:tcPr>
+          <w:p>
+            <w:r>
+              <w:t>Arcade*/Tank Drive Toggle</w:t>
+            </w:r>
+          </w:p>
+        </w:tc>
+      </w:tr>
+      <w:tr>
+        <w:tc>
+          <w:tcPr>
+            <w:tcW w:w="0" w:type="auto"/>
+          </w:tcPr>
+          <w:p>
+            <w:r>
+              <w:t>2</w:t>
+            </w:r>
+            <w:r>
+              <w:t xml:space="preserve"> - UP</w:t>
+            </w:r>
+          </w:p>
+        </w:tc>
+        <w:tc>
+          <w:tcPr>
+            <w:tcW w:w="0" w:type="auto"/>
+          </w:tcPr>
+          <w:p>
+            <w:r>
+              <w:t>Hang</w:t>
             </w:r>
             <w:bookmarkStart w:id="0" w:name="_GoBack"/>
             <w:bookmarkEnd w:id="0"/>
@@ -84,29 +184,7 @@
           </w:tcPr>
           <w:p>
             <w:r>
-              <w:t>Y</w:t>
-            </w:r>
-          </w:p>
-        </w:tc>
-        <w:tc>
-          <w:tcPr>
-            <w:tcW w:w="0" w:type="auto"/>
-          </w:tcPr>
-          <w:p>
-            <w:r>
-              <w:t>LimeLight Automation</w:t>
-            </w:r>
-          </w:p>
-        </w:tc>
-      </w:tr>
-      <w:tr>
-        <w:tc>
-          <w:tcPr>
-            <w:tcW w:w="0" w:type="auto"/>
-          </w:tcPr>
-          <w:p>
-            <w:r>
-              <w:t>B</w:t>
+              <w:t>2 - RIGHT</w:t>
             </w:r>
           </w:p>
         </w:tc>
@@ -124,29 +202,29 @@
           </w:tcPr>
           <w:p>
             <w:r>
-              <w:t>1</w:t>
-            </w:r>
-          </w:p>
-        </w:tc>
-        <w:tc>
-          <w:tcPr>
-            <w:tcW w:w="0" w:type="auto"/>
-          </w:tcPr>
-          <w:p>
-            <w:r>
-              <w:t>Arcade*/Tank Drive Toggle</w:t>
-            </w:r>
-          </w:p>
-        </w:tc>
-      </w:tr>
-      <w:tr>
-        <w:tc>
-          <w:tcPr>
-            <w:tcW w:w="0" w:type="auto"/>
-          </w:tcPr>
-          <w:p>
-            <w:r>
-              <w:t>2</w:t>
+              <w:t>2 - DOWN</w:t>
+            </w:r>
+          </w:p>
+        </w:tc>
+        <w:tc>
+          <w:tcPr>
+            <w:tcW w:w="0" w:type="auto"/>
+          </w:tcPr>
+          <w:p>
+            <w:r>
+              <w:t>Hang (back)</w:t>
+            </w:r>
+          </w:p>
+        </w:tc>
+      </w:tr>
+      <w:tr>
+        <w:tc>
+          <w:tcPr>
+            <w:tcW w:w="0" w:type="auto"/>
+          </w:tcPr>
+          <w:p>
+            <w:r>
+              <w:t>2 - LEFT</w:t>
             </w:r>
           </w:p>
         </w:tc>
@@ -218,6 +296,28 @@
           <w:tcPr>
             <w:tcW w:w="0" w:type="auto"/>
           </w:tcPr>
+          <w:p>
+            <w:r>
+              <w:t>Shooter</w:t>
+            </w:r>
+          </w:p>
+        </w:tc>
+      </w:tr>
+      <w:tr>
+        <w:tc>
+          <w:tcPr>
+            <w:tcW w:w="0" w:type="auto"/>
+          </w:tcPr>
+          <w:p>
+            <w:r>
+              <w:t>6</w:t>
+            </w:r>
+          </w:p>
+        </w:tc>
+        <w:tc>
+          <w:tcPr>
+            <w:tcW w:w="0" w:type="auto"/>
+          </w:tcPr>
           <w:p/>
         </w:tc>
       </w:tr>
@@ -228,7 +328,7 @@
           </w:tcPr>
           <w:p>
             <w:r>
-              <w:t>6</w:t>
+              <w:t>7</w:t>
             </w:r>
           </w:p>
         </w:tc>
@@ -246,7 +346,7 @@
           </w:tcPr>
           <w:p>
             <w:r>
-              <w:t>7</w:t>
+              <w:t>8</w:t>
             </w:r>
           </w:p>
         </w:tc>
@@ -264,7 +364,7 @@
           </w:tcPr>
           <w:p>
             <w:r>
-              <w:t>8</w:t>
+              <w:t>9</w:t>
             </w:r>
           </w:p>
         </w:tc>
@@ -282,24 +382,6 @@
           </w:tcPr>
           <w:p>
             <w:r>
-              <w:t>9</w:t>
-            </w:r>
-          </w:p>
-        </w:tc>
-        <w:tc>
-          <w:tcPr>
-            <w:tcW w:w="0" w:type="auto"/>
-          </w:tcPr>
-          <w:p/>
-        </w:tc>
-      </w:tr>
-      <w:tr>
-        <w:tc>
-          <w:tcPr>
-            <w:tcW w:w="0" w:type="auto"/>
-          </w:tcPr>
-          <w:p>
-            <w:r>
               <w:t>10</w:t>
             </w:r>
           </w:p>
@@ -308,7 +390,11 @@
           <w:tcPr>
             <w:tcW w:w="0" w:type="auto"/>
           </w:tcPr>
-          <w:p/>
+          <w:p>
+            <w:r>
+              <w:t>Shooter (back)</w:t>
+            </w:r>
+          </w:p>
         </w:tc>
       </w:tr>
     </w:tbl>

</xml_diff>

<commit_message>
toggle pickup bucket piston.
</commit_message>
<xml_diff>
--- a/XboxControls_Diagram.docx
+++ b/XboxControls_Diagram.docx
@@ -95,13 +95,8 @@
             <w:tcW w:w="0" w:type="auto"/>
           </w:tcPr>
           <w:p>
-            <w:proofErr w:type="spellStart"/>
-            <w:r>
-              <w:t>LimeLight</w:t>
-            </w:r>
-            <w:proofErr w:type="spellEnd"/>
-            <w:r>
-              <w:t xml:space="preserve"> Automation</w:t>
+            <w:r>
+              <w:t>LimeLight Automation</w:t>
             </w:r>
           </w:p>
         </w:tc>
@@ -171,28 +166,32 @@
           <w:p>
             <w:r>
               <w:t>Hang</w:t>
+            </w:r>
+          </w:p>
+        </w:tc>
+      </w:tr>
+      <w:tr>
+        <w:tc>
+          <w:tcPr>
+            <w:tcW w:w="0" w:type="auto"/>
+          </w:tcPr>
+          <w:p>
+            <w:r>
+              <w:t>2 - RIGHT</w:t>
+            </w:r>
+          </w:p>
+        </w:tc>
+        <w:tc>
+          <w:tcPr>
+            <w:tcW w:w="0" w:type="auto"/>
+          </w:tcPr>
+          <w:p>
+            <w:r>
+              <w:t>Pickup Piston</w:t>
             </w:r>
             <w:bookmarkStart w:id="0" w:name="_GoBack"/>
             <w:bookmarkEnd w:id="0"/>
           </w:p>
-        </w:tc>
-      </w:tr>
-      <w:tr>
-        <w:tc>
-          <w:tcPr>
-            <w:tcW w:w="0" w:type="auto"/>
-          </w:tcPr>
-          <w:p>
-            <w:r>
-              <w:t>2 - RIGHT</w:t>
-            </w:r>
-          </w:p>
-        </w:tc>
-        <w:tc>
-          <w:tcPr>
-            <w:tcW w:w="0" w:type="auto"/>
-          </w:tcPr>
-          <w:p/>
         </w:tc>
       </w:tr>
       <w:tr>

</xml_diff>

<commit_message>
Add indexing system. TODO: TOF sensors. Add XB360 RT/LT button constants.
</commit_message>
<xml_diff>
--- a/XboxControls_Diagram.docx
+++ b/XboxControls_Diagram.docx
@@ -132,6 +132,12 @@
             <w:r>
               <w:t>1</w:t>
             </w:r>
+            <w:r>
+              <w:t xml:space="preserve"> </w:t>
+            </w:r>
+            <w:r>
+              <w:t>- CLICK</w:t>
+            </w:r>
           </w:p>
         </w:tc>
         <w:tc>
@@ -152,6 +158,24 @@
           </w:tcPr>
           <w:p>
             <w:r>
+              <w:t>1 - AXIS</w:t>
+            </w:r>
+          </w:p>
+        </w:tc>
+        <w:tc>
+          <w:tcPr>
+            <w:tcW w:w="0" w:type="auto"/>
+          </w:tcPr>
+          <w:p/>
+        </w:tc>
+      </w:tr>
+      <w:tr>
+        <w:tc>
+          <w:tcPr>
+            <w:tcW w:w="0" w:type="auto"/>
+          </w:tcPr>
+          <w:p>
+            <w:r>
               <w:t>2</w:t>
             </w:r>
             <w:r>
@@ -188,190 +212,222 @@
           <w:p>
             <w:r>
               <w:t>Pickup Piston</w:t>
+            </w:r>
+          </w:p>
+        </w:tc>
+      </w:tr>
+      <w:tr>
+        <w:tc>
+          <w:tcPr>
+            <w:tcW w:w="0" w:type="auto"/>
+          </w:tcPr>
+          <w:p>
+            <w:r>
+              <w:t>2 - DOWN</w:t>
+            </w:r>
+          </w:p>
+        </w:tc>
+        <w:tc>
+          <w:tcPr>
+            <w:tcW w:w="0" w:type="auto"/>
+          </w:tcPr>
+          <w:p>
+            <w:r>
+              <w:t>Hang (back)</w:t>
+            </w:r>
+          </w:p>
+        </w:tc>
+      </w:tr>
+      <w:tr>
+        <w:tc>
+          <w:tcPr>
+            <w:tcW w:w="0" w:type="auto"/>
+          </w:tcPr>
+          <w:p>
+            <w:r>
+              <w:t>2 - LEFT</w:t>
+            </w:r>
+          </w:p>
+        </w:tc>
+        <w:tc>
+          <w:tcPr>
+            <w:tcW w:w="0" w:type="auto"/>
+          </w:tcPr>
+          <w:p/>
+        </w:tc>
+      </w:tr>
+      <w:tr>
+        <w:tc>
+          <w:tcPr>
+            <w:tcW w:w="0" w:type="auto"/>
+          </w:tcPr>
+          <w:p>
+            <w:r>
+              <w:t>3</w:t>
+            </w:r>
+            <w:r>
+              <w:t xml:space="preserve"> </w:t>
+            </w:r>
+            <w:r>
+              <w:t>- CLICK</w:t>
+            </w:r>
+          </w:p>
+        </w:tc>
+        <w:tc>
+          <w:tcPr>
+            <w:tcW w:w="0" w:type="auto"/>
+          </w:tcPr>
+          <w:p/>
+        </w:tc>
+      </w:tr>
+      <w:tr>
+        <w:tc>
+          <w:tcPr>
+            <w:tcW w:w="0" w:type="auto"/>
+          </w:tcPr>
+          <w:p>
+            <w:r>
+              <w:t>3 - AXIS</w:t>
+            </w:r>
+          </w:p>
+        </w:tc>
+        <w:tc>
+          <w:tcPr>
+            <w:tcW w:w="0" w:type="auto"/>
+          </w:tcPr>
+          <w:p/>
+        </w:tc>
+      </w:tr>
+      <w:tr>
+        <w:tc>
+          <w:tcPr>
+            <w:tcW w:w="0" w:type="auto"/>
+          </w:tcPr>
+          <w:p>
+            <w:r>
+              <w:t>4</w:t>
+            </w:r>
+          </w:p>
+        </w:tc>
+        <w:tc>
+          <w:tcPr>
+            <w:tcW w:w="0" w:type="auto"/>
+          </w:tcPr>
+          <w:p>
+            <w:r>
+              <w:t>Low</w:t>
+            </w:r>
+            <w:r>
+              <w:t>*</w:t>
+            </w:r>
+            <w:r>
+              <w:t>/High Gear Toggle</w:t>
+            </w:r>
+          </w:p>
+        </w:tc>
+      </w:tr>
+      <w:tr>
+        <w:tc>
+          <w:tcPr>
+            <w:tcW w:w="0" w:type="auto"/>
+          </w:tcPr>
+          <w:p>
+            <w:r>
+              <w:t>5</w:t>
+            </w:r>
+          </w:p>
+        </w:tc>
+        <w:tc>
+          <w:tcPr>
+            <w:tcW w:w="0" w:type="auto"/>
+          </w:tcPr>
+          <w:p>
+            <w:r>
+              <w:t>Shooter</w:t>
+            </w:r>
+          </w:p>
+        </w:tc>
+      </w:tr>
+      <w:tr>
+        <w:tc>
+          <w:tcPr>
+            <w:tcW w:w="0" w:type="auto"/>
+          </w:tcPr>
+          <w:p>
+            <w:r>
+              <w:t>6</w:t>
+            </w:r>
+          </w:p>
+        </w:tc>
+        <w:tc>
+          <w:tcPr>
+            <w:tcW w:w="0" w:type="auto"/>
+          </w:tcPr>
+          <w:p>
+            <w:r>
+              <w:t>Index</w:t>
+            </w:r>
+          </w:p>
+        </w:tc>
+      </w:tr>
+      <w:tr>
+        <w:tc>
+          <w:tcPr>
+            <w:tcW w:w="0" w:type="auto"/>
+          </w:tcPr>
+          <w:p>
+            <w:r>
+              <w:t>7</w:t>
+            </w:r>
+          </w:p>
+        </w:tc>
+        <w:tc>
+          <w:tcPr>
+            <w:tcW w:w="0" w:type="auto"/>
+          </w:tcPr>
+          <w:p/>
+        </w:tc>
+      </w:tr>
+      <w:tr>
+        <w:tc>
+          <w:tcPr>
+            <w:tcW w:w="0" w:type="auto"/>
+          </w:tcPr>
+          <w:p>
+            <w:r>
+              <w:t>8</w:t>
+            </w:r>
+          </w:p>
+        </w:tc>
+        <w:tc>
+          <w:tcPr>
+            <w:tcW w:w="0" w:type="auto"/>
+          </w:tcPr>
+          <w:p/>
+        </w:tc>
+      </w:tr>
+      <w:tr>
+        <w:tc>
+          <w:tcPr>
+            <w:tcW w:w="0" w:type="auto"/>
+          </w:tcPr>
+          <w:p>
+            <w:r>
+              <w:t>9</w:t>
+            </w:r>
+          </w:p>
+        </w:tc>
+        <w:tc>
+          <w:tcPr>
+            <w:tcW w:w="0" w:type="auto"/>
+          </w:tcPr>
+          <w:p>
+            <w:r>
+              <w:t>Index (back)</w:t>
             </w:r>
             <w:bookmarkStart w:id="0" w:name="_GoBack"/>
             <w:bookmarkEnd w:id="0"/>
           </w:p>
-        </w:tc>
-      </w:tr>
-      <w:tr>
-        <w:tc>
-          <w:tcPr>
-            <w:tcW w:w="0" w:type="auto"/>
-          </w:tcPr>
-          <w:p>
-            <w:r>
-              <w:t>2 - DOWN</w:t>
-            </w:r>
-          </w:p>
-        </w:tc>
-        <w:tc>
-          <w:tcPr>
-            <w:tcW w:w="0" w:type="auto"/>
-          </w:tcPr>
-          <w:p>
-            <w:r>
-              <w:t>Hang (back)</w:t>
-            </w:r>
-          </w:p>
-        </w:tc>
-      </w:tr>
-      <w:tr>
-        <w:tc>
-          <w:tcPr>
-            <w:tcW w:w="0" w:type="auto"/>
-          </w:tcPr>
-          <w:p>
-            <w:r>
-              <w:t>2 - LEFT</w:t>
-            </w:r>
-          </w:p>
-        </w:tc>
-        <w:tc>
-          <w:tcPr>
-            <w:tcW w:w="0" w:type="auto"/>
-          </w:tcPr>
-          <w:p/>
-        </w:tc>
-      </w:tr>
-      <w:tr>
-        <w:tc>
-          <w:tcPr>
-            <w:tcW w:w="0" w:type="auto"/>
-          </w:tcPr>
-          <w:p>
-            <w:r>
-              <w:t>3</w:t>
-            </w:r>
-          </w:p>
-        </w:tc>
-        <w:tc>
-          <w:tcPr>
-            <w:tcW w:w="0" w:type="auto"/>
-          </w:tcPr>
-          <w:p/>
-        </w:tc>
-      </w:tr>
-      <w:tr>
-        <w:tc>
-          <w:tcPr>
-            <w:tcW w:w="0" w:type="auto"/>
-          </w:tcPr>
-          <w:p>
-            <w:r>
-              <w:t>4</w:t>
-            </w:r>
-          </w:p>
-        </w:tc>
-        <w:tc>
-          <w:tcPr>
-            <w:tcW w:w="0" w:type="auto"/>
-          </w:tcPr>
-          <w:p>
-            <w:r>
-              <w:t>Low</w:t>
-            </w:r>
-            <w:r>
-              <w:t>*</w:t>
-            </w:r>
-            <w:r>
-              <w:t>/High Gear Toggle</w:t>
-            </w:r>
-          </w:p>
-        </w:tc>
-      </w:tr>
-      <w:tr>
-        <w:tc>
-          <w:tcPr>
-            <w:tcW w:w="0" w:type="auto"/>
-          </w:tcPr>
-          <w:p>
-            <w:r>
-              <w:t>5</w:t>
-            </w:r>
-          </w:p>
-        </w:tc>
-        <w:tc>
-          <w:tcPr>
-            <w:tcW w:w="0" w:type="auto"/>
-          </w:tcPr>
-          <w:p>
-            <w:r>
-              <w:t>Shooter</w:t>
-            </w:r>
-          </w:p>
-        </w:tc>
-      </w:tr>
-      <w:tr>
-        <w:tc>
-          <w:tcPr>
-            <w:tcW w:w="0" w:type="auto"/>
-          </w:tcPr>
-          <w:p>
-            <w:r>
-              <w:t>6</w:t>
-            </w:r>
-          </w:p>
-        </w:tc>
-        <w:tc>
-          <w:tcPr>
-            <w:tcW w:w="0" w:type="auto"/>
-          </w:tcPr>
-          <w:p/>
-        </w:tc>
-      </w:tr>
-      <w:tr>
-        <w:tc>
-          <w:tcPr>
-            <w:tcW w:w="0" w:type="auto"/>
-          </w:tcPr>
-          <w:p>
-            <w:r>
-              <w:t>7</w:t>
-            </w:r>
-          </w:p>
-        </w:tc>
-        <w:tc>
-          <w:tcPr>
-            <w:tcW w:w="0" w:type="auto"/>
-          </w:tcPr>
-          <w:p/>
-        </w:tc>
-      </w:tr>
-      <w:tr>
-        <w:tc>
-          <w:tcPr>
-            <w:tcW w:w="0" w:type="auto"/>
-          </w:tcPr>
-          <w:p>
-            <w:r>
-              <w:t>8</w:t>
-            </w:r>
-          </w:p>
-        </w:tc>
-        <w:tc>
-          <w:tcPr>
-            <w:tcW w:w="0" w:type="auto"/>
-          </w:tcPr>
-          <w:p/>
-        </w:tc>
-      </w:tr>
-      <w:tr>
-        <w:tc>
-          <w:tcPr>
-            <w:tcW w:w="0" w:type="auto"/>
-          </w:tcPr>
-          <w:p>
-            <w:r>
-              <w:t>9</w:t>
-            </w:r>
-          </w:p>
-        </w:tc>
-        <w:tc>
-          <w:tcPr>
-            <w:tcW w:w="0" w:type="auto"/>
-          </w:tcPr>
-          <w:p/>
         </w:tc>
       </w:tr>
       <w:tr>

</xml_diff>

<commit_message>
update controls doc, add OI.java for controls.
</commit_message>
<xml_diff>
--- a/XboxControls_Diagram.docx
+++ b/XboxControls_Diagram.docx
@@ -11,7 +11,7 @@
       </w:tblPr>
       <w:tblGrid>
         <w:gridCol w:w="1114"/>
-        <w:gridCol w:w="2628"/>
+        <w:gridCol w:w="2121"/>
       </w:tblGrid>
       <w:tr>
         <w:tc>
@@ -52,7 +52,7 @@
           </w:tcPr>
           <w:p>
             <w:r>
-              <w:t>Color Picker</w:t>
+              <w:t>Air Brake (Hang)</w:t>
             </w:r>
           </w:p>
         </w:tc>
@@ -74,7 +74,10 @@
           </w:tcPr>
           <w:p>
             <w:r>
-              <w:t>Power Cell Pickup</w:t>
+              <w:t>Intake</w:t>
+            </w:r>
+            <w:r>
+              <w:t xml:space="preserve"> (rev)</w:t>
             </w:r>
           </w:p>
         </w:tc>
@@ -96,7 +99,15 @@
           </w:tcPr>
           <w:p>
             <w:r>
-              <w:t>LimeLight Automation</w:t>
+              <w:t>Intake (</w:t>
+            </w:r>
+            <w:proofErr w:type="spellStart"/>
+            <w:r>
+              <w:t>fwd</w:t>
+            </w:r>
+            <w:proofErr w:type="spellEnd"/>
+            <w:r>
+              <w:t>)</w:t>
             </w:r>
           </w:p>
         </w:tc>
@@ -116,11 +127,7 @@
           <w:tcPr>
             <w:tcW w:w="0" w:type="auto"/>
           </w:tcPr>
-          <w:p>
-            <w:r>
-              <w:t>Power Cell Pickup (back)</w:t>
-            </w:r>
-          </w:p>
+          <w:p/>
         </w:tc>
       </w:tr>
       <w:tr>
@@ -144,11 +151,7 @@
           <w:tcPr>
             <w:tcW w:w="0" w:type="auto"/>
           </w:tcPr>
-          <w:p>
-            <w:r>
-              <w:t>Arcade*/Tank Drive Toggle</w:t>
-            </w:r>
-          </w:p>
+          <w:p/>
         </w:tc>
       </w:tr>
       <w:tr>
@@ -166,7 +169,11 @@
           <w:tcPr>
             <w:tcW w:w="0" w:type="auto"/>
           </w:tcPr>
-          <w:p/>
+          <w:p>
+            <w:r>
+              <w:t>Conveyor</w:t>
+            </w:r>
+          </w:p>
         </w:tc>
       </w:tr>
       <w:tr>
@@ -187,6 +194,109 @@
           <w:tcPr>
             <w:tcW w:w="0" w:type="auto"/>
           </w:tcPr>
+          <w:p/>
+        </w:tc>
+      </w:tr>
+      <w:tr>
+        <w:tc>
+          <w:tcPr>
+            <w:tcW w:w="0" w:type="auto"/>
+          </w:tcPr>
+          <w:p>
+            <w:r>
+              <w:t>2 - RIGHT</w:t>
+            </w:r>
+          </w:p>
+        </w:tc>
+        <w:tc>
+          <w:tcPr>
+            <w:tcW w:w="0" w:type="auto"/>
+          </w:tcPr>
+          <w:p/>
+        </w:tc>
+      </w:tr>
+      <w:tr>
+        <w:tc>
+          <w:tcPr>
+            <w:tcW w:w="0" w:type="auto"/>
+          </w:tcPr>
+          <w:p>
+            <w:r>
+              <w:t>2 - DOWN</w:t>
+            </w:r>
+          </w:p>
+        </w:tc>
+        <w:tc>
+          <w:tcPr>
+            <w:tcW w:w="0" w:type="auto"/>
+          </w:tcPr>
+          <w:p>
+            <w:r>
+              <w:t>Intake Piston</w:t>
+            </w:r>
+            <w:r>
+              <w:t xml:space="preserve"> (toggle)</w:t>
+            </w:r>
+          </w:p>
+        </w:tc>
+      </w:tr>
+      <w:tr>
+        <w:tc>
+          <w:tcPr>
+            <w:tcW w:w="0" w:type="auto"/>
+          </w:tcPr>
+          <w:p>
+            <w:r>
+              <w:t>2 - LEFT</w:t>
+            </w:r>
+          </w:p>
+        </w:tc>
+        <w:tc>
+          <w:tcPr>
+            <w:tcW w:w="0" w:type="auto"/>
+          </w:tcPr>
+          <w:p/>
+        </w:tc>
+      </w:tr>
+      <w:tr>
+        <w:tc>
+          <w:tcPr>
+            <w:tcW w:w="0" w:type="auto"/>
+          </w:tcPr>
+          <w:p>
+            <w:r>
+              <w:t>3</w:t>
+            </w:r>
+            <w:r>
+              <w:t xml:space="preserve"> </w:t>
+            </w:r>
+            <w:r>
+              <w:t>- CLICK</w:t>
+            </w:r>
+          </w:p>
+        </w:tc>
+        <w:tc>
+          <w:tcPr>
+            <w:tcW w:w="0" w:type="auto"/>
+          </w:tcPr>
+          <w:p/>
+        </w:tc>
+      </w:tr>
+      <w:tr>
+        <w:tc>
+          <w:tcPr>
+            <w:tcW w:w="0" w:type="auto"/>
+          </w:tcPr>
+          <w:p>
+            <w:r>
+              <w:t>3 - AXIS</w:t>
+            </w:r>
+          </w:p>
+        </w:tc>
+        <w:tc>
+          <w:tcPr>
+            <w:tcW w:w="0" w:type="auto"/>
+          </w:tcPr>
           <w:p>
             <w:r>
               <w:t>Hang</w:t>
@@ -201,110 +311,6 @@
           </w:tcPr>
           <w:p>
             <w:r>
-              <w:t>2 - RIGHT</w:t>
-            </w:r>
-          </w:p>
-        </w:tc>
-        <w:tc>
-          <w:tcPr>
-            <w:tcW w:w="0" w:type="auto"/>
-          </w:tcPr>
-          <w:p>
-            <w:r>
-              <w:t>Pickup Piston</w:t>
-            </w:r>
-          </w:p>
-        </w:tc>
-      </w:tr>
-      <w:tr>
-        <w:tc>
-          <w:tcPr>
-            <w:tcW w:w="0" w:type="auto"/>
-          </w:tcPr>
-          <w:p>
-            <w:r>
-              <w:t>2 - DOWN</w:t>
-            </w:r>
-          </w:p>
-        </w:tc>
-        <w:tc>
-          <w:tcPr>
-            <w:tcW w:w="0" w:type="auto"/>
-          </w:tcPr>
-          <w:p>
-            <w:r>
-              <w:t>Hang (back)</w:t>
-            </w:r>
-          </w:p>
-        </w:tc>
-      </w:tr>
-      <w:tr>
-        <w:tc>
-          <w:tcPr>
-            <w:tcW w:w="0" w:type="auto"/>
-          </w:tcPr>
-          <w:p>
-            <w:r>
-              <w:t>2 - LEFT</w:t>
-            </w:r>
-          </w:p>
-        </w:tc>
-        <w:tc>
-          <w:tcPr>
-            <w:tcW w:w="0" w:type="auto"/>
-          </w:tcPr>
-          <w:p/>
-        </w:tc>
-      </w:tr>
-      <w:tr>
-        <w:tc>
-          <w:tcPr>
-            <w:tcW w:w="0" w:type="auto"/>
-          </w:tcPr>
-          <w:p>
-            <w:r>
-              <w:t>3</w:t>
-            </w:r>
-            <w:r>
-              <w:t xml:space="preserve"> </w:t>
-            </w:r>
-            <w:r>
-              <w:t>- CLICK</w:t>
-            </w:r>
-          </w:p>
-        </w:tc>
-        <w:tc>
-          <w:tcPr>
-            <w:tcW w:w="0" w:type="auto"/>
-          </w:tcPr>
-          <w:p/>
-        </w:tc>
-      </w:tr>
-      <w:tr>
-        <w:tc>
-          <w:tcPr>
-            <w:tcW w:w="0" w:type="auto"/>
-          </w:tcPr>
-          <w:p>
-            <w:r>
-              <w:t>3 - AXIS</w:t>
-            </w:r>
-          </w:p>
-        </w:tc>
-        <w:tc>
-          <w:tcPr>
-            <w:tcW w:w="0" w:type="auto"/>
-          </w:tcPr>
-          <w:p/>
-        </w:tc>
-      </w:tr>
-      <w:tr>
-        <w:tc>
-          <w:tcPr>
-            <w:tcW w:w="0" w:type="auto"/>
-          </w:tcPr>
-          <w:p>
-            <w:r>
               <w:t>4</w:t>
             </w:r>
           </w:p>
@@ -313,17 +319,7 @@
           <w:tcPr>
             <w:tcW w:w="0" w:type="auto"/>
           </w:tcPr>
-          <w:p>
-            <w:r>
-              <w:t>Low</w:t>
-            </w:r>
-            <w:r>
-              <w:t>*</w:t>
-            </w:r>
-            <w:r>
-              <w:t>/High Gear Toggle</w:t>
-            </w:r>
-          </w:p>
+          <w:p/>
         </w:tc>
       </w:tr>
       <w:tr>
@@ -343,7 +339,7 @@
           </w:tcPr>
           <w:p>
             <w:r>
-              <w:t>Shooter</w:t>
+              <w:t>Shooter (rev)</w:t>
             </w:r>
           </w:p>
         </w:tc>
@@ -365,7 +361,7 @@
           </w:tcPr>
           <w:p>
             <w:r>
-              <w:t>Index</w:t>
+              <w:t>Color (rev)</w:t>
             </w:r>
           </w:p>
         </w:tc>
@@ -423,10 +419,16 @@
           </w:tcPr>
           <w:p>
             <w:r>
-              <w:t>Index (back)</w:t>
-            </w:r>
-            <w:bookmarkStart w:id="0" w:name="_GoBack"/>
-            <w:bookmarkEnd w:id="0"/>
+              <w:t>Color (</w:t>
+            </w:r>
+            <w:proofErr w:type="spellStart"/>
+            <w:r>
+              <w:t>fwd</w:t>
+            </w:r>
+            <w:proofErr w:type="spellEnd"/>
+            <w:r>
+              <w:t>)</w:t>
+            </w:r>
           </w:p>
         </w:tc>
       </w:tr>
@@ -447,7 +449,15 @@
           </w:tcPr>
           <w:p>
             <w:r>
-              <w:t>Shooter (back)</w:t>
+              <w:t>Shooter (</w:t>
+            </w:r>
+            <w:proofErr w:type="spellStart"/>
+            <w:r>
+              <w:t>fwd</w:t>
+            </w:r>
+            <w:proofErr w:type="spellEnd"/>
+            <w:r>
+              <w:t>)</w:t>
             </w:r>
           </w:p>
         </w:tc>
@@ -467,13 +477,13 @@
           <w:noProof/>
         </w:rPr>
         <w:drawing>
-          <wp:anchor distT="0" distB="0" distL="114300" distR="114300" simplePos="0" relativeHeight="251658240" behindDoc="0" locked="0" layoutInCell="1" allowOverlap="1" wp14:anchorId="2150FCA3" wp14:editId="55588B62">
+          <wp:anchor distT="0" distB="0" distL="114300" distR="114300" simplePos="0" relativeHeight="251658240" behindDoc="0" locked="0" layoutInCell="1" allowOverlap="1" wp14:anchorId="2150FCA3" wp14:editId="7FBC7AB5">
             <wp:simplePos x="0" y="0"/>
             <wp:positionH relativeFrom="margin">
-              <wp:align>left</wp:align>
+              <wp:posOffset>-152400</wp:posOffset>
             </wp:positionH>
             <wp:positionV relativeFrom="paragraph">
-              <wp:posOffset>285750</wp:posOffset>
+              <wp:posOffset>9525</wp:posOffset>
             </wp:positionV>
             <wp:extent cx="4133850" cy="2743200"/>
             <wp:effectExtent l="0" t="0" r="0" b="0"/>
@@ -584,6 +594,334 @@
       </w:r>
       <w:r>
         <w:t xml:space="preserve"> setting</w:t>
+      </w:r>
+    </w:p>
+    <w:p/>
+    <w:tbl>
+      <w:tblPr>
+        <w:tblStyle w:val="TableGrid"/>
+        <w:tblpPr w:leftFromText="180" w:rightFromText="180" w:vertAnchor="text" w:horzAnchor="page" w:tblpX="8026" w:tblpY="194"/>
+        <w:tblW w:w="0" w:type="auto"/>
+        <w:tblLook w:val="04A0" w:firstRow="1" w:lastRow="0" w:firstColumn="1" w:lastColumn="0" w:noHBand="0" w:noVBand="1"/>
+      </w:tblPr>
+      <w:tblGrid>
+        <w:gridCol w:w="831"/>
+        <w:gridCol w:w="2200"/>
+      </w:tblGrid>
+      <w:tr>
+        <w:tc>
+          <w:tcPr>
+            <w:tcW w:w="0" w:type="auto"/>
+          </w:tcPr>
+          <w:p>
+            <w:r>
+              <w:t>Button</w:t>
+            </w:r>
+          </w:p>
+        </w:tc>
+        <w:tc>
+          <w:tcPr>
+            <w:tcW w:w="0" w:type="auto"/>
+          </w:tcPr>
+          <w:p>
+            <w:r>
+              <w:t>Function</w:t>
+            </w:r>
+          </w:p>
+        </w:tc>
+      </w:tr>
+      <w:tr>
+        <w:tc>
+          <w:tcPr>
+            <w:tcW w:w="0" w:type="auto"/>
+          </w:tcPr>
+          <w:p>
+            <w:r>
+              <w:t>HAT</w:t>
+            </w:r>
+          </w:p>
+        </w:tc>
+        <w:tc>
+          <w:tcPr>
+            <w:tcW w:w="0" w:type="auto"/>
+          </w:tcPr>
+          <w:p/>
+        </w:tc>
+      </w:tr>
+      <w:tr>
+        <w:tc>
+          <w:tcPr>
+            <w:tcW w:w="0" w:type="auto"/>
+          </w:tcPr>
+          <w:p>
+            <w:r>
+              <w:t>1</w:t>
+            </w:r>
+          </w:p>
+        </w:tc>
+        <w:tc>
+          <w:tcPr>
+            <w:tcW w:w="0" w:type="auto"/>
+          </w:tcPr>
+          <w:p/>
+        </w:tc>
+      </w:tr>
+      <w:tr>
+        <w:tc>
+          <w:tcPr>
+            <w:tcW w:w="0" w:type="auto"/>
+          </w:tcPr>
+          <w:p>
+            <w:r>
+              <w:t>2</w:t>
+            </w:r>
+          </w:p>
+        </w:tc>
+        <w:tc>
+          <w:tcPr>
+            <w:tcW w:w="0" w:type="auto"/>
+          </w:tcPr>
+          <w:p/>
+        </w:tc>
+      </w:tr>
+      <w:tr>
+        <w:tc>
+          <w:tcPr>
+            <w:tcW w:w="0" w:type="auto"/>
+          </w:tcPr>
+          <w:p>
+            <w:r>
+              <w:t>3</w:t>
+            </w:r>
+          </w:p>
+        </w:tc>
+        <w:tc>
+          <w:tcPr>
+            <w:tcW w:w="0" w:type="auto"/>
+          </w:tcPr>
+          <w:p>
+            <w:r>
+              <w:t>Low Gear</w:t>
+            </w:r>
+          </w:p>
+        </w:tc>
+      </w:tr>
+      <w:tr>
+        <w:tc>
+          <w:tcPr>
+            <w:tcW w:w="0" w:type="auto"/>
+          </w:tcPr>
+          <w:p>
+            <w:r>
+              <w:t>4</w:t>
+            </w:r>
+          </w:p>
+        </w:tc>
+        <w:tc>
+          <w:tcPr>
+            <w:tcW w:w="0" w:type="auto"/>
+          </w:tcPr>
+          <w:p>
+            <w:r>
+              <w:t>High Gear</w:t>
+            </w:r>
+          </w:p>
+        </w:tc>
+      </w:tr>
+      <w:tr>
+        <w:tc>
+          <w:tcPr>
+            <w:tcW w:w="0" w:type="auto"/>
+          </w:tcPr>
+          <w:p>
+            <w:r>
+              <w:t>5</w:t>
+            </w:r>
+          </w:p>
+        </w:tc>
+        <w:tc>
+          <w:tcPr>
+            <w:tcW w:w="0" w:type="auto"/>
+          </w:tcPr>
+          <w:p/>
+        </w:tc>
+      </w:tr>
+      <w:tr>
+        <w:tc>
+          <w:tcPr>
+            <w:tcW w:w="0" w:type="auto"/>
+          </w:tcPr>
+          <w:p>
+            <w:r>
+              <w:t>6</w:t>
+            </w:r>
+          </w:p>
+        </w:tc>
+        <w:tc>
+          <w:tcPr>
+            <w:tcW w:w="0" w:type="auto"/>
+          </w:tcPr>
+          <w:p>
+            <w:bookmarkStart w:id="0" w:name="_GoBack"/>
+            <w:bookmarkEnd w:id="0"/>
+          </w:p>
+        </w:tc>
+      </w:tr>
+      <w:tr>
+        <w:tc>
+          <w:tcPr>
+            <w:tcW w:w="0" w:type="auto"/>
+          </w:tcPr>
+          <w:p>
+            <w:r>
+              <w:t>7</w:t>
+            </w:r>
+          </w:p>
+        </w:tc>
+        <w:tc>
+          <w:tcPr>
+            <w:tcW w:w="0" w:type="auto"/>
+          </w:tcPr>
+          <w:p/>
+        </w:tc>
+      </w:tr>
+      <w:tr>
+        <w:tc>
+          <w:tcPr>
+            <w:tcW w:w="0" w:type="auto"/>
+          </w:tcPr>
+          <w:p>
+            <w:r>
+              <w:t>8</w:t>
+            </w:r>
+          </w:p>
+        </w:tc>
+        <w:tc>
+          <w:tcPr>
+            <w:tcW w:w="0" w:type="auto"/>
+          </w:tcPr>
+          <w:p/>
+        </w:tc>
+      </w:tr>
+      <w:tr>
+        <w:tc>
+          <w:tcPr>
+            <w:tcW w:w="0" w:type="auto"/>
+          </w:tcPr>
+          <w:p>
+            <w:r>
+              <w:t>9</w:t>
+            </w:r>
+          </w:p>
+        </w:tc>
+        <w:tc>
+          <w:tcPr>
+            <w:tcW w:w="0" w:type="auto"/>
+          </w:tcPr>
+          <w:p/>
+        </w:tc>
+      </w:tr>
+      <w:tr>
+        <w:tc>
+          <w:tcPr>
+            <w:tcW w:w="0" w:type="auto"/>
+          </w:tcPr>
+          <w:p>
+            <w:r>
+              <w:t>10</w:t>
+            </w:r>
+          </w:p>
+        </w:tc>
+        <w:tc>
+          <w:tcPr>
+            <w:tcW w:w="0" w:type="auto"/>
+          </w:tcPr>
+          <w:p/>
+        </w:tc>
+      </w:tr>
+      <w:tr>
+        <w:tc>
+          <w:tcPr>
+            <w:tcW w:w="0" w:type="auto"/>
+          </w:tcPr>
+          <w:p>
+            <w:r>
+              <w:t>11</w:t>
+            </w:r>
+          </w:p>
+        </w:tc>
+        <w:tc>
+          <w:tcPr>
+            <w:tcW w:w="0" w:type="auto"/>
+          </w:tcPr>
+          <w:p>
+            <w:proofErr w:type="spellStart"/>
+            <w:r>
+              <w:t>LimeLight</w:t>
+            </w:r>
+            <w:proofErr w:type="spellEnd"/>
+            <w:r>
+              <w:t xml:space="preserve"> Automation</w:t>
+            </w:r>
+          </w:p>
+        </w:tc>
+      </w:tr>
+      <w:tr>
+        <w:tc>
+          <w:tcPr>
+            <w:tcW w:w="0" w:type="auto"/>
+          </w:tcPr>
+          <w:p>
+            <w:r>
+              <w:t>12</w:t>
+            </w:r>
+          </w:p>
+        </w:tc>
+        <w:tc>
+          <w:tcPr>
+            <w:tcW w:w="0" w:type="auto"/>
+          </w:tcPr>
+          <w:p/>
+        </w:tc>
+      </w:tr>
+    </w:tbl>
+    <w:p>
+      <w:r>
+        <w:drawing>
+          <wp:inline distT="0" distB="0" distL="0" distR="0" wp14:anchorId="0C35B107" wp14:editId="02D51DE2">
+            <wp:extent cx="2600688" cy="3810532"/>
+            <wp:effectExtent l="0" t="0" r="9525" b="0"/>
+            <wp:docPr id="3" name="Picture 3"/>
+            <wp:cNvGraphicFramePr>
+              <a:graphicFrameLocks xmlns:a="http://schemas.openxmlformats.org/drawingml/2006/main" noChangeAspect="1"/>
+            </wp:cNvGraphicFramePr>
+            <a:graphic xmlns:a="http://schemas.openxmlformats.org/drawingml/2006/main">
+              <a:graphicData uri="http://schemas.openxmlformats.org/drawingml/2006/picture">
+                <pic:pic xmlns:pic="http://schemas.openxmlformats.org/drawingml/2006/picture">
+                  <pic:nvPicPr>
+                    <pic:cNvPr id="1" name=""/>
+                    <pic:cNvPicPr/>
+                  </pic:nvPicPr>
+                  <pic:blipFill>
+                    <a:blip r:embed="rId5"/>
+                    <a:stretch>
+                      <a:fillRect/>
+                    </a:stretch>
+                  </pic:blipFill>
+                  <pic:spPr>
+                    <a:xfrm>
+                      <a:off x="0" y="0"/>
+                      <a:ext cx="2600688" cy="3810532"/>
+                    </a:xfrm>
+                    <a:prstGeom prst="rect">
+                      <a:avLst/>
+                    </a:prstGeom>
+                  </pic:spPr>
+                </pic:pic>
+              </a:graphicData>
+            </a:graphic>
+          </wp:inline>
+        </w:drawing>
       </w:r>
     </w:p>
     <w:sectPr>
@@ -995,6 +1333,7 @@
   <w:style w:type="paragraph" w:default="1" w:styleId="Normal">
     <w:name w:val="Normal"/>
     <w:qFormat/>
+    <w:rsid w:val="007655D5"/>
   </w:style>
   <w:style w:type="character" w:default="1" w:styleId="DefaultParagraphFont">
     <w:name w:val="Default Paragraph Font"/>

</xml_diff>

<commit_message>
update controls, factory default motors
</commit_message>
<xml_diff>
--- a/XboxControls_Diagram.docx
+++ b/XboxControls_Diagram.docx
@@ -50,6 +50,343 @@
           <w:tcPr>
             <w:tcW w:w="0" w:type="auto"/>
           </w:tcPr>
+          <w:p/>
+        </w:tc>
+      </w:tr>
+      <w:tr>
+        <w:tc>
+          <w:tcPr>
+            <w:tcW w:w="0" w:type="auto"/>
+          </w:tcPr>
+          <w:p>
+            <w:r>
+              <w:t>X</w:t>
+            </w:r>
+          </w:p>
+        </w:tc>
+        <w:tc>
+          <w:tcPr>
+            <w:tcW w:w="0" w:type="auto"/>
+          </w:tcPr>
+          <w:p>
+            <w:r>
+              <w:t>Intake</w:t>
+            </w:r>
+            <w:r>
+              <w:t xml:space="preserve"> (rev)</w:t>
+            </w:r>
+          </w:p>
+        </w:tc>
+      </w:tr>
+      <w:tr>
+        <w:tc>
+          <w:tcPr>
+            <w:tcW w:w="0" w:type="auto"/>
+          </w:tcPr>
+          <w:p>
+            <w:r>
+              <w:t>Y</w:t>
+            </w:r>
+          </w:p>
+        </w:tc>
+        <w:tc>
+          <w:tcPr>
+            <w:tcW w:w="0" w:type="auto"/>
+          </w:tcPr>
+          <w:p>
+            <w:r>
+              <w:t>Intake (fwd)</w:t>
+            </w:r>
+          </w:p>
+        </w:tc>
+      </w:tr>
+      <w:tr>
+        <w:tc>
+          <w:tcPr>
+            <w:tcW w:w="0" w:type="auto"/>
+          </w:tcPr>
+          <w:p>
+            <w:r>
+              <w:t>B</w:t>
+            </w:r>
+          </w:p>
+        </w:tc>
+        <w:tc>
+          <w:tcPr>
+            <w:tcW w:w="0" w:type="auto"/>
+          </w:tcPr>
+          <w:p/>
+        </w:tc>
+      </w:tr>
+      <w:tr>
+        <w:tc>
+          <w:tcPr>
+            <w:tcW w:w="0" w:type="auto"/>
+          </w:tcPr>
+          <w:p>
+            <w:r>
+              <w:t>1</w:t>
+            </w:r>
+            <w:r>
+              <w:t xml:space="preserve"> </w:t>
+            </w:r>
+            <w:r>
+              <w:t>- CLICK</w:t>
+            </w:r>
+          </w:p>
+        </w:tc>
+        <w:tc>
+          <w:tcPr>
+            <w:tcW w:w="0" w:type="auto"/>
+          </w:tcPr>
+          <w:p/>
+        </w:tc>
+      </w:tr>
+      <w:tr>
+        <w:tc>
+          <w:tcPr>
+            <w:tcW w:w="0" w:type="auto"/>
+          </w:tcPr>
+          <w:p>
+            <w:r>
+              <w:t>1 - AXIS</w:t>
+            </w:r>
+          </w:p>
+        </w:tc>
+        <w:tc>
+          <w:tcPr>
+            <w:tcW w:w="0" w:type="auto"/>
+          </w:tcPr>
+          <w:p/>
+        </w:tc>
+      </w:tr>
+      <w:tr>
+        <w:tc>
+          <w:tcPr>
+            <w:tcW w:w="0" w:type="auto"/>
+          </w:tcPr>
+          <w:p>
+            <w:r>
+              <w:t>2</w:t>
+            </w:r>
+            <w:r>
+              <w:t xml:space="preserve"> - UP</w:t>
+            </w:r>
+          </w:p>
+        </w:tc>
+        <w:tc>
+          <w:tcPr>
+            <w:tcW w:w="0" w:type="auto"/>
+          </w:tcPr>
+          <w:p/>
+        </w:tc>
+      </w:tr>
+      <w:tr>
+        <w:tc>
+          <w:tcPr>
+            <w:tcW w:w="0" w:type="auto"/>
+          </w:tcPr>
+          <w:p>
+            <w:r>
+              <w:t>2 - RIGHT</w:t>
+            </w:r>
+          </w:p>
+        </w:tc>
+        <w:tc>
+          <w:tcPr>
+            <w:tcW w:w="0" w:type="auto"/>
+          </w:tcPr>
+          <w:p>
+            <w:r>
+              <w:t>Color</w:t>
+            </w:r>
+          </w:p>
+        </w:tc>
+      </w:tr>
+      <w:tr>
+        <w:tc>
+          <w:tcPr>
+            <w:tcW w:w="0" w:type="auto"/>
+          </w:tcPr>
+          <w:p>
+            <w:r>
+              <w:t>2 - DOWN</w:t>
+            </w:r>
+          </w:p>
+        </w:tc>
+        <w:tc>
+          <w:tcPr>
+            <w:tcW w:w="0" w:type="auto"/>
+          </w:tcPr>
+          <w:p>
+            <w:r>
+              <w:t>Intake Piston</w:t>
+            </w:r>
+            <w:r>
+              <w:t xml:space="preserve"> (toggle)</w:t>
+            </w:r>
+          </w:p>
+        </w:tc>
+      </w:tr>
+      <w:tr>
+        <w:tc>
+          <w:tcPr>
+            <w:tcW w:w="0" w:type="auto"/>
+          </w:tcPr>
+          <w:p>
+            <w:r>
+              <w:t>2 - LEFT</w:t>
+            </w:r>
+          </w:p>
+        </w:tc>
+        <w:tc>
+          <w:tcPr>
+            <w:tcW w:w="0" w:type="auto"/>
+          </w:tcPr>
+          <w:p/>
+        </w:tc>
+      </w:tr>
+      <w:tr>
+        <w:tc>
+          <w:tcPr>
+            <w:tcW w:w="0" w:type="auto"/>
+          </w:tcPr>
+          <w:p>
+            <w:r>
+              <w:t>3</w:t>
+            </w:r>
+            <w:r>
+              <w:t xml:space="preserve"> </w:t>
+            </w:r>
+            <w:r>
+              <w:t>- CLICK</w:t>
+            </w:r>
+          </w:p>
+        </w:tc>
+        <w:tc>
+          <w:tcPr>
+            <w:tcW w:w="0" w:type="auto"/>
+          </w:tcPr>
+          <w:p/>
+        </w:tc>
+      </w:tr>
+      <w:tr>
+        <w:tc>
+          <w:tcPr>
+            <w:tcW w:w="0" w:type="auto"/>
+          </w:tcPr>
+          <w:p>
+            <w:r>
+              <w:t>3 - AXIS</w:t>
+            </w:r>
+          </w:p>
+        </w:tc>
+        <w:tc>
+          <w:tcPr>
+            <w:tcW w:w="0" w:type="auto"/>
+          </w:tcPr>
+          <w:p>
+            <w:r>
+              <w:t>Hang</w:t>
+            </w:r>
+          </w:p>
+        </w:tc>
+      </w:tr>
+      <w:tr>
+        <w:tc>
+          <w:tcPr>
+            <w:tcW w:w="0" w:type="auto"/>
+          </w:tcPr>
+          <w:p>
+            <w:r>
+              <w:t>4</w:t>
+            </w:r>
+          </w:p>
+        </w:tc>
+        <w:tc>
+          <w:tcPr>
+            <w:tcW w:w="0" w:type="auto"/>
+          </w:tcPr>
+          <w:p>
+            <w:r>
+              <w:t>Shooter (rev)</w:t>
+            </w:r>
+          </w:p>
+        </w:tc>
+      </w:tr>
+      <w:tr>
+        <w:tc>
+          <w:tcPr>
+            <w:tcW w:w="0" w:type="auto"/>
+          </w:tcPr>
+          <w:p>
+            <w:r>
+              <w:t>5</w:t>
+            </w:r>
+          </w:p>
+        </w:tc>
+        <w:tc>
+          <w:tcPr>
+            <w:tcW w:w="0" w:type="auto"/>
+          </w:tcPr>
+          <w:p/>
+        </w:tc>
+      </w:tr>
+      <w:tr>
+        <w:tc>
+          <w:tcPr>
+            <w:tcW w:w="0" w:type="auto"/>
+          </w:tcPr>
+          <w:p>
+            <w:r>
+              <w:t>6</w:t>
+            </w:r>
+          </w:p>
+        </w:tc>
+        <w:tc>
+          <w:tcPr>
+            <w:tcW w:w="0" w:type="auto"/>
+          </w:tcPr>
+          <w:p>
+            <w:r>
+              <w:t>Conveyor (rev)</w:t>
+            </w:r>
+          </w:p>
+        </w:tc>
+      </w:tr>
+      <w:tr>
+        <w:tc>
+          <w:tcPr>
+            <w:tcW w:w="0" w:type="auto"/>
+          </w:tcPr>
+          <w:p>
+            <w:r>
+              <w:t>7</w:t>
+            </w:r>
+          </w:p>
+        </w:tc>
+        <w:tc>
+          <w:tcPr>
+            <w:tcW w:w="0" w:type="auto"/>
+          </w:tcPr>
+          <w:p/>
+        </w:tc>
+      </w:tr>
+      <w:tr>
+        <w:tc>
+          <w:tcPr>
+            <w:tcW w:w="0" w:type="auto"/>
+          </w:tcPr>
+          <w:p>
+            <w:r>
+              <w:t>8</w:t>
+            </w:r>
+          </w:p>
+        </w:tc>
+        <w:tc>
+          <w:tcPr>
+            <w:tcW w:w="0" w:type="auto"/>
+          </w:tcPr>
           <w:p>
             <w:r>
               <w:t>Air Brake (Hang)</w:t>
@@ -64,351 +401,6 @@
           </w:tcPr>
           <w:p>
             <w:r>
-              <w:t>X</w:t>
-            </w:r>
-          </w:p>
-        </w:tc>
-        <w:tc>
-          <w:tcPr>
-            <w:tcW w:w="0" w:type="auto"/>
-          </w:tcPr>
-          <w:p>
-            <w:r>
-              <w:t>Intake</w:t>
-            </w:r>
-            <w:r>
-              <w:t xml:space="preserve"> (rev)</w:t>
-            </w:r>
-          </w:p>
-        </w:tc>
-      </w:tr>
-      <w:tr>
-        <w:tc>
-          <w:tcPr>
-            <w:tcW w:w="0" w:type="auto"/>
-          </w:tcPr>
-          <w:p>
-            <w:r>
-              <w:t>Y</w:t>
-            </w:r>
-          </w:p>
-        </w:tc>
-        <w:tc>
-          <w:tcPr>
-            <w:tcW w:w="0" w:type="auto"/>
-          </w:tcPr>
-          <w:p>
-            <w:r>
-              <w:t>Intake (</w:t>
-            </w:r>
-            <w:proofErr w:type="spellStart"/>
-            <w:r>
-              <w:t>fwd</w:t>
-            </w:r>
-            <w:proofErr w:type="spellEnd"/>
-            <w:r>
-              <w:t>)</w:t>
-            </w:r>
-          </w:p>
-        </w:tc>
-      </w:tr>
-      <w:tr>
-        <w:tc>
-          <w:tcPr>
-            <w:tcW w:w="0" w:type="auto"/>
-          </w:tcPr>
-          <w:p>
-            <w:r>
-              <w:t>B</w:t>
-            </w:r>
-          </w:p>
-        </w:tc>
-        <w:tc>
-          <w:tcPr>
-            <w:tcW w:w="0" w:type="auto"/>
-          </w:tcPr>
-          <w:p/>
-        </w:tc>
-      </w:tr>
-      <w:tr>
-        <w:tc>
-          <w:tcPr>
-            <w:tcW w:w="0" w:type="auto"/>
-          </w:tcPr>
-          <w:p>
-            <w:r>
-              <w:t>1</w:t>
-            </w:r>
-            <w:r>
-              <w:t xml:space="preserve"> </w:t>
-            </w:r>
-            <w:r>
-              <w:t>- CLICK</w:t>
-            </w:r>
-          </w:p>
-        </w:tc>
-        <w:tc>
-          <w:tcPr>
-            <w:tcW w:w="0" w:type="auto"/>
-          </w:tcPr>
-          <w:p/>
-        </w:tc>
-      </w:tr>
-      <w:tr>
-        <w:tc>
-          <w:tcPr>
-            <w:tcW w:w="0" w:type="auto"/>
-          </w:tcPr>
-          <w:p>
-            <w:r>
-              <w:t>1 - AXIS</w:t>
-            </w:r>
-          </w:p>
-        </w:tc>
-        <w:tc>
-          <w:tcPr>
-            <w:tcW w:w="0" w:type="auto"/>
-          </w:tcPr>
-          <w:p>
-            <w:r>
-              <w:t>Conveyor</w:t>
-            </w:r>
-          </w:p>
-        </w:tc>
-      </w:tr>
-      <w:tr>
-        <w:tc>
-          <w:tcPr>
-            <w:tcW w:w="0" w:type="auto"/>
-          </w:tcPr>
-          <w:p>
-            <w:r>
-              <w:t>2</w:t>
-            </w:r>
-            <w:r>
-              <w:t xml:space="preserve"> - UP</w:t>
-            </w:r>
-          </w:p>
-        </w:tc>
-        <w:tc>
-          <w:tcPr>
-            <w:tcW w:w="0" w:type="auto"/>
-          </w:tcPr>
-          <w:p/>
-        </w:tc>
-      </w:tr>
-      <w:tr>
-        <w:tc>
-          <w:tcPr>
-            <w:tcW w:w="0" w:type="auto"/>
-          </w:tcPr>
-          <w:p>
-            <w:r>
-              <w:t>2 - RIGHT</w:t>
-            </w:r>
-          </w:p>
-        </w:tc>
-        <w:tc>
-          <w:tcPr>
-            <w:tcW w:w="0" w:type="auto"/>
-          </w:tcPr>
-          <w:p/>
-        </w:tc>
-      </w:tr>
-      <w:tr>
-        <w:tc>
-          <w:tcPr>
-            <w:tcW w:w="0" w:type="auto"/>
-          </w:tcPr>
-          <w:p>
-            <w:r>
-              <w:t>2 - DOWN</w:t>
-            </w:r>
-          </w:p>
-        </w:tc>
-        <w:tc>
-          <w:tcPr>
-            <w:tcW w:w="0" w:type="auto"/>
-          </w:tcPr>
-          <w:p>
-            <w:r>
-              <w:t>Intake Piston</w:t>
-            </w:r>
-            <w:r>
-              <w:t xml:space="preserve"> (toggle)</w:t>
-            </w:r>
-          </w:p>
-        </w:tc>
-      </w:tr>
-      <w:tr>
-        <w:tc>
-          <w:tcPr>
-            <w:tcW w:w="0" w:type="auto"/>
-          </w:tcPr>
-          <w:p>
-            <w:r>
-              <w:t>2 - LEFT</w:t>
-            </w:r>
-          </w:p>
-        </w:tc>
-        <w:tc>
-          <w:tcPr>
-            <w:tcW w:w="0" w:type="auto"/>
-          </w:tcPr>
-          <w:p/>
-        </w:tc>
-      </w:tr>
-      <w:tr>
-        <w:tc>
-          <w:tcPr>
-            <w:tcW w:w="0" w:type="auto"/>
-          </w:tcPr>
-          <w:p>
-            <w:r>
-              <w:t>3</w:t>
-            </w:r>
-            <w:r>
-              <w:t xml:space="preserve"> </w:t>
-            </w:r>
-            <w:r>
-              <w:t>- CLICK</w:t>
-            </w:r>
-          </w:p>
-        </w:tc>
-        <w:tc>
-          <w:tcPr>
-            <w:tcW w:w="0" w:type="auto"/>
-          </w:tcPr>
-          <w:p/>
-        </w:tc>
-      </w:tr>
-      <w:tr>
-        <w:tc>
-          <w:tcPr>
-            <w:tcW w:w="0" w:type="auto"/>
-          </w:tcPr>
-          <w:p>
-            <w:r>
-              <w:t>3 - AXIS</w:t>
-            </w:r>
-          </w:p>
-        </w:tc>
-        <w:tc>
-          <w:tcPr>
-            <w:tcW w:w="0" w:type="auto"/>
-          </w:tcPr>
-          <w:p>
-            <w:r>
-              <w:t>Hang</w:t>
-            </w:r>
-          </w:p>
-        </w:tc>
-      </w:tr>
-      <w:tr>
-        <w:tc>
-          <w:tcPr>
-            <w:tcW w:w="0" w:type="auto"/>
-          </w:tcPr>
-          <w:p>
-            <w:r>
-              <w:t>4</w:t>
-            </w:r>
-          </w:p>
-        </w:tc>
-        <w:tc>
-          <w:tcPr>
-            <w:tcW w:w="0" w:type="auto"/>
-          </w:tcPr>
-          <w:p/>
-        </w:tc>
-      </w:tr>
-      <w:tr>
-        <w:tc>
-          <w:tcPr>
-            <w:tcW w:w="0" w:type="auto"/>
-          </w:tcPr>
-          <w:p>
-            <w:r>
-              <w:t>5</w:t>
-            </w:r>
-          </w:p>
-        </w:tc>
-        <w:tc>
-          <w:tcPr>
-            <w:tcW w:w="0" w:type="auto"/>
-          </w:tcPr>
-          <w:p>
-            <w:r>
-              <w:t>Shooter (rev)</w:t>
-            </w:r>
-          </w:p>
-        </w:tc>
-      </w:tr>
-      <w:tr>
-        <w:tc>
-          <w:tcPr>
-            <w:tcW w:w="0" w:type="auto"/>
-          </w:tcPr>
-          <w:p>
-            <w:r>
-              <w:t>6</w:t>
-            </w:r>
-          </w:p>
-        </w:tc>
-        <w:tc>
-          <w:tcPr>
-            <w:tcW w:w="0" w:type="auto"/>
-          </w:tcPr>
-          <w:p>
-            <w:r>
-              <w:t>Color (rev)</w:t>
-            </w:r>
-          </w:p>
-        </w:tc>
-      </w:tr>
-      <w:tr>
-        <w:tc>
-          <w:tcPr>
-            <w:tcW w:w="0" w:type="auto"/>
-          </w:tcPr>
-          <w:p>
-            <w:r>
-              <w:t>7</w:t>
-            </w:r>
-          </w:p>
-        </w:tc>
-        <w:tc>
-          <w:tcPr>
-            <w:tcW w:w="0" w:type="auto"/>
-          </w:tcPr>
-          <w:p/>
-        </w:tc>
-      </w:tr>
-      <w:tr>
-        <w:tc>
-          <w:tcPr>
-            <w:tcW w:w="0" w:type="auto"/>
-          </w:tcPr>
-          <w:p>
-            <w:r>
-              <w:t>8</w:t>
-            </w:r>
-          </w:p>
-        </w:tc>
-        <w:tc>
-          <w:tcPr>
-            <w:tcW w:w="0" w:type="auto"/>
-          </w:tcPr>
-          <w:p/>
-        </w:tc>
-      </w:tr>
-      <w:tr>
-        <w:tc>
-          <w:tcPr>
-            <w:tcW w:w="0" w:type="auto"/>
-          </w:tcPr>
-          <w:p>
-            <w:r>
               <w:t>9</w:t>
             </w:r>
           </w:p>
@@ -419,15 +411,7 @@
           </w:tcPr>
           <w:p>
             <w:r>
-              <w:t>Color (</w:t>
-            </w:r>
-            <w:proofErr w:type="spellStart"/>
-            <w:r>
-              <w:t>fwd</w:t>
-            </w:r>
-            <w:proofErr w:type="spellEnd"/>
-            <w:r>
-              <w:t>)</w:t>
+              <w:t>Conveyor (fwd)</w:t>
             </w:r>
           </w:p>
         </w:tc>
@@ -449,16 +433,10 @@
           </w:tcPr>
           <w:p>
             <w:r>
-              <w:t>Shooter (</w:t>
-            </w:r>
-            <w:proofErr w:type="spellStart"/>
-            <w:r>
-              <w:t>fwd</w:t>
-            </w:r>
-            <w:proofErr w:type="spellEnd"/>
-            <w:r>
-              <w:t>)</w:t>
-            </w:r>
+              <w:t>Shooter (fwd)</w:t>
+            </w:r>
+            <w:bookmarkStart w:id="0" w:name="_GoBack"/>
+            <w:bookmarkEnd w:id="0"/>
           </w:p>
         </w:tc>
       </w:tr>
@@ -761,10 +739,7 @@
           <w:tcPr>
             <w:tcW w:w="0" w:type="auto"/>
           </w:tcPr>
-          <w:p>
-            <w:bookmarkStart w:id="0" w:name="_GoBack"/>
-            <w:bookmarkEnd w:id="0"/>
-          </w:p>
+          <w:p/>
         </w:tc>
       </w:tr>
       <w:tr>
@@ -855,13 +830,8 @@
             <w:tcW w:w="0" w:type="auto"/>
           </w:tcPr>
           <w:p>
-            <w:proofErr w:type="spellStart"/>
-            <w:r>
-              <w:t>LimeLight</w:t>
-            </w:r>
-            <w:proofErr w:type="spellEnd"/>
-            <w:r>
-              <w:t xml:space="preserve"> Automation</w:t>
+            <w:r>
+              <w:t>LimeLight Automation</w:t>
             </w:r>
           </w:p>
         </w:tc>
@@ -887,6 +857,9 @@
     </w:tbl>
     <w:p>
       <w:r>
+        <w:rPr>
+          <w:noProof/>
+        </w:rPr>
         <w:drawing>
           <wp:inline distT="0" distB="0" distL="0" distR="0" wp14:anchorId="0C35B107" wp14:editId="02D51DE2">
             <wp:extent cx="2600688" cy="3810532"/>

</xml_diff>

<commit_message>
update controls diagram to include ID of buttons and axis.
</commit_message>
<xml_diff>
--- a/XboxControls_Diagram.docx
+++ b/XboxControls_Diagram.docx
@@ -5,13 +5,14 @@
     <w:tbl>
       <w:tblPr>
         <w:tblStyle w:val="TableGrid"/>
-        <w:tblpPr w:leftFromText="180" w:rightFromText="180" w:vertAnchor="text" w:horzAnchor="page" w:tblpX="8026" w:tblpY="106"/>
+        <w:tblpPr w:leftFromText="180" w:rightFromText="180" w:vertAnchor="text" w:horzAnchor="page" w:tblpX="7351" w:tblpY="-359"/>
         <w:tblW w:w="0" w:type="auto"/>
         <w:tblLook w:val="04A0" w:firstRow="1" w:lastRow="0" w:firstColumn="1" w:lastColumn="0" w:noHBand="0" w:noVBand="1"/>
       </w:tblPr>
       <w:tblGrid>
-        <w:gridCol w:w="1114"/>
+        <w:gridCol w:w="1225"/>
         <w:gridCol w:w="2121"/>
+        <w:gridCol w:w="985"/>
       </w:tblGrid>
       <w:tr>
         <w:tc>
@@ -34,6 +35,16 @@
             </w:r>
           </w:p>
         </w:tc>
+        <w:tc>
+          <w:tcPr>
+            <w:tcW w:w="0" w:type="auto"/>
+          </w:tcPr>
+          <w:p>
+            <w:r>
+              <w:t>ID</w:t>
+            </w:r>
+          </w:p>
+        </w:tc>
       </w:tr>
       <w:tr>
         <w:tc>
@@ -52,6 +63,16 @@
           </w:tcPr>
           <w:p/>
         </w:tc>
+        <w:tc>
+          <w:tcPr>
+            <w:tcW w:w="0" w:type="auto"/>
+          </w:tcPr>
+          <w:p>
+            <w:r>
+              <w:t>1</w:t>
+            </w:r>
+          </w:p>
+        </w:tc>
       </w:tr>
       <w:tr>
         <w:tc>
@@ -70,10 +91,17 @@
           </w:tcPr>
           <w:p>
             <w:r>
-              <w:t>Intake</w:t>
-            </w:r>
-            <w:r>
-              <w:t xml:space="preserve"> (rev)</w:t>
+              <w:t>Intake (rev)</w:t>
+            </w:r>
+          </w:p>
+        </w:tc>
+        <w:tc>
+          <w:tcPr>
+            <w:tcW w:w="0" w:type="auto"/>
+          </w:tcPr>
+          <w:p>
+            <w:r>
+              <w:t>3</w:t>
             </w:r>
           </w:p>
         </w:tc>
@@ -99,6 +127,16 @@
             </w:r>
           </w:p>
         </w:tc>
+        <w:tc>
+          <w:tcPr>
+            <w:tcW w:w="0" w:type="auto"/>
+          </w:tcPr>
+          <w:p>
+            <w:r>
+              <w:t>4</w:t>
+            </w:r>
+          </w:p>
+        </w:tc>
       </w:tr>
       <w:tr>
         <w:tc>
@@ -117,21 +155,25 @@
           </w:tcPr>
           <w:p/>
         </w:tc>
-      </w:tr>
-      <w:tr>
-        <w:tc>
-          <w:tcPr>
-            <w:tcW w:w="0" w:type="auto"/>
-          </w:tcPr>
-          <w:p>
-            <w:r>
-              <w:t>1</w:t>
-            </w:r>
-            <w:r>
-              <w:t xml:space="preserve"> </w:t>
-            </w:r>
-            <w:r>
-              <w:t>- CLICK</w:t>
+        <w:tc>
+          <w:tcPr>
+            <w:tcW w:w="0" w:type="auto"/>
+          </w:tcPr>
+          <w:p>
+            <w:r>
+              <w:t>2</w:t>
+            </w:r>
+          </w:p>
+        </w:tc>
+      </w:tr>
+      <w:tr>
+        <w:tc>
+          <w:tcPr>
+            <w:tcW w:w="0" w:type="auto"/>
+          </w:tcPr>
+          <w:p>
+            <w:r>
+              <w:t>1 - CLICK</w:t>
             </w:r>
           </w:p>
         </w:tc>
@@ -141,15 +183,25 @@
           </w:tcPr>
           <w:p/>
         </w:tc>
-      </w:tr>
-      <w:tr>
-        <w:tc>
-          <w:tcPr>
-            <w:tcW w:w="0" w:type="auto"/>
-          </w:tcPr>
-          <w:p>
-            <w:r>
-              <w:t>1 - AXIS</w:t>
+        <w:tc>
+          <w:tcPr>
+            <w:tcW w:w="0" w:type="auto"/>
+          </w:tcPr>
+          <w:p>
+            <w:r>
+              <w:t>10</w:t>
+            </w:r>
+          </w:p>
+        </w:tc>
+      </w:tr>
+      <w:tr>
+        <w:tc>
+          <w:tcPr>
+            <w:tcW w:w="0" w:type="auto"/>
+          </w:tcPr>
+          <w:p>
+            <w:r>
+              <w:t>1 - AXIS (X)</w:t>
             </w:r>
           </w:p>
         </w:tc>
@@ -159,18 +211,28 @@
           </w:tcPr>
           <w:p/>
         </w:tc>
-      </w:tr>
-      <w:tr>
-        <w:tc>
-          <w:tcPr>
-            <w:tcW w:w="0" w:type="auto"/>
-          </w:tcPr>
-          <w:p>
-            <w:r>
-              <w:t>2</w:t>
-            </w:r>
-            <w:r>
-              <w:t xml:space="preserve"> - UP</w:t>
+        <w:tc>
+          <w:tcPr>
+            <w:tcW w:w="0" w:type="auto"/>
+          </w:tcPr>
+          <w:p>
+            <w:r>
+              <w:t xml:space="preserve">AXIS </w:t>
+            </w:r>
+            <w:r>
+              <w:t>4</w:t>
+            </w:r>
+          </w:p>
+        </w:tc>
+      </w:tr>
+      <w:tr>
+        <w:tc>
+          <w:tcPr>
+            <w:tcW w:w="0" w:type="auto"/>
+          </w:tcPr>
+          <w:p>
+            <w:r>
+              <w:t>1 - AXIS (Y)</w:t>
             </w:r>
           </w:p>
         </w:tc>
@@ -180,6 +242,47 @@
           </w:tcPr>
           <w:p/>
         </w:tc>
+        <w:tc>
+          <w:tcPr>
+            <w:tcW w:w="0" w:type="auto"/>
+          </w:tcPr>
+          <w:p>
+            <w:r>
+              <w:t xml:space="preserve">AXIS </w:t>
+            </w:r>
+            <w:r>
+              <w:t>5</w:t>
+            </w:r>
+          </w:p>
+        </w:tc>
+      </w:tr>
+      <w:tr>
+        <w:tc>
+          <w:tcPr>
+            <w:tcW w:w="0" w:type="auto"/>
+          </w:tcPr>
+          <w:p>
+            <w:r>
+              <w:t>2 - UP</w:t>
+            </w:r>
+          </w:p>
+        </w:tc>
+        <w:tc>
+          <w:tcPr>
+            <w:tcW w:w="0" w:type="auto"/>
+          </w:tcPr>
+          <w:p/>
+        </w:tc>
+        <w:tc>
+          <w:tcPr>
+            <w:tcW w:w="0" w:type="auto"/>
+          </w:tcPr>
+          <w:p>
+            <w:r>
+              <w:t>POV 0</w:t>
+            </w:r>
+          </w:p>
+        </w:tc>
       </w:tr>
       <w:tr>
         <w:tc>
@@ -202,6 +305,16 @@
             </w:r>
           </w:p>
         </w:tc>
+        <w:tc>
+          <w:tcPr>
+            <w:tcW w:w="0" w:type="auto"/>
+          </w:tcPr>
+          <w:p>
+            <w:r>
+              <w:t>POV 90</w:t>
+            </w:r>
+          </w:p>
+        </w:tc>
       </w:tr>
       <w:tr>
         <w:tc>
@@ -220,10 +333,17 @@
           </w:tcPr>
           <w:p>
             <w:r>
-              <w:t>Intake Piston</w:t>
-            </w:r>
-            <w:r>
-              <w:t xml:space="preserve"> (toggle)</w:t>
+              <w:t>Intake Piston (toggle)</w:t>
+            </w:r>
+          </w:p>
+        </w:tc>
+        <w:tc>
+          <w:tcPr>
+            <w:tcW w:w="0" w:type="auto"/>
+          </w:tcPr>
+          <w:p>
+            <w:r>
+              <w:t>POV 180</w:t>
             </w:r>
           </w:p>
         </w:tc>
@@ -245,94 +365,318 @@
           </w:tcPr>
           <w:p/>
         </w:tc>
-      </w:tr>
-      <w:tr>
-        <w:tc>
-          <w:tcPr>
-            <w:tcW w:w="0" w:type="auto"/>
-          </w:tcPr>
-          <w:p>
+        <w:tc>
+          <w:tcPr>
+            <w:tcW w:w="0" w:type="auto"/>
+          </w:tcPr>
+          <w:p>
+            <w:r>
+              <w:t>POV 270</w:t>
+            </w:r>
+          </w:p>
+        </w:tc>
+      </w:tr>
+      <w:tr>
+        <w:tc>
+          <w:tcPr>
+            <w:tcW w:w="0" w:type="auto"/>
+          </w:tcPr>
+          <w:p>
+            <w:r>
+              <w:t>3 - CLICK</w:t>
+            </w:r>
+          </w:p>
+        </w:tc>
+        <w:tc>
+          <w:tcPr>
+            <w:tcW w:w="0" w:type="auto"/>
+          </w:tcPr>
+          <w:p/>
+        </w:tc>
+        <w:tc>
+          <w:tcPr>
+            <w:tcW w:w="0" w:type="auto"/>
+          </w:tcPr>
+          <w:p>
+            <w:r>
+              <w:t>9</w:t>
+            </w:r>
+          </w:p>
+        </w:tc>
+      </w:tr>
+      <w:tr>
+        <w:tc>
+          <w:tcPr>
+            <w:tcW w:w="0" w:type="auto"/>
+          </w:tcPr>
+          <w:p>
+            <w:r>
+              <w:t>3 - AXIS (X)</w:t>
+            </w:r>
+          </w:p>
+        </w:tc>
+        <w:tc>
+          <w:tcPr>
+            <w:tcW w:w="0" w:type="auto"/>
+          </w:tcPr>
+          <w:p/>
+        </w:tc>
+        <w:tc>
+          <w:tcPr>
+            <w:tcW w:w="0" w:type="auto"/>
+          </w:tcPr>
+          <w:p>
+            <w:r>
+              <w:t>AXIS 0</w:t>
+            </w:r>
+          </w:p>
+        </w:tc>
+      </w:tr>
+      <w:tr>
+        <w:tc>
+          <w:tcPr>
+            <w:tcW w:w="0" w:type="auto"/>
+          </w:tcPr>
+          <w:p>
+            <w:r>
+              <w:t xml:space="preserve">3 </w:t>
+            </w:r>
+            <w:r>
+              <w:t>–</w:t>
+            </w:r>
+            <w:r>
+              <w:t xml:space="preserve"> AXIS</w:t>
+            </w:r>
+            <w:r>
+              <w:t xml:space="preserve"> (Y)</w:t>
+            </w:r>
+          </w:p>
+        </w:tc>
+        <w:tc>
+          <w:tcPr>
+            <w:tcW w:w="0" w:type="auto"/>
+          </w:tcPr>
+          <w:p>
+            <w:r>
+              <w:t>Hang</w:t>
+            </w:r>
+          </w:p>
+        </w:tc>
+        <w:tc>
+          <w:tcPr>
+            <w:tcW w:w="0" w:type="auto"/>
+          </w:tcPr>
+          <w:p>
+            <w:r>
+              <w:t>AXIS 1</w:t>
+            </w:r>
+          </w:p>
+        </w:tc>
+      </w:tr>
+      <w:tr>
+        <w:tc>
+          <w:tcPr>
+            <w:tcW w:w="0" w:type="auto"/>
+          </w:tcPr>
+          <w:p>
+            <w:r>
+              <w:t>4</w:t>
+            </w:r>
+          </w:p>
+        </w:tc>
+        <w:tc>
+          <w:tcPr>
+            <w:tcW w:w="0" w:type="auto"/>
+          </w:tcPr>
+          <w:p>
+            <w:r>
+              <w:t>Shooter (rev)</w:t>
+            </w:r>
+          </w:p>
+        </w:tc>
+        <w:tc>
+          <w:tcPr>
+            <w:tcW w:w="0" w:type="auto"/>
+          </w:tcPr>
+          <w:p>
+            <w:r>
+              <w:t>7</w:t>
+            </w:r>
+          </w:p>
+        </w:tc>
+      </w:tr>
+      <w:tr>
+        <w:tc>
+          <w:tcPr>
+            <w:tcW w:w="0" w:type="auto"/>
+          </w:tcPr>
+          <w:p>
+            <w:r>
+              <w:t>5</w:t>
+            </w:r>
+          </w:p>
+        </w:tc>
+        <w:tc>
+          <w:tcPr>
+            <w:tcW w:w="0" w:type="auto"/>
+          </w:tcPr>
+          <w:p/>
+        </w:tc>
+        <w:tc>
+          <w:tcPr>
+            <w:tcW w:w="0" w:type="auto"/>
+          </w:tcPr>
+          <w:p>
+            <w:r>
+              <w:t>5</w:t>
+            </w:r>
+          </w:p>
+        </w:tc>
+      </w:tr>
+      <w:tr>
+        <w:tc>
+          <w:tcPr>
+            <w:tcW w:w="0" w:type="auto"/>
+          </w:tcPr>
+          <w:p>
+            <w:r>
+              <w:t>6</w:t>
+            </w:r>
+          </w:p>
+        </w:tc>
+        <w:tc>
+          <w:tcPr>
+            <w:tcW w:w="0" w:type="auto"/>
+          </w:tcPr>
+          <w:p>
+            <w:r>
+              <w:t>Conveyor (rev)</w:t>
+            </w:r>
+          </w:p>
+        </w:tc>
+        <w:tc>
+          <w:tcPr>
+            <w:tcW w:w="0" w:type="auto"/>
+          </w:tcPr>
+          <w:p>
+            <w:r>
+              <w:t>AXIS 2</w:t>
+            </w:r>
+          </w:p>
+        </w:tc>
+      </w:tr>
+      <w:tr>
+        <w:tc>
+          <w:tcPr>
+            <w:tcW w:w="0" w:type="auto"/>
+          </w:tcPr>
+          <w:p>
+            <w:r>
+              <w:t>7</w:t>
+            </w:r>
+          </w:p>
+        </w:tc>
+        <w:tc>
+          <w:tcPr>
+            <w:tcW w:w="0" w:type="auto"/>
+          </w:tcPr>
+          <w:p/>
+        </w:tc>
+        <w:tc>
+          <w:tcPr>
+            <w:tcW w:w="0" w:type="auto"/>
+          </w:tcPr>
+          <w:p/>
+        </w:tc>
+      </w:tr>
+      <w:tr>
+        <w:tc>
+          <w:tcPr>
+            <w:tcW w:w="0" w:type="auto"/>
+          </w:tcPr>
+          <w:p>
+            <w:r>
+              <w:t>8</w:t>
+            </w:r>
+          </w:p>
+        </w:tc>
+        <w:tc>
+          <w:tcPr>
+            <w:tcW w:w="0" w:type="auto"/>
+          </w:tcPr>
+          <w:p>
+            <w:r>
+              <w:t>Air Brake (Hang)</w:t>
+            </w:r>
+          </w:p>
+        </w:tc>
+        <w:tc>
+          <w:tcPr>
+            <w:tcW w:w="0" w:type="auto"/>
+          </w:tcPr>
+          <w:p>
+            <w:r>
+              <w:t>8</w:t>
+            </w:r>
+          </w:p>
+        </w:tc>
+      </w:tr>
+      <w:tr>
+        <w:tc>
+          <w:tcPr>
+            <w:tcW w:w="0" w:type="auto"/>
+          </w:tcPr>
+          <w:p>
+            <w:r>
+              <w:t>9</w:t>
+            </w:r>
+          </w:p>
+        </w:tc>
+        <w:tc>
+          <w:tcPr>
+            <w:tcW w:w="0" w:type="auto"/>
+          </w:tcPr>
+          <w:p>
+            <w:r>
+              <w:t>Conveyor (fwd)</w:t>
+            </w:r>
+          </w:p>
+        </w:tc>
+        <w:tc>
+          <w:tcPr>
+            <w:tcW w:w="0" w:type="auto"/>
+          </w:tcPr>
+          <w:p>
+            <w:r>
+              <w:t xml:space="preserve">AXIS </w:t>
+            </w:r>
             <w:r>
               <w:t>3</w:t>
             </w:r>
-            <w:r>
-              <w:t xml:space="preserve"> </w:t>
-            </w:r>
-            <w:r>
-              <w:t>- CLICK</w:t>
-            </w:r>
-          </w:p>
-        </w:tc>
-        <w:tc>
-          <w:tcPr>
-            <w:tcW w:w="0" w:type="auto"/>
-          </w:tcPr>
-          <w:p/>
-        </w:tc>
-      </w:tr>
-      <w:tr>
-        <w:tc>
-          <w:tcPr>
-            <w:tcW w:w="0" w:type="auto"/>
-          </w:tcPr>
-          <w:p>
-            <w:r>
-              <w:t>3 - AXIS</w:t>
-            </w:r>
-          </w:p>
-        </w:tc>
-        <w:tc>
-          <w:tcPr>
-            <w:tcW w:w="0" w:type="auto"/>
-          </w:tcPr>
-          <w:p>
-            <w:r>
-              <w:t>Hang</w:t>
-            </w:r>
-          </w:p>
-        </w:tc>
-      </w:tr>
-      <w:tr>
-        <w:tc>
-          <w:tcPr>
-            <w:tcW w:w="0" w:type="auto"/>
-          </w:tcPr>
-          <w:p>
-            <w:r>
-              <w:t>4</w:t>
-            </w:r>
-          </w:p>
-        </w:tc>
-        <w:tc>
-          <w:tcPr>
-            <w:tcW w:w="0" w:type="auto"/>
-          </w:tcPr>
-          <w:p>
-            <w:r>
-              <w:t>Shooter (rev)</w:t>
-            </w:r>
-          </w:p>
-        </w:tc>
-      </w:tr>
-      <w:tr>
-        <w:tc>
-          <w:tcPr>
-            <w:tcW w:w="0" w:type="auto"/>
-          </w:tcPr>
-          <w:p>
-            <w:r>
-              <w:t>5</w:t>
-            </w:r>
-          </w:p>
-        </w:tc>
-        <w:tc>
-          <w:tcPr>
-            <w:tcW w:w="0" w:type="auto"/>
-          </w:tcPr>
-          <w:p/>
-        </w:tc>
-      </w:tr>
-      <w:tr>
+          </w:p>
+        </w:tc>
+      </w:tr>
+      <w:tr>
+        <w:tc>
+          <w:tcPr>
+            <w:tcW w:w="0" w:type="auto"/>
+          </w:tcPr>
+          <w:p>
+            <w:r>
+              <w:t>10</w:t>
+            </w:r>
+          </w:p>
+        </w:tc>
+        <w:tc>
+          <w:tcPr>
+            <w:tcW w:w="0" w:type="auto"/>
+          </w:tcPr>
+          <w:p>
+            <w:r>
+              <w:t>Shooter (fwd)</w:t>
+            </w:r>
+          </w:p>
+        </w:tc>
         <w:tc>
           <w:tcPr>
             <w:tcW w:w="0" w:type="auto"/>
@@ -341,102 +685,6 @@
             <w:r>
               <w:t>6</w:t>
             </w:r>
-          </w:p>
-        </w:tc>
-        <w:tc>
-          <w:tcPr>
-            <w:tcW w:w="0" w:type="auto"/>
-          </w:tcPr>
-          <w:p>
-            <w:r>
-              <w:t>Conveyor (rev)</w:t>
-            </w:r>
-          </w:p>
-        </w:tc>
-      </w:tr>
-      <w:tr>
-        <w:tc>
-          <w:tcPr>
-            <w:tcW w:w="0" w:type="auto"/>
-          </w:tcPr>
-          <w:p>
-            <w:r>
-              <w:t>7</w:t>
-            </w:r>
-          </w:p>
-        </w:tc>
-        <w:tc>
-          <w:tcPr>
-            <w:tcW w:w="0" w:type="auto"/>
-          </w:tcPr>
-          <w:p/>
-        </w:tc>
-      </w:tr>
-      <w:tr>
-        <w:tc>
-          <w:tcPr>
-            <w:tcW w:w="0" w:type="auto"/>
-          </w:tcPr>
-          <w:p>
-            <w:r>
-              <w:t>8</w:t>
-            </w:r>
-          </w:p>
-        </w:tc>
-        <w:tc>
-          <w:tcPr>
-            <w:tcW w:w="0" w:type="auto"/>
-          </w:tcPr>
-          <w:p>
-            <w:r>
-              <w:t>Air Brake (Hang)</w:t>
-            </w:r>
-          </w:p>
-        </w:tc>
-      </w:tr>
-      <w:tr>
-        <w:tc>
-          <w:tcPr>
-            <w:tcW w:w="0" w:type="auto"/>
-          </w:tcPr>
-          <w:p>
-            <w:r>
-              <w:t>9</w:t>
-            </w:r>
-          </w:p>
-        </w:tc>
-        <w:tc>
-          <w:tcPr>
-            <w:tcW w:w="0" w:type="auto"/>
-          </w:tcPr>
-          <w:p>
-            <w:r>
-              <w:t>Conveyor (fwd)</w:t>
-            </w:r>
-          </w:p>
-        </w:tc>
-      </w:tr>
-      <w:tr>
-        <w:tc>
-          <w:tcPr>
-            <w:tcW w:w="0" w:type="auto"/>
-          </w:tcPr>
-          <w:p>
-            <w:r>
-              <w:t>10</w:t>
-            </w:r>
-          </w:p>
-        </w:tc>
-        <w:tc>
-          <w:tcPr>
-            <w:tcW w:w="0" w:type="auto"/>
-          </w:tcPr>
-          <w:p>
-            <w:r>
-              <w:t>Shooter (fwd)</w:t>
-            </w:r>
-            <w:bookmarkStart w:id="0" w:name="_GoBack"/>
-            <w:bookmarkEnd w:id="0"/>
           </w:p>
         </w:tc>
       </w:tr>
@@ -445,7 +693,7 @@
       <w:pPr>
         <w:sectPr>
           <w:pgSz w:w="12240" w:h="15840"/>
-          <w:pgMar w:top="1440" w:right="1440" w:bottom="1440" w:left="1440" w:header="720" w:footer="720" w:gutter="0"/>
+          <w:pgMar w:top="720" w:right="720" w:bottom="720" w:left="720" w:header="720" w:footer="720" w:gutter="0"/>
           <w:cols w:num="2" w:space="900"/>
           <w:docGrid w:linePitch="360"/>
         </w:sectPr>
@@ -455,13 +703,13 @@
           <w:noProof/>
         </w:rPr>
         <w:drawing>
-          <wp:anchor distT="0" distB="0" distL="114300" distR="114300" simplePos="0" relativeHeight="251658240" behindDoc="0" locked="0" layoutInCell="1" allowOverlap="1" wp14:anchorId="2150FCA3" wp14:editId="7FBC7AB5">
+          <wp:anchor distT="0" distB="0" distL="114300" distR="114300" simplePos="0" relativeHeight="251658240" behindDoc="0" locked="0" layoutInCell="1" allowOverlap="1" wp14:anchorId="2150FCA3" wp14:editId="4BDD7441">
             <wp:simplePos x="0" y="0"/>
             <wp:positionH relativeFrom="margin">
-              <wp:posOffset>-152400</wp:posOffset>
+              <wp:align>left</wp:align>
             </wp:positionH>
             <wp:positionV relativeFrom="paragraph">
-              <wp:posOffset>9525</wp:posOffset>
+              <wp:posOffset>19050</wp:posOffset>
             </wp:positionV>
             <wp:extent cx="4133850" cy="2743200"/>
             <wp:effectExtent l="0" t="0" r="0" b="0"/>
@@ -513,6 +761,12 @@
             </wp14:sizeRelH>
           </wp:anchor>
         </w:drawing>
+      </w:r>
+      <w:r>
+        <w:rPr>
+          <w:noProof/>
+        </w:rPr>
+        <w:t xml:space="preserve"> </w:t>
       </w:r>
     </w:p>
     <w:p>
@@ -578,13 +832,14 @@
     <w:tbl>
       <w:tblPr>
         <w:tblStyle w:val="TableGrid"/>
-        <w:tblpPr w:leftFromText="180" w:rightFromText="180" w:vertAnchor="text" w:horzAnchor="page" w:tblpX="8026" w:tblpY="194"/>
+        <w:tblpPr w:leftFromText="180" w:rightFromText="180" w:vertAnchor="text" w:horzAnchor="page" w:tblpX="7321" w:tblpY="209"/>
         <w:tblW w:w="0" w:type="auto"/>
         <w:tblLook w:val="04A0" w:firstRow="1" w:lastRow="0" w:firstColumn="1" w:lastColumn="0" w:noHBand="0" w:noVBand="1"/>
       </w:tblPr>
       <w:tblGrid>
         <w:gridCol w:w="831"/>
         <w:gridCol w:w="2200"/>
+        <w:gridCol w:w="440"/>
       </w:tblGrid>
       <w:tr>
         <w:tc>
@@ -607,15 +862,25 @@
             </w:r>
           </w:p>
         </w:tc>
-      </w:tr>
-      <w:tr>
-        <w:tc>
-          <w:tcPr>
-            <w:tcW w:w="0" w:type="auto"/>
-          </w:tcPr>
-          <w:p>
-            <w:r>
-              <w:t>HAT</w:t>
+        <w:tc>
+          <w:tcPr>
+            <w:tcW w:w="0" w:type="auto"/>
+          </w:tcPr>
+          <w:p>
+            <w:r>
+              <w:t>ID</w:t>
+            </w:r>
+          </w:p>
+        </w:tc>
+      </w:tr>
+      <w:tr>
+        <w:tc>
+          <w:tcPr>
+            <w:tcW w:w="0" w:type="auto"/>
+          </w:tcPr>
+          <w:p>
+            <w:r>
+              <w:t>1</w:t>
             </w:r>
           </w:p>
         </w:tc>
@@ -625,8 +890,6 @@
           </w:tcPr>
           <w:p/>
         </w:tc>
-      </w:tr>
-      <w:tr>
         <w:tc>
           <w:tcPr>
             <w:tcW w:w="0" w:type="auto"/>
@@ -637,14 +900,24 @@
             </w:r>
           </w:p>
         </w:tc>
+      </w:tr>
+      <w:tr>
+        <w:tc>
+          <w:tcPr>
+            <w:tcW w:w="0" w:type="auto"/>
+          </w:tcPr>
+          <w:p>
+            <w:r>
+              <w:t>2</w:t>
+            </w:r>
+          </w:p>
+        </w:tc>
         <w:tc>
           <w:tcPr>
             <w:tcW w:w="0" w:type="auto"/>
           </w:tcPr>
           <w:p/>
         </w:tc>
-      </w:tr>
-      <w:tr>
         <w:tc>
           <w:tcPr>
             <w:tcW w:w="0" w:type="auto"/>
@@ -655,58 +928,88 @@
             </w:r>
           </w:p>
         </w:tc>
+      </w:tr>
+      <w:tr>
+        <w:tc>
+          <w:tcPr>
+            <w:tcW w:w="0" w:type="auto"/>
+          </w:tcPr>
+          <w:p>
+            <w:r>
+              <w:t>3</w:t>
+            </w:r>
+          </w:p>
+        </w:tc>
+        <w:tc>
+          <w:tcPr>
+            <w:tcW w:w="0" w:type="auto"/>
+          </w:tcPr>
+          <w:p>
+            <w:r>
+              <w:t>Low Gear</w:t>
+            </w:r>
+          </w:p>
+        </w:tc>
+        <w:tc>
+          <w:tcPr>
+            <w:tcW w:w="0" w:type="auto"/>
+          </w:tcPr>
+          <w:p>
+            <w:r>
+              <w:t>3</w:t>
+            </w:r>
+          </w:p>
+        </w:tc>
+      </w:tr>
+      <w:tr>
+        <w:tc>
+          <w:tcPr>
+            <w:tcW w:w="0" w:type="auto"/>
+          </w:tcPr>
+          <w:p>
+            <w:r>
+              <w:t>4</w:t>
+            </w:r>
+          </w:p>
+        </w:tc>
+        <w:tc>
+          <w:tcPr>
+            <w:tcW w:w="0" w:type="auto"/>
+          </w:tcPr>
+          <w:p>
+            <w:r>
+              <w:t>High Gear</w:t>
+            </w:r>
+          </w:p>
+        </w:tc>
+        <w:tc>
+          <w:tcPr>
+            <w:tcW w:w="0" w:type="auto"/>
+          </w:tcPr>
+          <w:p>
+            <w:r>
+              <w:t>4</w:t>
+            </w:r>
+          </w:p>
+        </w:tc>
+      </w:tr>
+      <w:tr>
+        <w:tc>
+          <w:tcPr>
+            <w:tcW w:w="0" w:type="auto"/>
+          </w:tcPr>
+          <w:p>
+            <w:r>
+              <w:t>5</w:t>
+            </w:r>
+          </w:p>
+        </w:tc>
         <w:tc>
           <w:tcPr>
             <w:tcW w:w="0" w:type="auto"/>
           </w:tcPr>
           <w:p/>
         </w:tc>
-      </w:tr>
-      <w:tr>
-        <w:tc>
-          <w:tcPr>
-            <w:tcW w:w="0" w:type="auto"/>
-          </w:tcPr>
-          <w:p>
-            <w:r>
-              <w:t>3</w:t>
-            </w:r>
-          </w:p>
-        </w:tc>
-        <w:tc>
-          <w:tcPr>
-            <w:tcW w:w="0" w:type="auto"/>
-          </w:tcPr>
-          <w:p>
-            <w:r>
-              <w:t>Low Gear</w:t>
-            </w:r>
-          </w:p>
-        </w:tc>
-      </w:tr>
-      <w:tr>
-        <w:tc>
-          <w:tcPr>
-            <w:tcW w:w="0" w:type="auto"/>
-          </w:tcPr>
-          <w:p>
-            <w:r>
-              <w:t>4</w:t>
-            </w:r>
-          </w:p>
-        </w:tc>
-        <w:tc>
-          <w:tcPr>
-            <w:tcW w:w="0" w:type="auto"/>
-          </w:tcPr>
-          <w:p>
-            <w:r>
-              <w:t>High Gear</w:t>
-            </w:r>
-          </w:p>
-        </w:tc>
-      </w:tr>
-      <w:tr>
         <w:tc>
           <w:tcPr>
             <w:tcW w:w="0" w:type="auto"/>
@@ -717,14 +1020,24 @@
             </w:r>
           </w:p>
         </w:tc>
+      </w:tr>
+      <w:tr>
+        <w:tc>
+          <w:tcPr>
+            <w:tcW w:w="0" w:type="auto"/>
+          </w:tcPr>
+          <w:p>
+            <w:r>
+              <w:t>6</w:t>
+            </w:r>
+          </w:p>
+        </w:tc>
         <w:tc>
           <w:tcPr>
             <w:tcW w:w="0" w:type="auto"/>
           </w:tcPr>
           <w:p/>
         </w:tc>
-      </w:tr>
-      <w:tr>
         <w:tc>
           <w:tcPr>
             <w:tcW w:w="0" w:type="auto"/>
@@ -735,14 +1048,24 @@
             </w:r>
           </w:p>
         </w:tc>
+      </w:tr>
+      <w:tr>
+        <w:tc>
+          <w:tcPr>
+            <w:tcW w:w="0" w:type="auto"/>
+          </w:tcPr>
+          <w:p>
+            <w:r>
+              <w:t>7</w:t>
+            </w:r>
+          </w:p>
+        </w:tc>
         <w:tc>
           <w:tcPr>
             <w:tcW w:w="0" w:type="auto"/>
           </w:tcPr>
           <w:p/>
         </w:tc>
-      </w:tr>
-      <w:tr>
         <w:tc>
           <w:tcPr>
             <w:tcW w:w="0" w:type="auto"/>
@@ -753,14 +1076,24 @@
             </w:r>
           </w:p>
         </w:tc>
+      </w:tr>
+      <w:tr>
+        <w:tc>
+          <w:tcPr>
+            <w:tcW w:w="0" w:type="auto"/>
+          </w:tcPr>
+          <w:p>
+            <w:r>
+              <w:t>8</w:t>
+            </w:r>
+          </w:p>
+        </w:tc>
         <w:tc>
           <w:tcPr>
             <w:tcW w:w="0" w:type="auto"/>
           </w:tcPr>
           <w:p/>
         </w:tc>
-      </w:tr>
-      <w:tr>
         <w:tc>
           <w:tcPr>
             <w:tcW w:w="0" w:type="auto"/>
@@ -771,14 +1104,24 @@
             </w:r>
           </w:p>
         </w:tc>
+      </w:tr>
+      <w:tr>
+        <w:tc>
+          <w:tcPr>
+            <w:tcW w:w="0" w:type="auto"/>
+          </w:tcPr>
+          <w:p>
+            <w:r>
+              <w:t>9</w:t>
+            </w:r>
+          </w:p>
+        </w:tc>
         <w:tc>
           <w:tcPr>
             <w:tcW w:w="0" w:type="auto"/>
           </w:tcPr>
           <w:p/>
         </w:tc>
-      </w:tr>
-      <w:tr>
         <w:tc>
           <w:tcPr>
             <w:tcW w:w="0" w:type="auto"/>
@@ -789,14 +1132,24 @@
             </w:r>
           </w:p>
         </w:tc>
+      </w:tr>
+      <w:tr>
+        <w:tc>
+          <w:tcPr>
+            <w:tcW w:w="0" w:type="auto"/>
+          </w:tcPr>
+          <w:p>
+            <w:r>
+              <w:t>10</w:t>
+            </w:r>
+          </w:p>
+        </w:tc>
         <w:tc>
           <w:tcPr>
             <w:tcW w:w="0" w:type="auto"/>
           </w:tcPr>
           <w:p/>
         </w:tc>
-      </w:tr>
-      <w:tr>
         <w:tc>
           <w:tcPr>
             <w:tcW w:w="0" w:type="auto"/>
@@ -807,36 +1160,56 @@
             </w:r>
           </w:p>
         </w:tc>
+      </w:tr>
+      <w:tr>
+        <w:tc>
+          <w:tcPr>
+            <w:tcW w:w="0" w:type="auto"/>
+          </w:tcPr>
+          <w:p>
+            <w:r>
+              <w:t>11</w:t>
+            </w:r>
+          </w:p>
+        </w:tc>
+        <w:tc>
+          <w:tcPr>
+            <w:tcW w:w="0" w:type="auto"/>
+          </w:tcPr>
+          <w:p>
+            <w:r>
+              <w:t>LimeLight Automation</w:t>
+            </w:r>
+          </w:p>
+        </w:tc>
+        <w:tc>
+          <w:tcPr>
+            <w:tcW w:w="0" w:type="auto"/>
+          </w:tcPr>
+          <w:p>
+            <w:r>
+              <w:t>11</w:t>
+            </w:r>
+          </w:p>
+        </w:tc>
+      </w:tr>
+      <w:tr>
+        <w:tc>
+          <w:tcPr>
+            <w:tcW w:w="0" w:type="auto"/>
+          </w:tcPr>
+          <w:p>
+            <w:r>
+              <w:t>12</w:t>
+            </w:r>
+          </w:p>
+        </w:tc>
         <w:tc>
           <w:tcPr>
             <w:tcW w:w="0" w:type="auto"/>
           </w:tcPr>
           <w:p/>
         </w:tc>
-      </w:tr>
-      <w:tr>
-        <w:tc>
-          <w:tcPr>
-            <w:tcW w:w="0" w:type="auto"/>
-          </w:tcPr>
-          <w:p>
-            <w:r>
-              <w:t>11</w:t>
-            </w:r>
-          </w:p>
-        </w:tc>
-        <w:tc>
-          <w:tcPr>
-            <w:tcW w:w="0" w:type="auto"/>
-          </w:tcPr>
-          <w:p>
-            <w:r>
-              <w:t>LimeLight Automation</w:t>
-            </w:r>
-          </w:p>
-        </w:tc>
-      </w:tr>
-      <w:tr>
         <w:tc>
           <w:tcPr>
             <w:tcW w:w="0" w:type="auto"/>
@@ -845,17 +1218,19 @@
             <w:r>
               <w:t>12</w:t>
             </w:r>
-          </w:p>
-        </w:tc>
-        <w:tc>
-          <w:tcPr>
-            <w:tcW w:w="0" w:type="auto"/>
-          </w:tcPr>
-          <w:p/>
+            <w:bookmarkStart w:id="0" w:name="_GoBack"/>
+            <w:bookmarkEnd w:id="0"/>
+          </w:p>
         </w:tc>
       </w:tr>
     </w:tbl>
     <w:p>
+      <w:r>
+        <w:rPr>
+          <w:noProof/>
+        </w:rPr>
+        <w:t xml:space="preserve"> </w:t>
+      </w:r>
       <w:r>
         <w:rPr>
           <w:noProof/>

</xml_diff>

<commit_message>
fix controls for pistons.
</commit_message>
<xml_diff>
--- a/XboxControls_Diagram.docx
+++ b/XboxControls_Diagram.docx
@@ -123,7 +123,15 @@
           </w:tcPr>
           <w:p>
             <w:r>
-              <w:t>Intake (fwd)</w:t>
+              <w:t>Intake (</w:t>
+            </w:r>
+            <w:proofErr w:type="spellStart"/>
+            <w:r>
+              <w:t>fwd</w:t>
+            </w:r>
+            <w:proofErr w:type="spellEnd"/>
+            <w:r>
+              <w:t>)</w:t>
             </w:r>
           </w:p>
         </w:tc>
@@ -153,6 +161,38 @@
           <w:tcPr>
             <w:tcW w:w="0" w:type="auto"/>
           </w:tcPr>
+          <w:p>
+            <w:r>
+              <w:t>Intake Piston (toggle)</w:t>
+            </w:r>
+          </w:p>
+        </w:tc>
+        <w:tc>
+          <w:tcPr>
+            <w:tcW w:w="0" w:type="auto"/>
+          </w:tcPr>
+          <w:p>
+            <w:r>
+              <w:t>2</w:t>
+            </w:r>
+          </w:p>
+        </w:tc>
+      </w:tr>
+      <w:tr>
+        <w:tc>
+          <w:tcPr>
+            <w:tcW w:w="0" w:type="auto"/>
+          </w:tcPr>
+          <w:p>
+            <w:r>
+              <w:t>1 - CLICK</w:t>
+            </w:r>
+          </w:p>
+        </w:tc>
+        <w:tc>
+          <w:tcPr>
+            <w:tcW w:w="0" w:type="auto"/>
+          </w:tcPr>
           <w:p/>
         </w:tc>
         <w:tc>
@@ -161,19 +201,19 @@
           </w:tcPr>
           <w:p>
             <w:r>
-              <w:t>2</w:t>
-            </w:r>
-          </w:p>
-        </w:tc>
-      </w:tr>
-      <w:tr>
-        <w:tc>
-          <w:tcPr>
-            <w:tcW w:w="0" w:type="auto"/>
-          </w:tcPr>
-          <w:p>
-            <w:r>
-              <w:t>1 - CLICK</w:t>
+              <w:t>10</w:t>
+            </w:r>
+          </w:p>
+        </w:tc>
+      </w:tr>
+      <w:tr>
+        <w:tc>
+          <w:tcPr>
+            <w:tcW w:w="0" w:type="auto"/>
+          </w:tcPr>
+          <w:p>
+            <w:r>
+              <w:t>1 - AXIS (X)</w:t>
             </w:r>
           </w:p>
         </w:tc>
@@ -189,491 +229,478 @@
           </w:tcPr>
           <w:p>
             <w:r>
+              <w:t xml:space="preserve">AXIS </w:t>
+            </w:r>
+            <w:r>
+              <w:t>4</w:t>
+            </w:r>
+          </w:p>
+        </w:tc>
+      </w:tr>
+      <w:tr>
+        <w:tc>
+          <w:tcPr>
+            <w:tcW w:w="0" w:type="auto"/>
+          </w:tcPr>
+          <w:p>
+            <w:r>
+              <w:t>1 - AXIS (Y)</w:t>
+            </w:r>
+          </w:p>
+        </w:tc>
+        <w:tc>
+          <w:tcPr>
+            <w:tcW w:w="0" w:type="auto"/>
+          </w:tcPr>
+          <w:p/>
+        </w:tc>
+        <w:tc>
+          <w:tcPr>
+            <w:tcW w:w="0" w:type="auto"/>
+          </w:tcPr>
+          <w:p>
+            <w:r>
+              <w:t xml:space="preserve">AXIS </w:t>
+            </w:r>
+            <w:r>
+              <w:t>5</w:t>
+            </w:r>
+          </w:p>
+        </w:tc>
+      </w:tr>
+      <w:tr>
+        <w:tc>
+          <w:tcPr>
+            <w:tcW w:w="0" w:type="auto"/>
+          </w:tcPr>
+          <w:p>
+            <w:r>
+              <w:t>2 - UP</w:t>
+            </w:r>
+          </w:p>
+        </w:tc>
+        <w:tc>
+          <w:tcPr>
+            <w:tcW w:w="0" w:type="auto"/>
+          </w:tcPr>
+          <w:p/>
+        </w:tc>
+        <w:tc>
+          <w:tcPr>
+            <w:tcW w:w="0" w:type="auto"/>
+          </w:tcPr>
+          <w:p>
+            <w:r>
+              <w:t>POV 0</w:t>
+            </w:r>
+          </w:p>
+        </w:tc>
+      </w:tr>
+      <w:tr>
+        <w:tc>
+          <w:tcPr>
+            <w:tcW w:w="0" w:type="auto"/>
+          </w:tcPr>
+          <w:p>
+            <w:r>
+              <w:t>2 - RIGHT</w:t>
+            </w:r>
+          </w:p>
+        </w:tc>
+        <w:tc>
+          <w:tcPr>
+            <w:tcW w:w="0" w:type="auto"/>
+          </w:tcPr>
+          <w:p>
+            <w:r>
+              <w:t>Color</w:t>
+            </w:r>
+          </w:p>
+        </w:tc>
+        <w:tc>
+          <w:tcPr>
+            <w:tcW w:w="0" w:type="auto"/>
+          </w:tcPr>
+          <w:p>
+            <w:r>
+              <w:t>POV 90</w:t>
+            </w:r>
+          </w:p>
+        </w:tc>
+      </w:tr>
+      <w:tr>
+        <w:tc>
+          <w:tcPr>
+            <w:tcW w:w="0" w:type="auto"/>
+          </w:tcPr>
+          <w:p>
+            <w:r>
+              <w:t>2 - DOWN</w:t>
+            </w:r>
+          </w:p>
+        </w:tc>
+        <w:tc>
+          <w:tcPr>
+            <w:tcW w:w="0" w:type="auto"/>
+          </w:tcPr>
+          <w:p>
+            <w:bookmarkStart w:id="0" w:name="_GoBack"/>
+            <w:bookmarkEnd w:id="0"/>
+          </w:p>
+        </w:tc>
+        <w:tc>
+          <w:tcPr>
+            <w:tcW w:w="0" w:type="auto"/>
+          </w:tcPr>
+          <w:p>
+            <w:r>
+              <w:t>POV 180</w:t>
+            </w:r>
+          </w:p>
+        </w:tc>
+      </w:tr>
+      <w:tr>
+        <w:tc>
+          <w:tcPr>
+            <w:tcW w:w="0" w:type="auto"/>
+          </w:tcPr>
+          <w:p>
+            <w:r>
+              <w:t>2 - LEFT</w:t>
+            </w:r>
+          </w:p>
+        </w:tc>
+        <w:tc>
+          <w:tcPr>
+            <w:tcW w:w="0" w:type="auto"/>
+          </w:tcPr>
+          <w:p/>
+        </w:tc>
+        <w:tc>
+          <w:tcPr>
+            <w:tcW w:w="0" w:type="auto"/>
+          </w:tcPr>
+          <w:p>
+            <w:r>
+              <w:t>POV 270</w:t>
+            </w:r>
+          </w:p>
+        </w:tc>
+      </w:tr>
+      <w:tr>
+        <w:tc>
+          <w:tcPr>
+            <w:tcW w:w="0" w:type="auto"/>
+          </w:tcPr>
+          <w:p>
+            <w:r>
+              <w:t>3 - CLICK</w:t>
+            </w:r>
+          </w:p>
+        </w:tc>
+        <w:tc>
+          <w:tcPr>
+            <w:tcW w:w="0" w:type="auto"/>
+          </w:tcPr>
+          <w:p/>
+        </w:tc>
+        <w:tc>
+          <w:tcPr>
+            <w:tcW w:w="0" w:type="auto"/>
+          </w:tcPr>
+          <w:p>
+            <w:r>
+              <w:t>9</w:t>
+            </w:r>
+          </w:p>
+        </w:tc>
+      </w:tr>
+      <w:tr>
+        <w:tc>
+          <w:tcPr>
+            <w:tcW w:w="0" w:type="auto"/>
+          </w:tcPr>
+          <w:p>
+            <w:r>
+              <w:t>3 - AXIS (X)</w:t>
+            </w:r>
+          </w:p>
+        </w:tc>
+        <w:tc>
+          <w:tcPr>
+            <w:tcW w:w="0" w:type="auto"/>
+          </w:tcPr>
+          <w:p/>
+        </w:tc>
+        <w:tc>
+          <w:tcPr>
+            <w:tcW w:w="0" w:type="auto"/>
+          </w:tcPr>
+          <w:p>
+            <w:r>
+              <w:t>AXIS 0</w:t>
+            </w:r>
+          </w:p>
+        </w:tc>
+      </w:tr>
+      <w:tr>
+        <w:tc>
+          <w:tcPr>
+            <w:tcW w:w="0" w:type="auto"/>
+          </w:tcPr>
+          <w:p>
+            <w:r>
+              <w:t xml:space="preserve">3 </w:t>
+            </w:r>
+            <w:r>
+              <w:t>–</w:t>
+            </w:r>
+            <w:r>
+              <w:t xml:space="preserve"> AXIS</w:t>
+            </w:r>
+            <w:r>
+              <w:t xml:space="preserve"> (Y)</w:t>
+            </w:r>
+          </w:p>
+        </w:tc>
+        <w:tc>
+          <w:tcPr>
+            <w:tcW w:w="0" w:type="auto"/>
+          </w:tcPr>
+          <w:p>
+            <w:r>
+              <w:t>Hang</w:t>
+            </w:r>
+          </w:p>
+        </w:tc>
+        <w:tc>
+          <w:tcPr>
+            <w:tcW w:w="0" w:type="auto"/>
+          </w:tcPr>
+          <w:p>
+            <w:r>
+              <w:t>AXIS 1</w:t>
+            </w:r>
+          </w:p>
+        </w:tc>
+      </w:tr>
+      <w:tr>
+        <w:tc>
+          <w:tcPr>
+            <w:tcW w:w="0" w:type="auto"/>
+          </w:tcPr>
+          <w:p>
+            <w:r>
+              <w:t>4</w:t>
+            </w:r>
+          </w:p>
+        </w:tc>
+        <w:tc>
+          <w:tcPr>
+            <w:tcW w:w="0" w:type="auto"/>
+          </w:tcPr>
+          <w:p>
+            <w:r>
+              <w:t>Shooter (rev)</w:t>
+            </w:r>
+          </w:p>
+        </w:tc>
+        <w:tc>
+          <w:tcPr>
+            <w:tcW w:w="0" w:type="auto"/>
+          </w:tcPr>
+          <w:p>
+            <w:r>
+              <w:t>7</w:t>
+            </w:r>
+          </w:p>
+        </w:tc>
+      </w:tr>
+      <w:tr>
+        <w:tc>
+          <w:tcPr>
+            <w:tcW w:w="0" w:type="auto"/>
+          </w:tcPr>
+          <w:p>
+            <w:r>
+              <w:t>5</w:t>
+            </w:r>
+          </w:p>
+        </w:tc>
+        <w:tc>
+          <w:tcPr>
+            <w:tcW w:w="0" w:type="auto"/>
+          </w:tcPr>
+          <w:p/>
+        </w:tc>
+        <w:tc>
+          <w:tcPr>
+            <w:tcW w:w="0" w:type="auto"/>
+          </w:tcPr>
+          <w:p>
+            <w:r>
+              <w:t>5</w:t>
+            </w:r>
+          </w:p>
+        </w:tc>
+      </w:tr>
+      <w:tr>
+        <w:tc>
+          <w:tcPr>
+            <w:tcW w:w="0" w:type="auto"/>
+          </w:tcPr>
+          <w:p>
+            <w:r>
+              <w:t>6</w:t>
+            </w:r>
+          </w:p>
+        </w:tc>
+        <w:tc>
+          <w:tcPr>
+            <w:tcW w:w="0" w:type="auto"/>
+          </w:tcPr>
+          <w:p>
+            <w:r>
+              <w:t>Conveyor (rev)</w:t>
+            </w:r>
+          </w:p>
+        </w:tc>
+        <w:tc>
+          <w:tcPr>
+            <w:tcW w:w="0" w:type="auto"/>
+          </w:tcPr>
+          <w:p>
+            <w:r>
+              <w:t>AXIS 2</w:t>
+            </w:r>
+          </w:p>
+        </w:tc>
+      </w:tr>
+      <w:tr>
+        <w:tc>
+          <w:tcPr>
+            <w:tcW w:w="0" w:type="auto"/>
+          </w:tcPr>
+          <w:p>
+            <w:r>
+              <w:t>7</w:t>
+            </w:r>
+          </w:p>
+        </w:tc>
+        <w:tc>
+          <w:tcPr>
+            <w:tcW w:w="0" w:type="auto"/>
+          </w:tcPr>
+          <w:p/>
+        </w:tc>
+        <w:tc>
+          <w:tcPr>
+            <w:tcW w:w="0" w:type="auto"/>
+          </w:tcPr>
+          <w:p/>
+        </w:tc>
+      </w:tr>
+      <w:tr>
+        <w:tc>
+          <w:tcPr>
+            <w:tcW w:w="0" w:type="auto"/>
+          </w:tcPr>
+          <w:p>
+            <w:r>
+              <w:t>8</w:t>
+            </w:r>
+          </w:p>
+        </w:tc>
+        <w:tc>
+          <w:tcPr>
+            <w:tcW w:w="0" w:type="auto"/>
+          </w:tcPr>
+          <w:p>
+            <w:r>
+              <w:t>Air Brake (Hang)</w:t>
+            </w:r>
+          </w:p>
+        </w:tc>
+        <w:tc>
+          <w:tcPr>
+            <w:tcW w:w="0" w:type="auto"/>
+          </w:tcPr>
+          <w:p>
+            <w:r>
+              <w:t>8</w:t>
+            </w:r>
+          </w:p>
+        </w:tc>
+      </w:tr>
+      <w:tr>
+        <w:tc>
+          <w:tcPr>
+            <w:tcW w:w="0" w:type="auto"/>
+          </w:tcPr>
+          <w:p>
+            <w:r>
+              <w:t>9</w:t>
+            </w:r>
+          </w:p>
+        </w:tc>
+        <w:tc>
+          <w:tcPr>
+            <w:tcW w:w="0" w:type="auto"/>
+          </w:tcPr>
+          <w:p>
+            <w:r>
+              <w:t>Conveyor (</w:t>
+            </w:r>
+            <w:proofErr w:type="spellStart"/>
+            <w:r>
+              <w:t>fwd</w:t>
+            </w:r>
+            <w:proofErr w:type="spellEnd"/>
+            <w:r>
+              <w:t>)</w:t>
+            </w:r>
+          </w:p>
+        </w:tc>
+        <w:tc>
+          <w:tcPr>
+            <w:tcW w:w="0" w:type="auto"/>
+          </w:tcPr>
+          <w:p>
+            <w:r>
+              <w:t xml:space="preserve">AXIS </w:t>
+            </w:r>
+            <w:r>
+              <w:t>3</w:t>
+            </w:r>
+          </w:p>
+        </w:tc>
+      </w:tr>
+      <w:tr>
+        <w:tc>
+          <w:tcPr>
+            <w:tcW w:w="0" w:type="auto"/>
+          </w:tcPr>
+          <w:p>
+            <w:r>
               <w:t>10</w:t>
             </w:r>
           </w:p>
         </w:tc>
-      </w:tr>
-      <w:tr>
-        <w:tc>
-          <w:tcPr>
-            <w:tcW w:w="0" w:type="auto"/>
-          </w:tcPr>
-          <w:p>
-            <w:r>
-              <w:t>1 - AXIS (X)</w:t>
-            </w:r>
-          </w:p>
-        </w:tc>
-        <w:tc>
-          <w:tcPr>
-            <w:tcW w:w="0" w:type="auto"/>
-          </w:tcPr>
-          <w:p/>
-        </w:tc>
-        <w:tc>
-          <w:tcPr>
-            <w:tcW w:w="0" w:type="auto"/>
-          </w:tcPr>
-          <w:p>
-            <w:r>
-              <w:t xml:space="preserve">AXIS </w:t>
-            </w:r>
-            <w:r>
-              <w:t>4</w:t>
-            </w:r>
-          </w:p>
-        </w:tc>
-      </w:tr>
-      <w:tr>
-        <w:tc>
-          <w:tcPr>
-            <w:tcW w:w="0" w:type="auto"/>
-          </w:tcPr>
-          <w:p>
-            <w:r>
-              <w:t>1 - AXIS (Y)</w:t>
-            </w:r>
-          </w:p>
-        </w:tc>
-        <w:tc>
-          <w:tcPr>
-            <w:tcW w:w="0" w:type="auto"/>
-          </w:tcPr>
-          <w:p/>
-        </w:tc>
-        <w:tc>
-          <w:tcPr>
-            <w:tcW w:w="0" w:type="auto"/>
-          </w:tcPr>
-          <w:p>
-            <w:r>
-              <w:t xml:space="preserve">AXIS </w:t>
-            </w:r>
-            <w:r>
-              <w:t>5</w:t>
-            </w:r>
-          </w:p>
-        </w:tc>
-      </w:tr>
-      <w:tr>
-        <w:tc>
-          <w:tcPr>
-            <w:tcW w:w="0" w:type="auto"/>
-          </w:tcPr>
-          <w:p>
-            <w:r>
-              <w:t>2 - UP</w:t>
-            </w:r>
-          </w:p>
-        </w:tc>
-        <w:tc>
-          <w:tcPr>
-            <w:tcW w:w="0" w:type="auto"/>
-          </w:tcPr>
-          <w:p/>
-        </w:tc>
-        <w:tc>
-          <w:tcPr>
-            <w:tcW w:w="0" w:type="auto"/>
-          </w:tcPr>
-          <w:p>
-            <w:r>
-              <w:t>POV 0</w:t>
-            </w:r>
-          </w:p>
-        </w:tc>
-      </w:tr>
-      <w:tr>
-        <w:tc>
-          <w:tcPr>
-            <w:tcW w:w="0" w:type="auto"/>
-          </w:tcPr>
-          <w:p>
-            <w:r>
-              <w:t>2 - RIGHT</w:t>
-            </w:r>
-          </w:p>
-        </w:tc>
-        <w:tc>
-          <w:tcPr>
-            <w:tcW w:w="0" w:type="auto"/>
-          </w:tcPr>
-          <w:p>
-            <w:r>
-              <w:t>Color</w:t>
-            </w:r>
-          </w:p>
-        </w:tc>
-        <w:tc>
-          <w:tcPr>
-            <w:tcW w:w="0" w:type="auto"/>
-          </w:tcPr>
-          <w:p>
-            <w:r>
-              <w:t>POV 90</w:t>
-            </w:r>
-          </w:p>
-        </w:tc>
-      </w:tr>
-      <w:tr>
-        <w:tc>
-          <w:tcPr>
-            <w:tcW w:w="0" w:type="auto"/>
-          </w:tcPr>
-          <w:p>
-            <w:r>
-              <w:t>2 - DOWN</w:t>
-            </w:r>
-          </w:p>
-        </w:tc>
-        <w:tc>
-          <w:tcPr>
-            <w:tcW w:w="0" w:type="auto"/>
-          </w:tcPr>
-          <w:p>
-            <w:r>
-              <w:t>Intake Piston (toggle)</w:t>
-            </w:r>
-          </w:p>
-        </w:tc>
-        <w:tc>
-          <w:tcPr>
-            <w:tcW w:w="0" w:type="auto"/>
-          </w:tcPr>
-          <w:p>
-            <w:r>
-              <w:t>POV 180</w:t>
-            </w:r>
-          </w:p>
-        </w:tc>
-      </w:tr>
-      <w:tr>
-        <w:tc>
-          <w:tcPr>
-            <w:tcW w:w="0" w:type="auto"/>
-          </w:tcPr>
-          <w:p>
-            <w:r>
-              <w:t>2 - LEFT</w:t>
-            </w:r>
-          </w:p>
-        </w:tc>
-        <w:tc>
-          <w:tcPr>
-            <w:tcW w:w="0" w:type="auto"/>
-          </w:tcPr>
-          <w:p/>
-        </w:tc>
-        <w:tc>
-          <w:tcPr>
-            <w:tcW w:w="0" w:type="auto"/>
-          </w:tcPr>
-          <w:p>
-            <w:r>
-              <w:t>POV 270</w:t>
-            </w:r>
-          </w:p>
-        </w:tc>
-      </w:tr>
-      <w:tr>
-        <w:tc>
-          <w:tcPr>
-            <w:tcW w:w="0" w:type="auto"/>
-          </w:tcPr>
-          <w:p>
-            <w:r>
-              <w:t>3 - CLICK</w:t>
-            </w:r>
-          </w:p>
-        </w:tc>
-        <w:tc>
-          <w:tcPr>
-            <w:tcW w:w="0" w:type="auto"/>
-          </w:tcPr>
-          <w:p/>
-        </w:tc>
-        <w:tc>
-          <w:tcPr>
-            <w:tcW w:w="0" w:type="auto"/>
-          </w:tcPr>
-          <w:p>
-            <w:r>
-              <w:t>9</w:t>
-            </w:r>
-          </w:p>
-        </w:tc>
-      </w:tr>
-      <w:tr>
-        <w:tc>
-          <w:tcPr>
-            <w:tcW w:w="0" w:type="auto"/>
-          </w:tcPr>
-          <w:p>
-            <w:r>
-              <w:t>3 - AXIS (X)</w:t>
-            </w:r>
-          </w:p>
-        </w:tc>
-        <w:tc>
-          <w:tcPr>
-            <w:tcW w:w="0" w:type="auto"/>
-          </w:tcPr>
-          <w:p/>
-        </w:tc>
-        <w:tc>
-          <w:tcPr>
-            <w:tcW w:w="0" w:type="auto"/>
-          </w:tcPr>
-          <w:p>
-            <w:r>
-              <w:t>AXIS 0</w:t>
-            </w:r>
-          </w:p>
-        </w:tc>
-      </w:tr>
-      <w:tr>
-        <w:tc>
-          <w:tcPr>
-            <w:tcW w:w="0" w:type="auto"/>
-          </w:tcPr>
-          <w:p>
-            <w:r>
-              <w:t xml:space="preserve">3 </w:t>
-            </w:r>
-            <w:r>
-              <w:t>–</w:t>
-            </w:r>
-            <w:r>
-              <w:t xml:space="preserve"> AXIS</w:t>
-            </w:r>
-            <w:r>
-              <w:t xml:space="preserve"> (Y)</w:t>
-            </w:r>
-          </w:p>
-        </w:tc>
-        <w:tc>
-          <w:tcPr>
-            <w:tcW w:w="0" w:type="auto"/>
-          </w:tcPr>
-          <w:p>
-            <w:r>
-              <w:t>Hang</w:t>
-            </w:r>
-          </w:p>
-        </w:tc>
-        <w:tc>
-          <w:tcPr>
-            <w:tcW w:w="0" w:type="auto"/>
-          </w:tcPr>
-          <w:p>
-            <w:r>
-              <w:t>AXIS 1</w:t>
-            </w:r>
-          </w:p>
-        </w:tc>
-      </w:tr>
-      <w:tr>
-        <w:tc>
-          <w:tcPr>
-            <w:tcW w:w="0" w:type="auto"/>
-          </w:tcPr>
-          <w:p>
-            <w:r>
-              <w:t>4</w:t>
-            </w:r>
-          </w:p>
-        </w:tc>
-        <w:tc>
-          <w:tcPr>
-            <w:tcW w:w="0" w:type="auto"/>
-          </w:tcPr>
-          <w:p>
-            <w:r>
-              <w:t>Shooter (rev)</w:t>
-            </w:r>
-          </w:p>
-        </w:tc>
-        <w:tc>
-          <w:tcPr>
-            <w:tcW w:w="0" w:type="auto"/>
-          </w:tcPr>
-          <w:p>
-            <w:r>
-              <w:t>7</w:t>
-            </w:r>
-          </w:p>
-        </w:tc>
-      </w:tr>
-      <w:tr>
-        <w:tc>
-          <w:tcPr>
-            <w:tcW w:w="0" w:type="auto"/>
-          </w:tcPr>
-          <w:p>
-            <w:r>
-              <w:t>5</w:t>
-            </w:r>
-          </w:p>
-        </w:tc>
-        <w:tc>
-          <w:tcPr>
-            <w:tcW w:w="0" w:type="auto"/>
-          </w:tcPr>
-          <w:p/>
-        </w:tc>
-        <w:tc>
-          <w:tcPr>
-            <w:tcW w:w="0" w:type="auto"/>
-          </w:tcPr>
-          <w:p>
-            <w:r>
-              <w:t>5</w:t>
-            </w:r>
-          </w:p>
-        </w:tc>
-      </w:tr>
-      <w:tr>
-        <w:tc>
-          <w:tcPr>
-            <w:tcW w:w="0" w:type="auto"/>
-          </w:tcPr>
-          <w:p>
-            <w:r>
-              <w:t>6</w:t>
-            </w:r>
-          </w:p>
-        </w:tc>
-        <w:tc>
-          <w:tcPr>
-            <w:tcW w:w="0" w:type="auto"/>
-          </w:tcPr>
-          <w:p>
-            <w:r>
-              <w:t>Conveyor (rev)</w:t>
-            </w:r>
-          </w:p>
-        </w:tc>
-        <w:tc>
-          <w:tcPr>
-            <w:tcW w:w="0" w:type="auto"/>
-          </w:tcPr>
-          <w:p>
-            <w:r>
-              <w:t>AXIS 2</w:t>
-            </w:r>
-          </w:p>
-        </w:tc>
-      </w:tr>
-      <w:tr>
-        <w:tc>
-          <w:tcPr>
-            <w:tcW w:w="0" w:type="auto"/>
-          </w:tcPr>
-          <w:p>
-            <w:r>
-              <w:t>7</w:t>
-            </w:r>
-          </w:p>
-        </w:tc>
-        <w:tc>
-          <w:tcPr>
-            <w:tcW w:w="0" w:type="auto"/>
-          </w:tcPr>
-          <w:p/>
-        </w:tc>
-        <w:tc>
-          <w:tcPr>
-            <w:tcW w:w="0" w:type="auto"/>
-          </w:tcPr>
-          <w:p/>
-        </w:tc>
-      </w:tr>
-      <w:tr>
-        <w:tc>
-          <w:tcPr>
-            <w:tcW w:w="0" w:type="auto"/>
-          </w:tcPr>
-          <w:p>
-            <w:r>
-              <w:t>8</w:t>
-            </w:r>
-          </w:p>
-        </w:tc>
-        <w:tc>
-          <w:tcPr>
-            <w:tcW w:w="0" w:type="auto"/>
-          </w:tcPr>
-          <w:p>
-            <w:r>
-              <w:t>Air Brake (Hang)</w:t>
-            </w:r>
-          </w:p>
-        </w:tc>
-        <w:tc>
-          <w:tcPr>
-            <w:tcW w:w="0" w:type="auto"/>
-          </w:tcPr>
-          <w:p>
-            <w:r>
-              <w:t>8</w:t>
-            </w:r>
-          </w:p>
-        </w:tc>
-      </w:tr>
-      <w:tr>
-        <w:tc>
-          <w:tcPr>
-            <w:tcW w:w="0" w:type="auto"/>
-          </w:tcPr>
-          <w:p>
-            <w:r>
-              <w:t>9</w:t>
-            </w:r>
-          </w:p>
-        </w:tc>
-        <w:tc>
-          <w:tcPr>
-            <w:tcW w:w="0" w:type="auto"/>
-          </w:tcPr>
-          <w:p>
-            <w:r>
-              <w:t>Conveyor (fwd)</w:t>
-            </w:r>
-          </w:p>
-        </w:tc>
-        <w:tc>
-          <w:tcPr>
-            <w:tcW w:w="0" w:type="auto"/>
-          </w:tcPr>
-          <w:p>
-            <w:r>
-              <w:t xml:space="preserve">AXIS </w:t>
-            </w:r>
-            <w:r>
-              <w:t>3</w:t>
-            </w:r>
-          </w:p>
-        </w:tc>
-      </w:tr>
-      <w:tr>
-        <w:tc>
-          <w:tcPr>
-            <w:tcW w:w="0" w:type="auto"/>
-          </w:tcPr>
-          <w:p>
-            <w:r>
-              <w:t>10</w:t>
-            </w:r>
-          </w:p>
-        </w:tc>
-        <w:tc>
-          <w:tcPr>
-            <w:tcW w:w="0" w:type="auto"/>
-          </w:tcPr>
-          <w:p>
-            <w:r>
-              <w:t>Shooter (fwd)</w:t>
+        <w:tc>
+          <w:tcPr>
+            <w:tcW w:w="0" w:type="auto"/>
+          </w:tcPr>
+          <w:p>
+            <w:r>
+              <w:t>Shooter (</w:t>
+            </w:r>
+            <w:proofErr w:type="spellStart"/>
+            <w:r>
+              <w:t>fwd</w:t>
+            </w:r>
+            <w:proofErr w:type="spellEnd"/>
+            <w:r>
+              <w:t>)</w:t>
             </w:r>
           </w:p>
         </w:tc>
@@ -1177,8 +1204,13 @@
             <w:tcW w:w="0" w:type="auto"/>
           </w:tcPr>
           <w:p>
-            <w:r>
-              <w:t>LimeLight Automation</w:t>
+            <w:proofErr w:type="spellStart"/>
+            <w:r>
+              <w:t>LimeLight</w:t>
+            </w:r>
+            <w:proofErr w:type="spellEnd"/>
+            <w:r>
+              <w:t xml:space="preserve"> Automation</w:t>
             </w:r>
           </w:p>
         </w:tc>
@@ -1218,8 +1250,6 @@
             <w:r>
               <w:t>12</w:t>
             </w:r>
-            <w:bookmarkStart w:id="0" w:name="_GoBack"/>
-            <w:bookmarkEnd w:id="0"/>
           </w:p>
         </w:tc>
       </w:tr>

</xml_diff>

<commit_message>
switch conveyor command controls
</commit_message>
<xml_diff>
--- a/XboxControls_Diagram.docx
+++ b/XboxControls_Diagram.docx
@@ -123,13 +123,438 @@
           </w:tcPr>
           <w:p>
             <w:r>
-              <w:t>Intake (</w:t>
-            </w:r>
-            <w:proofErr w:type="spellStart"/>
+              <w:t>Intake (fwd)</w:t>
+            </w:r>
+          </w:p>
+        </w:tc>
+        <w:tc>
+          <w:tcPr>
+            <w:tcW w:w="0" w:type="auto"/>
+          </w:tcPr>
+          <w:p>
+            <w:r>
+              <w:t>4</w:t>
+            </w:r>
+          </w:p>
+        </w:tc>
+      </w:tr>
+      <w:tr>
+        <w:tc>
+          <w:tcPr>
+            <w:tcW w:w="0" w:type="auto"/>
+          </w:tcPr>
+          <w:p>
+            <w:r>
+              <w:t>B</w:t>
+            </w:r>
+          </w:p>
+        </w:tc>
+        <w:tc>
+          <w:tcPr>
+            <w:tcW w:w="0" w:type="auto"/>
+          </w:tcPr>
+          <w:p>
+            <w:r>
+              <w:t>Intake Piston (toggle)</w:t>
+            </w:r>
+          </w:p>
+        </w:tc>
+        <w:tc>
+          <w:tcPr>
+            <w:tcW w:w="0" w:type="auto"/>
+          </w:tcPr>
+          <w:p>
+            <w:r>
+              <w:t>2</w:t>
+            </w:r>
+          </w:p>
+        </w:tc>
+      </w:tr>
+      <w:tr>
+        <w:tc>
+          <w:tcPr>
+            <w:tcW w:w="0" w:type="auto"/>
+          </w:tcPr>
+          <w:p>
+            <w:r>
+              <w:t>1 - CLICK</w:t>
+            </w:r>
+          </w:p>
+        </w:tc>
+        <w:tc>
+          <w:tcPr>
+            <w:tcW w:w="0" w:type="auto"/>
+          </w:tcPr>
+          <w:p/>
+        </w:tc>
+        <w:tc>
+          <w:tcPr>
+            <w:tcW w:w="0" w:type="auto"/>
+          </w:tcPr>
+          <w:p>
+            <w:r>
+              <w:t>10</w:t>
+            </w:r>
+          </w:p>
+        </w:tc>
+      </w:tr>
+      <w:tr>
+        <w:tc>
+          <w:tcPr>
+            <w:tcW w:w="0" w:type="auto"/>
+          </w:tcPr>
+          <w:p>
+            <w:r>
+              <w:t>1 - AXIS (X)</w:t>
+            </w:r>
+          </w:p>
+        </w:tc>
+        <w:tc>
+          <w:tcPr>
+            <w:tcW w:w="0" w:type="auto"/>
+          </w:tcPr>
+          <w:p/>
+        </w:tc>
+        <w:tc>
+          <w:tcPr>
+            <w:tcW w:w="0" w:type="auto"/>
+          </w:tcPr>
+          <w:p>
+            <w:r>
+              <w:t xml:space="preserve">AXIS </w:t>
+            </w:r>
+            <w:r>
+              <w:t>4</w:t>
+            </w:r>
+          </w:p>
+        </w:tc>
+      </w:tr>
+      <w:tr>
+        <w:tc>
+          <w:tcPr>
+            <w:tcW w:w="0" w:type="auto"/>
+          </w:tcPr>
+          <w:p>
+            <w:r>
+              <w:t>1 - AXIS (Y)</w:t>
+            </w:r>
+          </w:p>
+        </w:tc>
+        <w:tc>
+          <w:tcPr>
+            <w:tcW w:w="0" w:type="auto"/>
+          </w:tcPr>
+          <w:p/>
+        </w:tc>
+        <w:tc>
+          <w:tcPr>
+            <w:tcW w:w="0" w:type="auto"/>
+          </w:tcPr>
+          <w:p>
+            <w:r>
+              <w:t xml:space="preserve">AXIS </w:t>
+            </w:r>
+            <w:r>
+              <w:t>5</w:t>
+            </w:r>
+          </w:p>
+        </w:tc>
+      </w:tr>
+      <w:tr>
+        <w:tc>
+          <w:tcPr>
+            <w:tcW w:w="0" w:type="auto"/>
+          </w:tcPr>
+          <w:p>
+            <w:r>
+              <w:t>2 - UP</w:t>
+            </w:r>
+          </w:p>
+        </w:tc>
+        <w:tc>
+          <w:tcPr>
+            <w:tcW w:w="0" w:type="auto"/>
+          </w:tcPr>
+          <w:p/>
+        </w:tc>
+        <w:tc>
+          <w:tcPr>
+            <w:tcW w:w="0" w:type="auto"/>
+          </w:tcPr>
+          <w:p>
+            <w:r>
+              <w:t>POV 0</w:t>
+            </w:r>
+          </w:p>
+        </w:tc>
+      </w:tr>
+      <w:tr>
+        <w:tc>
+          <w:tcPr>
+            <w:tcW w:w="0" w:type="auto"/>
+          </w:tcPr>
+          <w:p>
+            <w:r>
+              <w:t>2 - RIGHT</w:t>
+            </w:r>
+          </w:p>
+        </w:tc>
+        <w:tc>
+          <w:tcPr>
+            <w:tcW w:w="0" w:type="auto"/>
+          </w:tcPr>
+          <w:p>
+            <w:r>
+              <w:t>Color</w:t>
+            </w:r>
+          </w:p>
+        </w:tc>
+        <w:tc>
+          <w:tcPr>
+            <w:tcW w:w="0" w:type="auto"/>
+          </w:tcPr>
+          <w:p>
+            <w:r>
+              <w:t>POV 90</w:t>
+            </w:r>
+          </w:p>
+        </w:tc>
+      </w:tr>
+      <w:tr>
+        <w:tc>
+          <w:tcPr>
+            <w:tcW w:w="0" w:type="auto"/>
+          </w:tcPr>
+          <w:p>
+            <w:r>
+              <w:t>2 - DOWN</w:t>
+            </w:r>
+          </w:p>
+        </w:tc>
+        <w:tc>
+          <w:tcPr>
+            <w:tcW w:w="0" w:type="auto"/>
+          </w:tcPr>
+          <w:p/>
+        </w:tc>
+        <w:tc>
+          <w:tcPr>
+            <w:tcW w:w="0" w:type="auto"/>
+          </w:tcPr>
+          <w:p>
+            <w:r>
+              <w:t>POV 180</w:t>
+            </w:r>
+          </w:p>
+        </w:tc>
+      </w:tr>
+      <w:tr>
+        <w:tc>
+          <w:tcPr>
+            <w:tcW w:w="0" w:type="auto"/>
+          </w:tcPr>
+          <w:p>
+            <w:r>
+              <w:t>2 - LEFT</w:t>
+            </w:r>
+          </w:p>
+        </w:tc>
+        <w:tc>
+          <w:tcPr>
+            <w:tcW w:w="0" w:type="auto"/>
+          </w:tcPr>
+          <w:p/>
+        </w:tc>
+        <w:tc>
+          <w:tcPr>
+            <w:tcW w:w="0" w:type="auto"/>
+          </w:tcPr>
+          <w:p>
+            <w:r>
+              <w:t>POV 270</w:t>
+            </w:r>
+          </w:p>
+        </w:tc>
+      </w:tr>
+      <w:tr>
+        <w:tc>
+          <w:tcPr>
+            <w:tcW w:w="0" w:type="auto"/>
+          </w:tcPr>
+          <w:p>
+            <w:r>
+              <w:t>3 - CLICK</w:t>
+            </w:r>
+          </w:p>
+        </w:tc>
+        <w:tc>
+          <w:tcPr>
+            <w:tcW w:w="0" w:type="auto"/>
+          </w:tcPr>
+          <w:p/>
+        </w:tc>
+        <w:tc>
+          <w:tcPr>
+            <w:tcW w:w="0" w:type="auto"/>
+          </w:tcPr>
+          <w:p>
+            <w:r>
+              <w:t>9</w:t>
+            </w:r>
+          </w:p>
+        </w:tc>
+      </w:tr>
+      <w:tr>
+        <w:tc>
+          <w:tcPr>
+            <w:tcW w:w="0" w:type="auto"/>
+          </w:tcPr>
+          <w:p>
+            <w:r>
+              <w:t>3 - AXIS (X)</w:t>
+            </w:r>
+          </w:p>
+        </w:tc>
+        <w:tc>
+          <w:tcPr>
+            <w:tcW w:w="0" w:type="auto"/>
+          </w:tcPr>
+          <w:p/>
+        </w:tc>
+        <w:tc>
+          <w:tcPr>
+            <w:tcW w:w="0" w:type="auto"/>
+          </w:tcPr>
+          <w:p>
+            <w:r>
+              <w:t>AXIS 0</w:t>
+            </w:r>
+          </w:p>
+        </w:tc>
+      </w:tr>
+      <w:tr>
+        <w:tc>
+          <w:tcPr>
+            <w:tcW w:w="0" w:type="auto"/>
+          </w:tcPr>
+          <w:p>
+            <w:r>
+              <w:t xml:space="preserve">3 </w:t>
+            </w:r>
+            <w:r>
+              <w:t>–</w:t>
+            </w:r>
+            <w:r>
+              <w:t xml:space="preserve"> AXIS</w:t>
+            </w:r>
+            <w:r>
+              <w:t xml:space="preserve"> (Y)</w:t>
+            </w:r>
+          </w:p>
+        </w:tc>
+        <w:tc>
+          <w:tcPr>
+            <w:tcW w:w="0" w:type="auto"/>
+          </w:tcPr>
+          <w:p>
+            <w:r>
+              <w:t>Hang</w:t>
+            </w:r>
+          </w:p>
+        </w:tc>
+        <w:tc>
+          <w:tcPr>
+            <w:tcW w:w="0" w:type="auto"/>
+          </w:tcPr>
+          <w:p>
+            <w:r>
+              <w:t>AXIS 1</w:t>
+            </w:r>
+          </w:p>
+        </w:tc>
+      </w:tr>
+      <w:tr>
+        <w:tc>
+          <w:tcPr>
+            <w:tcW w:w="0" w:type="auto"/>
+          </w:tcPr>
+          <w:p>
+            <w:r>
+              <w:t>4</w:t>
+            </w:r>
+          </w:p>
+        </w:tc>
+        <w:tc>
+          <w:tcPr>
+            <w:tcW w:w="0" w:type="auto"/>
+          </w:tcPr>
+          <w:p>
+            <w:r>
+              <w:t>Shooter (rev)</w:t>
+            </w:r>
+          </w:p>
+        </w:tc>
+        <w:tc>
+          <w:tcPr>
+            <w:tcW w:w="0" w:type="auto"/>
+          </w:tcPr>
+          <w:p>
+            <w:r>
+              <w:t>7</w:t>
+            </w:r>
+          </w:p>
+        </w:tc>
+      </w:tr>
+      <w:tr>
+        <w:tc>
+          <w:tcPr>
+            <w:tcW w:w="0" w:type="auto"/>
+          </w:tcPr>
+          <w:p>
+            <w:r>
+              <w:t>5</w:t>
+            </w:r>
+          </w:p>
+        </w:tc>
+        <w:tc>
+          <w:tcPr>
+            <w:tcW w:w="0" w:type="auto"/>
+          </w:tcPr>
+          <w:p/>
+        </w:tc>
+        <w:tc>
+          <w:tcPr>
+            <w:tcW w:w="0" w:type="auto"/>
+          </w:tcPr>
+          <w:p>
+            <w:r>
+              <w:t>5</w:t>
+            </w:r>
+          </w:p>
+        </w:tc>
+      </w:tr>
+      <w:tr>
+        <w:tc>
+          <w:tcPr>
+            <w:tcW w:w="0" w:type="auto"/>
+          </w:tcPr>
+          <w:p>
+            <w:r>
+              <w:t>6</w:t>
+            </w:r>
+          </w:p>
+        </w:tc>
+        <w:tc>
+          <w:tcPr>
+            <w:tcW w:w="0" w:type="auto"/>
+          </w:tcPr>
+          <w:p>
+            <w:r>
+              <w:t>Conveyor (</w:t>
+            </w:r>
             <w:r>
               <w:t>fwd</w:t>
             </w:r>
-            <w:proofErr w:type="spellEnd"/>
             <w:r>
               <w:t>)</w:t>
             </w:r>
@@ -141,51 +566,19 @@
           </w:tcPr>
           <w:p>
             <w:r>
-              <w:t>4</w:t>
-            </w:r>
-          </w:p>
-        </w:tc>
-      </w:tr>
-      <w:tr>
-        <w:tc>
-          <w:tcPr>
-            <w:tcW w:w="0" w:type="auto"/>
-          </w:tcPr>
-          <w:p>
-            <w:r>
-              <w:t>B</w:t>
-            </w:r>
-          </w:p>
-        </w:tc>
-        <w:tc>
-          <w:tcPr>
-            <w:tcW w:w="0" w:type="auto"/>
-          </w:tcPr>
-          <w:p>
-            <w:r>
-              <w:t>Intake Piston (toggle)</w:t>
-            </w:r>
-          </w:p>
-        </w:tc>
-        <w:tc>
-          <w:tcPr>
-            <w:tcW w:w="0" w:type="auto"/>
-          </w:tcPr>
-          <w:p>
-            <w:r>
-              <w:t>2</w:t>
-            </w:r>
-          </w:p>
-        </w:tc>
-      </w:tr>
-      <w:tr>
-        <w:tc>
-          <w:tcPr>
-            <w:tcW w:w="0" w:type="auto"/>
-          </w:tcPr>
-          <w:p>
-            <w:r>
-              <w:t>1 - CLICK</w:t>
+              <w:t>AXIS 2</w:t>
+            </w:r>
+          </w:p>
+        </w:tc>
+      </w:tr>
+      <w:tr>
+        <w:tc>
+          <w:tcPr>
+            <w:tcW w:w="0" w:type="auto"/>
+          </w:tcPr>
+          <w:p>
+            <w:r>
+              <w:t>7</w:t>
             </w:r>
           </w:p>
         </w:tc>
@@ -199,463 +592,65 @@
           <w:tcPr>
             <w:tcW w:w="0" w:type="auto"/>
           </w:tcPr>
-          <w:p>
-            <w:r>
-              <w:t>10</w:t>
-            </w:r>
-          </w:p>
-        </w:tc>
-      </w:tr>
-      <w:tr>
-        <w:tc>
-          <w:tcPr>
-            <w:tcW w:w="0" w:type="auto"/>
-          </w:tcPr>
-          <w:p>
-            <w:r>
-              <w:t>1 - AXIS (X)</w:t>
-            </w:r>
-          </w:p>
-        </w:tc>
-        <w:tc>
-          <w:tcPr>
-            <w:tcW w:w="0" w:type="auto"/>
-          </w:tcPr>
           <w:p/>
         </w:tc>
-        <w:tc>
-          <w:tcPr>
-            <w:tcW w:w="0" w:type="auto"/>
-          </w:tcPr>
-          <w:p>
-            <w:r>
-              <w:t xml:space="preserve">AXIS </w:t>
-            </w:r>
-            <w:r>
-              <w:t>4</w:t>
-            </w:r>
-          </w:p>
-        </w:tc>
-      </w:tr>
-      <w:tr>
-        <w:tc>
-          <w:tcPr>
-            <w:tcW w:w="0" w:type="auto"/>
-          </w:tcPr>
-          <w:p>
-            <w:r>
-              <w:t>1 - AXIS (Y)</w:t>
-            </w:r>
-          </w:p>
-        </w:tc>
-        <w:tc>
-          <w:tcPr>
-            <w:tcW w:w="0" w:type="auto"/>
-          </w:tcPr>
-          <w:p/>
-        </w:tc>
-        <w:tc>
-          <w:tcPr>
-            <w:tcW w:w="0" w:type="auto"/>
-          </w:tcPr>
-          <w:p>
-            <w:r>
-              <w:t xml:space="preserve">AXIS </w:t>
-            </w:r>
-            <w:r>
-              <w:t>5</w:t>
-            </w:r>
-          </w:p>
-        </w:tc>
-      </w:tr>
-      <w:tr>
-        <w:tc>
-          <w:tcPr>
-            <w:tcW w:w="0" w:type="auto"/>
-          </w:tcPr>
-          <w:p>
-            <w:r>
-              <w:t>2 - UP</w:t>
-            </w:r>
-          </w:p>
-        </w:tc>
-        <w:tc>
-          <w:tcPr>
-            <w:tcW w:w="0" w:type="auto"/>
-          </w:tcPr>
-          <w:p/>
-        </w:tc>
-        <w:tc>
-          <w:tcPr>
-            <w:tcW w:w="0" w:type="auto"/>
-          </w:tcPr>
-          <w:p>
-            <w:r>
-              <w:t>POV 0</w:t>
-            </w:r>
-          </w:p>
-        </w:tc>
-      </w:tr>
-      <w:tr>
-        <w:tc>
-          <w:tcPr>
-            <w:tcW w:w="0" w:type="auto"/>
-          </w:tcPr>
-          <w:p>
-            <w:r>
-              <w:t>2 - RIGHT</w:t>
-            </w:r>
-          </w:p>
-        </w:tc>
-        <w:tc>
-          <w:tcPr>
-            <w:tcW w:w="0" w:type="auto"/>
-          </w:tcPr>
-          <w:p>
-            <w:r>
-              <w:t>Color</w:t>
-            </w:r>
-          </w:p>
-        </w:tc>
-        <w:tc>
-          <w:tcPr>
-            <w:tcW w:w="0" w:type="auto"/>
-          </w:tcPr>
-          <w:p>
-            <w:r>
-              <w:t>POV 90</w:t>
-            </w:r>
-          </w:p>
-        </w:tc>
-      </w:tr>
-      <w:tr>
-        <w:tc>
-          <w:tcPr>
-            <w:tcW w:w="0" w:type="auto"/>
-          </w:tcPr>
-          <w:p>
-            <w:r>
-              <w:t>2 - DOWN</w:t>
-            </w:r>
-          </w:p>
-        </w:tc>
-        <w:tc>
-          <w:tcPr>
-            <w:tcW w:w="0" w:type="auto"/>
-          </w:tcPr>
-          <w:p>
+      </w:tr>
+      <w:tr>
+        <w:tc>
+          <w:tcPr>
+            <w:tcW w:w="0" w:type="auto"/>
+          </w:tcPr>
+          <w:p>
+            <w:r>
+              <w:t>8</w:t>
+            </w:r>
+          </w:p>
+        </w:tc>
+        <w:tc>
+          <w:tcPr>
+            <w:tcW w:w="0" w:type="auto"/>
+          </w:tcPr>
+          <w:p>
+            <w:r>
+              <w:t>Air Brake (Hang)</w:t>
+            </w:r>
+          </w:p>
+        </w:tc>
+        <w:tc>
+          <w:tcPr>
+            <w:tcW w:w="0" w:type="auto"/>
+          </w:tcPr>
+          <w:p>
+            <w:r>
+              <w:t>8</w:t>
+            </w:r>
+          </w:p>
+        </w:tc>
+      </w:tr>
+      <w:tr>
+        <w:tc>
+          <w:tcPr>
+            <w:tcW w:w="0" w:type="auto"/>
+          </w:tcPr>
+          <w:p>
+            <w:r>
+              <w:t>9</w:t>
+            </w:r>
+          </w:p>
+        </w:tc>
+        <w:tc>
+          <w:tcPr>
+            <w:tcW w:w="0" w:type="auto"/>
+          </w:tcPr>
+          <w:p>
+            <w:r>
+              <w:t>Conveyor (</w:t>
+            </w:r>
+            <w:r>
+              <w:t>rev</w:t>
+            </w:r>
             <w:bookmarkStart w:id="0" w:name="_GoBack"/>
             <w:bookmarkEnd w:id="0"/>
-          </w:p>
-        </w:tc>
-        <w:tc>
-          <w:tcPr>
-            <w:tcW w:w="0" w:type="auto"/>
-          </w:tcPr>
-          <w:p>
-            <w:r>
-              <w:t>POV 180</w:t>
-            </w:r>
-          </w:p>
-        </w:tc>
-      </w:tr>
-      <w:tr>
-        <w:tc>
-          <w:tcPr>
-            <w:tcW w:w="0" w:type="auto"/>
-          </w:tcPr>
-          <w:p>
-            <w:r>
-              <w:t>2 - LEFT</w:t>
-            </w:r>
-          </w:p>
-        </w:tc>
-        <w:tc>
-          <w:tcPr>
-            <w:tcW w:w="0" w:type="auto"/>
-          </w:tcPr>
-          <w:p/>
-        </w:tc>
-        <w:tc>
-          <w:tcPr>
-            <w:tcW w:w="0" w:type="auto"/>
-          </w:tcPr>
-          <w:p>
-            <w:r>
-              <w:t>POV 270</w:t>
-            </w:r>
-          </w:p>
-        </w:tc>
-      </w:tr>
-      <w:tr>
-        <w:tc>
-          <w:tcPr>
-            <w:tcW w:w="0" w:type="auto"/>
-          </w:tcPr>
-          <w:p>
-            <w:r>
-              <w:t>3 - CLICK</w:t>
-            </w:r>
-          </w:p>
-        </w:tc>
-        <w:tc>
-          <w:tcPr>
-            <w:tcW w:w="0" w:type="auto"/>
-          </w:tcPr>
-          <w:p/>
-        </w:tc>
-        <w:tc>
-          <w:tcPr>
-            <w:tcW w:w="0" w:type="auto"/>
-          </w:tcPr>
-          <w:p>
-            <w:r>
-              <w:t>9</w:t>
-            </w:r>
-          </w:p>
-        </w:tc>
-      </w:tr>
-      <w:tr>
-        <w:tc>
-          <w:tcPr>
-            <w:tcW w:w="0" w:type="auto"/>
-          </w:tcPr>
-          <w:p>
-            <w:r>
-              <w:t>3 - AXIS (X)</w:t>
-            </w:r>
-          </w:p>
-        </w:tc>
-        <w:tc>
-          <w:tcPr>
-            <w:tcW w:w="0" w:type="auto"/>
-          </w:tcPr>
-          <w:p/>
-        </w:tc>
-        <w:tc>
-          <w:tcPr>
-            <w:tcW w:w="0" w:type="auto"/>
-          </w:tcPr>
-          <w:p>
-            <w:r>
-              <w:t>AXIS 0</w:t>
-            </w:r>
-          </w:p>
-        </w:tc>
-      </w:tr>
-      <w:tr>
-        <w:tc>
-          <w:tcPr>
-            <w:tcW w:w="0" w:type="auto"/>
-          </w:tcPr>
-          <w:p>
-            <w:r>
-              <w:t xml:space="preserve">3 </w:t>
-            </w:r>
-            <w:r>
-              <w:t>–</w:t>
-            </w:r>
-            <w:r>
-              <w:t xml:space="preserve"> AXIS</w:t>
-            </w:r>
-            <w:r>
-              <w:t xml:space="preserve"> (Y)</w:t>
-            </w:r>
-          </w:p>
-        </w:tc>
-        <w:tc>
-          <w:tcPr>
-            <w:tcW w:w="0" w:type="auto"/>
-          </w:tcPr>
-          <w:p>
-            <w:r>
-              <w:t>Hang</w:t>
-            </w:r>
-          </w:p>
-        </w:tc>
-        <w:tc>
-          <w:tcPr>
-            <w:tcW w:w="0" w:type="auto"/>
-          </w:tcPr>
-          <w:p>
-            <w:r>
-              <w:t>AXIS 1</w:t>
-            </w:r>
-          </w:p>
-        </w:tc>
-      </w:tr>
-      <w:tr>
-        <w:tc>
-          <w:tcPr>
-            <w:tcW w:w="0" w:type="auto"/>
-          </w:tcPr>
-          <w:p>
-            <w:r>
-              <w:t>4</w:t>
-            </w:r>
-          </w:p>
-        </w:tc>
-        <w:tc>
-          <w:tcPr>
-            <w:tcW w:w="0" w:type="auto"/>
-          </w:tcPr>
-          <w:p>
-            <w:r>
-              <w:t>Shooter (rev)</w:t>
-            </w:r>
-          </w:p>
-        </w:tc>
-        <w:tc>
-          <w:tcPr>
-            <w:tcW w:w="0" w:type="auto"/>
-          </w:tcPr>
-          <w:p>
-            <w:r>
-              <w:t>7</w:t>
-            </w:r>
-          </w:p>
-        </w:tc>
-      </w:tr>
-      <w:tr>
-        <w:tc>
-          <w:tcPr>
-            <w:tcW w:w="0" w:type="auto"/>
-          </w:tcPr>
-          <w:p>
-            <w:r>
-              <w:t>5</w:t>
-            </w:r>
-          </w:p>
-        </w:tc>
-        <w:tc>
-          <w:tcPr>
-            <w:tcW w:w="0" w:type="auto"/>
-          </w:tcPr>
-          <w:p/>
-        </w:tc>
-        <w:tc>
-          <w:tcPr>
-            <w:tcW w:w="0" w:type="auto"/>
-          </w:tcPr>
-          <w:p>
-            <w:r>
-              <w:t>5</w:t>
-            </w:r>
-          </w:p>
-        </w:tc>
-      </w:tr>
-      <w:tr>
-        <w:tc>
-          <w:tcPr>
-            <w:tcW w:w="0" w:type="auto"/>
-          </w:tcPr>
-          <w:p>
-            <w:r>
-              <w:t>6</w:t>
-            </w:r>
-          </w:p>
-        </w:tc>
-        <w:tc>
-          <w:tcPr>
-            <w:tcW w:w="0" w:type="auto"/>
-          </w:tcPr>
-          <w:p>
-            <w:r>
-              <w:t>Conveyor (rev)</w:t>
-            </w:r>
-          </w:p>
-        </w:tc>
-        <w:tc>
-          <w:tcPr>
-            <w:tcW w:w="0" w:type="auto"/>
-          </w:tcPr>
-          <w:p>
-            <w:r>
-              <w:t>AXIS 2</w:t>
-            </w:r>
-          </w:p>
-        </w:tc>
-      </w:tr>
-      <w:tr>
-        <w:tc>
-          <w:tcPr>
-            <w:tcW w:w="0" w:type="auto"/>
-          </w:tcPr>
-          <w:p>
-            <w:r>
-              <w:t>7</w:t>
-            </w:r>
-          </w:p>
-        </w:tc>
-        <w:tc>
-          <w:tcPr>
-            <w:tcW w:w="0" w:type="auto"/>
-          </w:tcPr>
-          <w:p/>
-        </w:tc>
-        <w:tc>
-          <w:tcPr>
-            <w:tcW w:w="0" w:type="auto"/>
-          </w:tcPr>
-          <w:p/>
-        </w:tc>
-      </w:tr>
-      <w:tr>
-        <w:tc>
-          <w:tcPr>
-            <w:tcW w:w="0" w:type="auto"/>
-          </w:tcPr>
-          <w:p>
-            <w:r>
-              <w:t>8</w:t>
-            </w:r>
-          </w:p>
-        </w:tc>
-        <w:tc>
-          <w:tcPr>
-            <w:tcW w:w="0" w:type="auto"/>
-          </w:tcPr>
-          <w:p>
-            <w:r>
-              <w:t>Air Brake (Hang)</w:t>
-            </w:r>
-          </w:p>
-        </w:tc>
-        <w:tc>
-          <w:tcPr>
-            <w:tcW w:w="0" w:type="auto"/>
-          </w:tcPr>
-          <w:p>
-            <w:r>
-              <w:t>8</w:t>
-            </w:r>
-          </w:p>
-        </w:tc>
-      </w:tr>
-      <w:tr>
-        <w:tc>
-          <w:tcPr>
-            <w:tcW w:w="0" w:type="auto"/>
-          </w:tcPr>
-          <w:p>
-            <w:r>
-              <w:t>9</w:t>
-            </w:r>
-          </w:p>
-        </w:tc>
-        <w:tc>
-          <w:tcPr>
-            <w:tcW w:w="0" w:type="auto"/>
-          </w:tcPr>
-          <w:p>
-            <w:r>
-              <w:t>Conveyor (</w:t>
-            </w:r>
-            <w:proofErr w:type="spellStart"/>
-            <w:r>
-              <w:t>fwd</w:t>
-            </w:r>
-            <w:proofErr w:type="spellEnd"/>
             <w:r>
               <w:t>)</w:t>
             </w:r>
@@ -692,15 +687,7 @@
           </w:tcPr>
           <w:p>
             <w:r>
-              <w:t>Shooter (</w:t>
-            </w:r>
-            <w:proofErr w:type="spellStart"/>
-            <w:r>
-              <w:t>fwd</w:t>
-            </w:r>
-            <w:proofErr w:type="spellEnd"/>
-            <w:r>
-              <w:t>)</w:t>
+              <w:t>Shooter (fwd)</w:t>
             </w:r>
           </w:p>
         </w:tc>
@@ -1204,13 +1191,8 @@
             <w:tcW w:w="0" w:type="auto"/>
           </w:tcPr>
           <w:p>
-            <w:proofErr w:type="spellStart"/>
-            <w:r>
-              <w:t>LimeLight</w:t>
-            </w:r>
-            <w:proofErr w:type="spellEnd"/>
-            <w:r>
-              <w:t xml:space="preserve"> Automation</w:t>
+            <w:r>
+              <w:t>LimeLight Automation</w:t>
             </w:r>
           </w:p>
         </w:tc>

</xml_diff>

<commit_message>
updte xbox control diagram to list limelight automation control as hold function.
</commit_message>
<xml_diff>
--- a/XboxControls_Diagram.docx
+++ b/XboxControls_Diagram.docx
@@ -850,7 +850,7 @@
       </w:tblPr>
       <w:tblGrid>
         <w:gridCol w:w="831"/>
-        <w:gridCol w:w="2269"/>
+        <w:gridCol w:w="2781"/>
         <w:gridCol w:w="440"/>
       </w:tblGrid>
       <w:tr>
@@ -936,272 +936,275 @@
             <w:r>
               <w:t>LimeLight Cam (toggle)</w:t>
             </w:r>
+          </w:p>
+        </w:tc>
+        <w:tc>
+          <w:tcPr>
+            <w:tcW w:w="0" w:type="auto"/>
+          </w:tcPr>
+          <w:p>
+            <w:r>
+              <w:t>2</w:t>
+            </w:r>
+          </w:p>
+        </w:tc>
+      </w:tr>
+      <w:tr>
+        <w:tc>
+          <w:tcPr>
+            <w:tcW w:w="0" w:type="auto"/>
+          </w:tcPr>
+          <w:p>
+            <w:r>
+              <w:t>3</w:t>
+            </w:r>
+          </w:p>
+        </w:tc>
+        <w:tc>
+          <w:tcPr>
+            <w:tcW w:w="0" w:type="auto"/>
+          </w:tcPr>
+          <w:p>
+            <w:r>
+              <w:t>Low Gear</w:t>
+            </w:r>
+          </w:p>
+        </w:tc>
+        <w:tc>
+          <w:tcPr>
+            <w:tcW w:w="0" w:type="auto"/>
+          </w:tcPr>
+          <w:p>
+            <w:r>
+              <w:t>3</w:t>
+            </w:r>
+          </w:p>
+        </w:tc>
+      </w:tr>
+      <w:tr>
+        <w:tc>
+          <w:tcPr>
+            <w:tcW w:w="0" w:type="auto"/>
+          </w:tcPr>
+          <w:p>
+            <w:r>
+              <w:t>4</w:t>
+            </w:r>
+          </w:p>
+        </w:tc>
+        <w:tc>
+          <w:tcPr>
+            <w:tcW w:w="0" w:type="auto"/>
+          </w:tcPr>
+          <w:p>
+            <w:r>
+              <w:t>High Gear</w:t>
+            </w:r>
+          </w:p>
+        </w:tc>
+        <w:tc>
+          <w:tcPr>
+            <w:tcW w:w="0" w:type="auto"/>
+          </w:tcPr>
+          <w:p>
+            <w:r>
+              <w:t>4</w:t>
+            </w:r>
+          </w:p>
+        </w:tc>
+      </w:tr>
+      <w:tr>
+        <w:tc>
+          <w:tcPr>
+            <w:tcW w:w="0" w:type="auto"/>
+          </w:tcPr>
+          <w:p>
+            <w:r>
+              <w:t>5</w:t>
+            </w:r>
+          </w:p>
+        </w:tc>
+        <w:tc>
+          <w:tcPr>
+            <w:tcW w:w="0" w:type="auto"/>
+          </w:tcPr>
+          <w:p/>
+        </w:tc>
+        <w:tc>
+          <w:tcPr>
+            <w:tcW w:w="0" w:type="auto"/>
+          </w:tcPr>
+          <w:p>
+            <w:r>
+              <w:t>5</w:t>
+            </w:r>
+          </w:p>
+        </w:tc>
+      </w:tr>
+      <w:tr>
+        <w:tc>
+          <w:tcPr>
+            <w:tcW w:w="0" w:type="auto"/>
+          </w:tcPr>
+          <w:p>
+            <w:r>
+              <w:t>6</w:t>
+            </w:r>
+          </w:p>
+        </w:tc>
+        <w:tc>
+          <w:tcPr>
+            <w:tcW w:w="0" w:type="auto"/>
+          </w:tcPr>
+          <w:p/>
+        </w:tc>
+        <w:tc>
+          <w:tcPr>
+            <w:tcW w:w="0" w:type="auto"/>
+          </w:tcPr>
+          <w:p>
+            <w:r>
+              <w:t>6</w:t>
+            </w:r>
+          </w:p>
+        </w:tc>
+      </w:tr>
+      <w:tr>
+        <w:tc>
+          <w:tcPr>
+            <w:tcW w:w="0" w:type="auto"/>
+          </w:tcPr>
+          <w:p>
+            <w:r>
+              <w:t>7</w:t>
+            </w:r>
+          </w:p>
+        </w:tc>
+        <w:tc>
+          <w:tcPr>
+            <w:tcW w:w="0" w:type="auto"/>
+          </w:tcPr>
+          <w:p/>
+        </w:tc>
+        <w:tc>
+          <w:tcPr>
+            <w:tcW w:w="0" w:type="auto"/>
+          </w:tcPr>
+          <w:p>
+            <w:r>
+              <w:t>7</w:t>
+            </w:r>
+          </w:p>
+        </w:tc>
+      </w:tr>
+      <w:tr>
+        <w:tc>
+          <w:tcPr>
+            <w:tcW w:w="0" w:type="auto"/>
+          </w:tcPr>
+          <w:p>
+            <w:r>
+              <w:t>8</w:t>
+            </w:r>
+          </w:p>
+        </w:tc>
+        <w:tc>
+          <w:tcPr>
+            <w:tcW w:w="0" w:type="auto"/>
+          </w:tcPr>
+          <w:p/>
+        </w:tc>
+        <w:tc>
+          <w:tcPr>
+            <w:tcW w:w="0" w:type="auto"/>
+          </w:tcPr>
+          <w:p>
+            <w:r>
+              <w:t>8</w:t>
+            </w:r>
+          </w:p>
+        </w:tc>
+      </w:tr>
+      <w:tr>
+        <w:tc>
+          <w:tcPr>
+            <w:tcW w:w="0" w:type="auto"/>
+          </w:tcPr>
+          <w:p>
+            <w:r>
+              <w:t>9</w:t>
+            </w:r>
+          </w:p>
+        </w:tc>
+        <w:tc>
+          <w:tcPr>
+            <w:tcW w:w="0" w:type="auto"/>
+          </w:tcPr>
+          <w:p/>
+        </w:tc>
+        <w:tc>
+          <w:tcPr>
+            <w:tcW w:w="0" w:type="auto"/>
+          </w:tcPr>
+          <w:p>
+            <w:r>
+              <w:t>9</w:t>
+            </w:r>
+          </w:p>
+        </w:tc>
+      </w:tr>
+      <w:tr>
+        <w:tc>
+          <w:tcPr>
+            <w:tcW w:w="0" w:type="auto"/>
+          </w:tcPr>
+          <w:p>
+            <w:r>
+              <w:t>10</w:t>
+            </w:r>
+          </w:p>
+        </w:tc>
+        <w:tc>
+          <w:tcPr>
+            <w:tcW w:w="0" w:type="auto"/>
+          </w:tcPr>
+          <w:p/>
+        </w:tc>
+        <w:tc>
+          <w:tcPr>
+            <w:tcW w:w="0" w:type="auto"/>
+          </w:tcPr>
+          <w:p>
+            <w:r>
+              <w:t>10</w:t>
+            </w:r>
+          </w:p>
+        </w:tc>
+      </w:tr>
+      <w:tr>
+        <w:tc>
+          <w:tcPr>
+            <w:tcW w:w="0" w:type="auto"/>
+          </w:tcPr>
+          <w:p>
+            <w:r>
+              <w:t>11</w:t>
+            </w:r>
+          </w:p>
+        </w:tc>
+        <w:tc>
+          <w:tcPr>
+            <w:tcW w:w="0" w:type="auto"/>
+          </w:tcPr>
+          <w:p>
+            <w:r>
+              <w:t>LimeLight Automation</w:t>
+            </w:r>
+            <w:r>
+              <w:t xml:space="preserve"> (hold)</w:t>
+            </w:r>
             <w:bookmarkStart w:id="0" w:name="_GoBack"/>
             <w:bookmarkEnd w:id="0"/>
-          </w:p>
-        </w:tc>
-        <w:tc>
-          <w:tcPr>
-            <w:tcW w:w="0" w:type="auto"/>
-          </w:tcPr>
-          <w:p>
-            <w:r>
-              <w:t>2</w:t>
-            </w:r>
-          </w:p>
-        </w:tc>
-      </w:tr>
-      <w:tr>
-        <w:tc>
-          <w:tcPr>
-            <w:tcW w:w="0" w:type="auto"/>
-          </w:tcPr>
-          <w:p>
-            <w:r>
-              <w:t>3</w:t>
-            </w:r>
-          </w:p>
-        </w:tc>
-        <w:tc>
-          <w:tcPr>
-            <w:tcW w:w="0" w:type="auto"/>
-          </w:tcPr>
-          <w:p>
-            <w:r>
-              <w:t>Low Gear</w:t>
-            </w:r>
-          </w:p>
-        </w:tc>
-        <w:tc>
-          <w:tcPr>
-            <w:tcW w:w="0" w:type="auto"/>
-          </w:tcPr>
-          <w:p>
-            <w:r>
-              <w:t>3</w:t>
-            </w:r>
-          </w:p>
-        </w:tc>
-      </w:tr>
-      <w:tr>
-        <w:tc>
-          <w:tcPr>
-            <w:tcW w:w="0" w:type="auto"/>
-          </w:tcPr>
-          <w:p>
-            <w:r>
-              <w:t>4</w:t>
-            </w:r>
-          </w:p>
-        </w:tc>
-        <w:tc>
-          <w:tcPr>
-            <w:tcW w:w="0" w:type="auto"/>
-          </w:tcPr>
-          <w:p>
-            <w:r>
-              <w:t>High Gear</w:t>
-            </w:r>
-          </w:p>
-        </w:tc>
-        <w:tc>
-          <w:tcPr>
-            <w:tcW w:w="0" w:type="auto"/>
-          </w:tcPr>
-          <w:p>
-            <w:r>
-              <w:t>4</w:t>
-            </w:r>
-          </w:p>
-        </w:tc>
-      </w:tr>
-      <w:tr>
-        <w:tc>
-          <w:tcPr>
-            <w:tcW w:w="0" w:type="auto"/>
-          </w:tcPr>
-          <w:p>
-            <w:r>
-              <w:t>5</w:t>
-            </w:r>
-          </w:p>
-        </w:tc>
-        <w:tc>
-          <w:tcPr>
-            <w:tcW w:w="0" w:type="auto"/>
-          </w:tcPr>
-          <w:p/>
-        </w:tc>
-        <w:tc>
-          <w:tcPr>
-            <w:tcW w:w="0" w:type="auto"/>
-          </w:tcPr>
-          <w:p>
-            <w:r>
-              <w:t>5</w:t>
-            </w:r>
-          </w:p>
-        </w:tc>
-      </w:tr>
-      <w:tr>
-        <w:tc>
-          <w:tcPr>
-            <w:tcW w:w="0" w:type="auto"/>
-          </w:tcPr>
-          <w:p>
-            <w:r>
-              <w:t>6</w:t>
-            </w:r>
-          </w:p>
-        </w:tc>
-        <w:tc>
-          <w:tcPr>
-            <w:tcW w:w="0" w:type="auto"/>
-          </w:tcPr>
-          <w:p/>
-        </w:tc>
-        <w:tc>
-          <w:tcPr>
-            <w:tcW w:w="0" w:type="auto"/>
-          </w:tcPr>
-          <w:p>
-            <w:r>
-              <w:t>6</w:t>
-            </w:r>
-          </w:p>
-        </w:tc>
-      </w:tr>
-      <w:tr>
-        <w:tc>
-          <w:tcPr>
-            <w:tcW w:w="0" w:type="auto"/>
-          </w:tcPr>
-          <w:p>
-            <w:r>
-              <w:t>7</w:t>
-            </w:r>
-          </w:p>
-        </w:tc>
-        <w:tc>
-          <w:tcPr>
-            <w:tcW w:w="0" w:type="auto"/>
-          </w:tcPr>
-          <w:p/>
-        </w:tc>
-        <w:tc>
-          <w:tcPr>
-            <w:tcW w:w="0" w:type="auto"/>
-          </w:tcPr>
-          <w:p>
-            <w:r>
-              <w:t>7</w:t>
-            </w:r>
-          </w:p>
-        </w:tc>
-      </w:tr>
-      <w:tr>
-        <w:tc>
-          <w:tcPr>
-            <w:tcW w:w="0" w:type="auto"/>
-          </w:tcPr>
-          <w:p>
-            <w:r>
-              <w:t>8</w:t>
-            </w:r>
-          </w:p>
-        </w:tc>
-        <w:tc>
-          <w:tcPr>
-            <w:tcW w:w="0" w:type="auto"/>
-          </w:tcPr>
-          <w:p/>
-        </w:tc>
-        <w:tc>
-          <w:tcPr>
-            <w:tcW w:w="0" w:type="auto"/>
-          </w:tcPr>
-          <w:p>
-            <w:r>
-              <w:t>8</w:t>
-            </w:r>
-          </w:p>
-        </w:tc>
-      </w:tr>
-      <w:tr>
-        <w:tc>
-          <w:tcPr>
-            <w:tcW w:w="0" w:type="auto"/>
-          </w:tcPr>
-          <w:p>
-            <w:r>
-              <w:t>9</w:t>
-            </w:r>
-          </w:p>
-        </w:tc>
-        <w:tc>
-          <w:tcPr>
-            <w:tcW w:w="0" w:type="auto"/>
-          </w:tcPr>
-          <w:p/>
-        </w:tc>
-        <w:tc>
-          <w:tcPr>
-            <w:tcW w:w="0" w:type="auto"/>
-          </w:tcPr>
-          <w:p>
-            <w:r>
-              <w:t>9</w:t>
-            </w:r>
-          </w:p>
-        </w:tc>
-      </w:tr>
-      <w:tr>
-        <w:tc>
-          <w:tcPr>
-            <w:tcW w:w="0" w:type="auto"/>
-          </w:tcPr>
-          <w:p>
-            <w:r>
-              <w:t>10</w:t>
-            </w:r>
-          </w:p>
-        </w:tc>
-        <w:tc>
-          <w:tcPr>
-            <w:tcW w:w="0" w:type="auto"/>
-          </w:tcPr>
-          <w:p/>
-        </w:tc>
-        <w:tc>
-          <w:tcPr>
-            <w:tcW w:w="0" w:type="auto"/>
-          </w:tcPr>
-          <w:p>
-            <w:r>
-              <w:t>10</w:t>
-            </w:r>
-          </w:p>
-        </w:tc>
-      </w:tr>
-      <w:tr>
-        <w:tc>
-          <w:tcPr>
-            <w:tcW w:w="0" w:type="auto"/>
-          </w:tcPr>
-          <w:p>
-            <w:r>
-              <w:t>11</w:t>
-            </w:r>
-          </w:p>
-        </w:tc>
-        <w:tc>
-          <w:tcPr>
-            <w:tcW w:w="0" w:type="auto"/>
-          </w:tcPr>
-          <w:p>
-            <w:r>
-              <w:t>LimeLight Automation</w:t>
-            </w:r>
           </w:p>
         </w:tc>
         <w:tc>

</xml_diff>

<commit_message>
fix commands... i broke them last night, woops.
</commit_message>
<xml_diff>
--- a/XboxControls_Diagram.docx
+++ b/XboxControls_Diagram.docx
@@ -11,7 +11,7 @@
       </w:tblPr>
       <w:tblGrid>
         <w:gridCol w:w="1225"/>
-        <w:gridCol w:w="2121"/>
+        <w:gridCol w:w="2069"/>
         <w:gridCol w:w="985"/>
       </w:tblGrid>
       <w:tr>
@@ -61,6 +61,151 @@
           <w:tcPr>
             <w:tcW w:w="0" w:type="auto"/>
           </w:tcPr>
+          <w:p>
+            <w:r>
+              <w:t>Intake Piston (</w:t>
+            </w:r>
+            <w:r>
+              <w:t>up)</w:t>
+            </w:r>
+          </w:p>
+        </w:tc>
+        <w:tc>
+          <w:tcPr>
+            <w:tcW w:w="0" w:type="auto"/>
+          </w:tcPr>
+          <w:p>
+            <w:r>
+              <w:t>1</w:t>
+            </w:r>
+          </w:p>
+        </w:tc>
+      </w:tr>
+      <w:tr>
+        <w:tc>
+          <w:tcPr>
+            <w:tcW w:w="0" w:type="auto"/>
+          </w:tcPr>
+          <w:p>
+            <w:r>
+              <w:t>X</w:t>
+            </w:r>
+          </w:p>
+        </w:tc>
+        <w:tc>
+          <w:tcPr>
+            <w:tcW w:w="0" w:type="auto"/>
+          </w:tcPr>
+          <w:p>
+            <w:r>
+              <w:t>Intake (rev)</w:t>
+            </w:r>
+          </w:p>
+        </w:tc>
+        <w:tc>
+          <w:tcPr>
+            <w:tcW w:w="0" w:type="auto"/>
+          </w:tcPr>
+          <w:p>
+            <w:r>
+              <w:t>3</w:t>
+            </w:r>
+          </w:p>
+        </w:tc>
+      </w:tr>
+      <w:tr>
+        <w:tc>
+          <w:tcPr>
+            <w:tcW w:w="0" w:type="auto"/>
+          </w:tcPr>
+          <w:p>
+            <w:r>
+              <w:t>Y</w:t>
+            </w:r>
+          </w:p>
+        </w:tc>
+        <w:tc>
+          <w:tcPr>
+            <w:tcW w:w="0" w:type="auto"/>
+          </w:tcPr>
+          <w:p>
+            <w:r>
+              <w:t>Intake (</w:t>
+            </w:r>
+            <w:proofErr w:type="spellStart"/>
+            <w:r>
+              <w:t>fwd</w:t>
+            </w:r>
+            <w:proofErr w:type="spellEnd"/>
+            <w:r>
+              <w:t>)</w:t>
+            </w:r>
+          </w:p>
+        </w:tc>
+        <w:tc>
+          <w:tcPr>
+            <w:tcW w:w="0" w:type="auto"/>
+          </w:tcPr>
+          <w:p>
+            <w:r>
+              <w:t>4</w:t>
+            </w:r>
+          </w:p>
+        </w:tc>
+      </w:tr>
+      <w:tr>
+        <w:tc>
+          <w:tcPr>
+            <w:tcW w:w="0" w:type="auto"/>
+          </w:tcPr>
+          <w:p>
+            <w:r>
+              <w:t>B</w:t>
+            </w:r>
+          </w:p>
+        </w:tc>
+        <w:tc>
+          <w:tcPr>
+            <w:tcW w:w="0" w:type="auto"/>
+          </w:tcPr>
+          <w:p>
+            <w:r>
+              <w:t>Intake Piston (</w:t>
+            </w:r>
+            <w:r>
+              <w:t>down</w:t>
+            </w:r>
+            <w:r>
+              <w:t>)</w:t>
+            </w:r>
+          </w:p>
+        </w:tc>
+        <w:tc>
+          <w:tcPr>
+            <w:tcW w:w="0" w:type="auto"/>
+          </w:tcPr>
+          <w:p>
+            <w:r>
+              <w:t>2</w:t>
+            </w:r>
+          </w:p>
+        </w:tc>
+      </w:tr>
+      <w:tr>
+        <w:tc>
+          <w:tcPr>
+            <w:tcW w:w="0" w:type="auto"/>
+          </w:tcPr>
+          <w:p>
+            <w:r>
+              <w:t>1 - CLICK</w:t>
+            </w:r>
+          </w:p>
+        </w:tc>
+        <w:tc>
+          <w:tcPr>
+            <w:tcW w:w="0" w:type="auto"/>
+          </w:tcPr>
           <w:p/>
         </w:tc>
         <w:tc>
@@ -69,37 +214,484 @@
           </w:tcPr>
           <w:p>
             <w:r>
-              <w:t>1</w:t>
-            </w:r>
-          </w:p>
-        </w:tc>
-      </w:tr>
-      <w:tr>
-        <w:tc>
-          <w:tcPr>
-            <w:tcW w:w="0" w:type="auto"/>
-          </w:tcPr>
-          <w:p>
-            <w:r>
-              <w:t>X</w:t>
-            </w:r>
-          </w:p>
-        </w:tc>
-        <w:tc>
-          <w:tcPr>
-            <w:tcW w:w="0" w:type="auto"/>
-          </w:tcPr>
-          <w:p>
-            <w:r>
-              <w:t>Intake (rev)</w:t>
-            </w:r>
-          </w:p>
-        </w:tc>
-        <w:tc>
-          <w:tcPr>
-            <w:tcW w:w="0" w:type="auto"/>
-          </w:tcPr>
-          <w:p>
+              <w:t>10</w:t>
+            </w:r>
+          </w:p>
+        </w:tc>
+      </w:tr>
+      <w:tr>
+        <w:tc>
+          <w:tcPr>
+            <w:tcW w:w="0" w:type="auto"/>
+          </w:tcPr>
+          <w:p>
+            <w:r>
+              <w:t>1 - AXIS (X)</w:t>
+            </w:r>
+          </w:p>
+        </w:tc>
+        <w:tc>
+          <w:tcPr>
+            <w:tcW w:w="0" w:type="auto"/>
+          </w:tcPr>
+          <w:p/>
+        </w:tc>
+        <w:tc>
+          <w:tcPr>
+            <w:tcW w:w="0" w:type="auto"/>
+          </w:tcPr>
+          <w:p>
+            <w:r>
+              <w:t xml:space="preserve">AXIS </w:t>
+            </w:r>
+            <w:r>
+              <w:t>4</w:t>
+            </w:r>
+          </w:p>
+        </w:tc>
+      </w:tr>
+      <w:tr>
+        <w:tc>
+          <w:tcPr>
+            <w:tcW w:w="0" w:type="auto"/>
+          </w:tcPr>
+          <w:p>
+            <w:r>
+              <w:t>1 - AXIS (Y)</w:t>
+            </w:r>
+          </w:p>
+        </w:tc>
+        <w:tc>
+          <w:tcPr>
+            <w:tcW w:w="0" w:type="auto"/>
+          </w:tcPr>
+          <w:p/>
+        </w:tc>
+        <w:tc>
+          <w:tcPr>
+            <w:tcW w:w="0" w:type="auto"/>
+          </w:tcPr>
+          <w:p>
+            <w:r>
+              <w:t xml:space="preserve">AXIS </w:t>
+            </w:r>
+            <w:r>
+              <w:t>5</w:t>
+            </w:r>
+          </w:p>
+        </w:tc>
+      </w:tr>
+      <w:tr>
+        <w:tc>
+          <w:tcPr>
+            <w:tcW w:w="0" w:type="auto"/>
+          </w:tcPr>
+          <w:p>
+            <w:r>
+              <w:t>2 - UP</w:t>
+            </w:r>
+          </w:p>
+        </w:tc>
+        <w:tc>
+          <w:tcPr>
+            <w:tcW w:w="0" w:type="auto"/>
+          </w:tcPr>
+          <w:p/>
+        </w:tc>
+        <w:tc>
+          <w:tcPr>
+            <w:tcW w:w="0" w:type="auto"/>
+          </w:tcPr>
+          <w:p>
+            <w:r>
+              <w:t>POV 0</w:t>
+            </w:r>
+          </w:p>
+        </w:tc>
+      </w:tr>
+      <w:tr>
+        <w:tc>
+          <w:tcPr>
+            <w:tcW w:w="0" w:type="auto"/>
+          </w:tcPr>
+          <w:p>
+            <w:r>
+              <w:t>2 - RIGHT</w:t>
+            </w:r>
+          </w:p>
+        </w:tc>
+        <w:tc>
+          <w:tcPr>
+            <w:tcW w:w="0" w:type="auto"/>
+          </w:tcPr>
+          <w:p>
+            <w:r>
+              <w:t>Color</w:t>
+            </w:r>
+          </w:p>
+        </w:tc>
+        <w:tc>
+          <w:tcPr>
+            <w:tcW w:w="0" w:type="auto"/>
+          </w:tcPr>
+          <w:p>
+            <w:r>
+              <w:t>POV 90</w:t>
+            </w:r>
+          </w:p>
+        </w:tc>
+      </w:tr>
+      <w:tr>
+        <w:tc>
+          <w:tcPr>
+            <w:tcW w:w="0" w:type="auto"/>
+          </w:tcPr>
+          <w:p>
+            <w:r>
+              <w:t>2 - DOWN</w:t>
+            </w:r>
+          </w:p>
+        </w:tc>
+        <w:tc>
+          <w:tcPr>
+            <w:tcW w:w="0" w:type="auto"/>
+          </w:tcPr>
+          <w:p/>
+        </w:tc>
+        <w:tc>
+          <w:tcPr>
+            <w:tcW w:w="0" w:type="auto"/>
+          </w:tcPr>
+          <w:p>
+            <w:r>
+              <w:t>POV 180</w:t>
+            </w:r>
+          </w:p>
+        </w:tc>
+      </w:tr>
+      <w:tr>
+        <w:tc>
+          <w:tcPr>
+            <w:tcW w:w="0" w:type="auto"/>
+          </w:tcPr>
+          <w:p>
+            <w:r>
+              <w:t>2 - LEFT</w:t>
+            </w:r>
+          </w:p>
+        </w:tc>
+        <w:tc>
+          <w:tcPr>
+            <w:tcW w:w="0" w:type="auto"/>
+          </w:tcPr>
+          <w:p/>
+        </w:tc>
+        <w:tc>
+          <w:tcPr>
+            <w:tcW w:w="0" w:type="auto"/>
+          </w:tcPr>
+          <w:p>
+            <w:r>
+              <w:t>POV 270</w:t>
+            </w:r>
+          </w:p>
+        </w:tc>
+      </w:tr>
+      <w:tr>
+        <w:tc>
+          <w:tcPr>
+            <w:tcW w:w="0" w:type="auto"/>
+          </w:tcPr>
+          <w:p>
+            <w:r>
+              <w:t>3 - CLICK</w:t>
+            </w:r>
+          </w:p>
+        </w:tc>
+        <w:tc>
+          <w:tcPr>
+            <w:tcW w:w="0" w:type="auto"/>
+          </w:tcPr>
+          <w:p/>
+        </w:tc>
+        <w:tc>
+          <w:tcPr>
+            <w:tcW w:w="0" w:type="auto"/>
+          </w:tcPr>
+          <w:p>
+            <w:r>
+              <w:t>9</w:t>
+            </w:r>
+          </w:p>
+        </w:tc>
+      </w:tr>
+      <w:tr>
+        <w:tc>
+          <w:tcPr>
+            <w:tcW w:w="0" w:type="auto"/>
+          </w:tcPr>
+          <w:p>
+            <w:r>
+              <w:t>3 - AXIS (X)</w:t>
+            </w:r>
+          </w:p>
+        </w:tc>
+        <w:tc>
+          <w:tcPr>
+            <w:tcW w:w="0" w:type="auto"/>
+          </w:tcPr>
+          <w:p/>
+        </w:tc>
+        <w:tc>
+          <w:tcPr>
+            <w:tcW w:w="0" w:type="auto"/>
+          </w:tcPr>
+          <w:p>
+            <w:r>
+              <w:t>AXIS 0</w:t>
+            </w:r>
+          </w:p>
+        </w:tc>
+      </w:tr>
+      <w:tr>
+        <w:tc>
+          <w:tcPr>
+            <w:tcW w:w="0" w:type="auto"/>
+          </w:tcPr>
+          <w:p>
+            <w:r>
+              <w:t xml:space="preserve">3 </w:t>
+            </w:r>
+            <w:r>
+              <w:t>–</w:t>
+            </w:r>
+            <w:r>
+              <w:t xml:space="preserve"> AXIS</w:t>
+            </w:r>
+            <w:r>
+              <w:t xml:space="preserve"> (Y)</w:t>
+            </w:r>
+          </w:p>
+        </w:tc>
+        <w:tc>
+          <w:tcPr>
+            <w:tcW w:w="0" w:type="auto"/>
+          </w:tcPr>
+          <w:p>
+            <w:r>
+              <w:t>Hang</w:t>
+            </w:r>
+          </w:p>
+        </w:tc>
+        <w:tc>
+          <w:tcPr>
+            <w:tcW w:w="0" w:type="auto"/>
+          </w:tcPr>
+          <w:p>
+            <w:r>
+              <w:t>AXIS 1</w:t>
+            </w:r>
+          </w:p>
+        </w:tc>
+      </w:tr>
+      <w:tr>
+        <w:tc>
+          <w:tcPr>
+            <w:tcW w:w="0" w:type="auto"/>
+          </w:tcPr>
+          <w:p>
+            <w:r>
+              <w:t>4</w:t>
+            </w:r>
+          </w:p>
+        </w:tc>
+        <w:tc>
+          <w:tcPr>
+            <w:tcW w:w="0" w:type="auto"/>
+          </w:tcPr>
+          <w:p>
+            <w:r>
+              <w:t>Hang Puncher (in)</w:t>
+            </w:r>
+          </w:p>
+        </w:tc>
+        <w:tc>
+          <w:tcPr>
+            <w:tcW w:w="0" w:type="auto"/>
+          </w:tcPr>
+          <w:p>
+            <w:r>
+              <w:t>7</w:t>
+            </w:r>
+          </w:p>
+        </w:tc>
+      </w:tr>
+      <w:tr>
+        <w:tc>
+          <w:tcPr>
+            <w:tcW w:w="0" w:type="auto"/>
+          </w:tcPr>
+          <w:p>
+            <w:r>
+              <w:t>5</w:t>
+            </w:r>
+          </w:p>
+        </w:tc>
+        <w:tc>
+          <w:tcPr>
+            <w:tcW w:w="0" w:type="auto"/>
+          </w:tcPr>
+          <w:p>
+            <w:r>
+              <w:t>Shooter (rev)</w:t>
+            </w:r>
+          </w:p>
+        </w:tc>
+        <w:tc>
+          <w:tcPr>
+            <w:tcW w:w="0" w:type="auto"/>
+          </w:tcPr>
+          <w:p>
+            <w:r>
+              <w:t>5</w:t>
+            </w:r>
+          </w:p>
+        </w:tc>
+      </w:tr>
+      <w:tr>
+        <w:tc>
+          <w:tcPr>
+            <w:tcW w:w="0" w:type="auto"/>
+          </w:tcPr>
+          <w:p>
+            <w:r>
+              <w:t>6</w:t>
+            </w:r>
+          </w:p>
+        </w:tc>
+        <w:tc>
+          <w:tcPr>
+            <w:tcW w:w="0" w:type="auto"/>
+          </w:tcPr>
+          <w:p>
+            <w:r>
+              <w:t>Conveyor (</w:t>
+            </w:r>
+            <w:proofErr w:type="spellStart"/>
+            <w:r>
+              <w:t>fwd</w:t>
+            </w:r>
+            <w:proofErr w:type="spellEnd"/>
+            <w:r>
+              <w:t>)</w:t>
+            </w:r>
+          </w:p>
+        </w:tc>
+        <w:tc>
+          <w:tcPr>
+            <w:tcW w:w="0" w:type="auto"/>
+          </w:tcPr>
+          <w:p>
+            <w:r>
+              <w:t>AXIS 2</w:t>
+            </w:r>
+          </w:p>
+        </w:tc>
+      </w:tr>
+      <w:tr>
+        <w:tc>
+          <w:tcPr>
+            <w:tcW w:w="0" w:type="auto"/>
+          </w:tcPr>
+          <w:p>
+            <w:r>
+              <w:t>7</w:t>
+            </w:r>
+          </w:p>
+        </w:tc>
+        <w:tc>
+          <w:tcPr>
+            <w:tcW w:w="0" w:type="auto"/>
+          </w:tcPr>
+          <w:p/>
+        </w:tc>
+        <w:tc>
+          <w:tcPr>
+            <w:tcW w:w="0" w:type="auto"/>
+          </w:tcPr>
+          <w:p/>
+        </w:tc>
+      </w:tr>
+      <w:tr>
+        <w:tc>
+          <w:tcPr>
+            <w:tcW w:w="0" w:type="auto"/>
+          </w:tcPr>
+          <w:p>
+            <w:r>
+              <w:t>8</w:t>
+            </w:r>
+          </w:p>
+        </w:tc>
+        <w:tc>
+          <w:tcPr>
+            <w:tcW w:w="0" w:type="auto"/>
+          </w:tcPr>
+          <w:p>
+            <w:r>
+              <w:t>Hang Puncher (</w:t>
+            </w:r>
+            <w:r>
+              <w:t>out)</w:t>
+            </w:r>
+          </w:p>
+        </w:tc>
+        <w:tc>
+          <w:tcPr>
+            <w:tcW w:w="0" w:type="auto"/>
+          </w:tcPr>
+          <w:p>
+            <w:r>
+              <w:t>8</w:t>
+            </w:r>
+          </w:p>
+        </w:tc>
+      </w:tr>
+      <w:tr>
+        <w:tc>
+          <w:tcPr>
+            <w:tcW w:w="0" w:type="auto"/>
+          </w:tcPr>
+          <w:p>
+            <w:r>
+              <w:t>9</w:t>
+            </w:r>
+          </w:p>
+        </w:tc>
+        <w:tc>
+          <w:tcPr>
+            <w:tcW w:w="0" w:type="auto"/>
+          </w:tcPr>
+          <w:p>
+            <w:r>
+              <w:t>Conveyor (</w:t>
+            </w:r>
+            <w:r>
+              <w:t>rev</w:t>
+            </w:r>
+            <w:r>
+              <w:t>)</w:t>
+            </w:r>
+          </w:p>
+        </w:tc>
+        <w:tc>
+          <w:tcPr>
+            <w:tcW w:w="0" w:type="auto"/>
+          </w:tcPr>
+          <w:p>
+            <w:r>
+              <w:t xml:space="preserve">AXIS </w:t>
+            </w:r>
             <w:r>
               <w:t>3</w:t>
             </w:r>
@@ -113,579 +705,25 @@
           </w:tcPr>
           <w:p>
             <w:r>
-              <w:t>Y</w:t>
-            </w:r>
-          </w:p>
-        </w:tc>
-        <w:tc>
-          <w:tcPr>
-            <w:tcW w:w="0" w:type="auto"/>
-          </w:tcPr>
-          <w:p>
-            <w:r>
-              <w:t>Intake (fwd)</w:t>
-            </w:r>
-          </w:p>
-        </w:tc>
-        <w:tc>
-          <w:tcPr>
-            <w:tcW w:w="0" w:type="auto"/>
-          </w:tcPr>
-          <w:p>
-            <w:r>
-              <w:t>4</w:t>
-            </w:r>
-          </w:p>
-        </w:tc>
-      </w:tr>
-      <w:tr>
-        <w:tc>
-          <w:tcPr>
-            <w:tcW w:w="0" w:type="auto"/>
-          </w:tcPr>
-          <w:p>
-            <w:r>
-              <w:t>B</w:t>
-            </w:r>
-          </w:p>
-        </w:tc>
-        <w:tc>
-          <w:tcPr>
-            <w:tcW w:w="0" w:type="auto"/>
-          </w:tcPr>
-          <w:p>
-            <w:r>
-              <w:t>Intake Piston (toggle)</w:t>
-            </w:r>
-          </w:p>
-        </w:tc>
-        <w:tc>
-          <w:tcPr>
-            <w:tcW w:w="0" w:type="auto"/>
-          </w:tcPr>
-          <w:p>
-            <w:r>
-              <w:t>2</w:t>
-            </w:r>
-          </w:p>
-        </w:tc>
-      </w:tr>
-      <w:tr>
-        <w:tc>
-          <w:tcPr>
-            <w:tcW w:w="0" w:type="auto"/>
-          </w:tcPr>
-          <w:p>
-            <w:r>
-              <w:t>1 - CLICK</w:t>
-            </w:r>
-          </w:p>
-        </w:tc>
-        <w:tc>
-          <w:tcPr>
-            <w:tcW w:w="0" w:type="auto"/>
-          </w:tcPr>
-          <w:p/>
-        </w:tc>
-        <w:tc>
-          <w:tcPr>
-            <w:tcW w:w="0" w:type="auto"/>
-          </w:tcPr>
-          <w:p>
-            <w:r>
               <w:t>10</w:t>
             </w:r>
           </w:p>
         </w:tc>
-      </w:tr>
-      <w:tr>
-        <w:tc>
-          <w:tcPr>
-            <w:tcW w:w="0" w:type="auto"/>
-          </w:tcPr>
-          <w:p>
-            <w:r>
-              <w:t>1 - AXIS (X)</w:t>
-            </w:r>
-          </w:p>
-        </w:tc>
-        <w:tc>
-          <w:tcPr>
-            <w:tcW w:w="0" w:type="auto"/>
-          </w:tcPr>
-          <w:p/>
-        </w:tc>
-        <w:tc>
-          <w:tcPr>
-            <w:tcW w:w="0" w:type="auto"/>
-          </w:tcPr>
-          <w:p>
-            <w:r>
-              <w:t xml:space="preserve">AXIS </w:t>
-            </w:r>
-            <w:r>
-              <w:t>4</w:t>
-            </w:r>
-          </w:p>
-        </w:tc>
-      </w:tr>
-      <w:tr>
-        <w:tc>
-          <w:tcPr>
-            <w:tcW w:w="0" w:type="auto"/>
-          </w:tcPr>
-          <w:p>
-            <w:r>
-              <w:t>1 - AXIS (Y)</w:t>
-            </w:r>
-          </w:p>
-        </w:tc>
-        <w:tc>
-          <w:tcPr>
-            <w:tcW w:w="0" w:type="auto"/>
-          </w:tcPr>
-          <w:p/>
-        </w:tc>
-        <w:tc>
-          <w:tcPr>
-            <w:tcW w:w="0" w:type="auto"/>
-          </w:tcPr>
-          <w:p>
-            <w:r>
-              <w:t xml:space="preserve">AXIS </w:t>
-            </w:r>
-            <w:r>
-              <w:t>5</w:t>
-            </w:r>
-          </w:p>
-        </w:tc>
-      </w:tr>
-      <w:tr>
-        <w:tc>
-          <w:tcPr>
-            <w:tcW w:w="0" w:type="auto"/>
-          </w:tcPr>
-          <w:p>
-            <w:r>
-              <w:t>2 - UP</w:t>
-            </w:r>
-          </w:p>
-        </w:tc>
-        <w:tc>
-          <w:tcPr>
-            <w:tcW w:w="0" w:type="auto"/>
-          </w:tcPr>
-          <w:p/>
-        </w:tc>
-        <w:tc>
-          <w:tcPr>
-            <w:tcW w:w="0" w:type="auto"/>
-          </w:tcPr>
-          <w:p>
-            <w:r>
-              <w:t>POV 0</w:t>
-            </w:r>
-          </w:p>
-        </w:tc>
-      </w:tr>
-      <w:tr>
-        <w:tc>
-          <w:tcPr>
-            <w:tcW w:w="0" w:type="auto"/>
-          </w:tcPr>
-          <w:p>
-            <w:r>
-              <w:t>2 - RIGHT</w:t>
-            </w:r>
-          </w:p>
-        </w:tc>
-        <w:tc>
-          <w:tcPr>
-            <w:tcW w:w="0" w:type="auto"/>
-          </w:tcPr>
-          <w:p>
-            <w:r>
-              <w:t>Color</w:t>
-            </w:r>
-          </w:p>
-        </w:tc>
-        <w:tc>
-          <w:tcPr>
-            <w:tcW w:w="0" w:type="auto"/>
-          </w:tcPr>
-          <w:p>
-            <w:r>
-              <w:t>POV 90</w:t>
-            </w:r>
-          </w:p>
-        </w:tc>
-      </w:tr>
-      <w:tr>
-        <w:tc>
-          <w:tcPr>
-            <w:tcW w:w="0" w:type="auto"/>
-          </w:tcPr>
-          <w:p>
-            <w:r>
-              <w:t>2 - DOWN</w:t>
-            </w:r>
-          </w:p>
-        </w:tc>
-        <w:tc>
-          <w:tcPr>
-            <w:tcW w:w="0" w:type="auto"/>
-          </w:tcPr>
-          <w:p/>
-        </w:tc>
-        <w:tc>
-          <w:tcPr>
-            <w:tcW w:w="0" w:type="auto"/>
-          </w:tcPr>
-          <w:p>
-            <w:r>
-              <w:t>POV 180</w:t>
-            </w:r>
-          </w:p>
-        </w:tc>
-      </w:tr>
-      <w:tr>
-        <w:tc>
-          <w:tcPr>
-            <w:tcW w:w="0" w:type="auto"/>
-          </w:tcPr>
-          <w:p>
-            <w:r>
-              <w:t>2 - LEFT</w:t>
-            </w:r>
-          </w:p>
-        </w:tc>
-        <w:tc>
-          <w:tcPr>
-            <w:tcW w:w="0" w:type="auto"/>
-          </w:tcPr>
-          <w:p/>
-        </w:tc>
-        <w:tc>
-          <w:tcPr>
-            <w:tcW w:w="0" w:type="auto"/>
-          </w:tcPr>
-          <w:p>
-            <w:r>
-              <w:t>POV 270</w:t>
-            </w:r>
-          </w:p>
-        </w:tc>
-      </w:tr>
-      <w:tr>
-        <w:tc>
-          <w:tcPr>
-            <w:tcW w:w="0" w:type="auto"/>
-          </w:tcPr>
-          <w:p>
-            <w:r>
-              <w:t>3 - CLICK</w:t>
-            </w:r>
-          </w:p>
-        </w:tc>
-        <w:tc>
-          <w:tcPr>
-            <w:tcW w:w="0" w:type="auto"/>
-          </w:tcPr>
-          <w:p/>
-        </w:tc>
-        <w:tc>
-          <w:tcPr>
-            <w:tcW w:w="0" w:type="auto"/>
-          </w:tcPr>
-          <w:p>
-            <w:r>
-              <w:t>9</w:t>
-            </w:r>
-          </w:p>
-        </w:tc>
-      </w:tr>
-      <w:tr>
-        <w:tc>
-          <w:tcPr>
-            <w:tcW w:w="0" w:type="auto"/>
-          </w:tcPr>
-          <w:p>
-            <w:r>
-              <w:t>3 - AXIS (X)</w:t>
-            </w:r>
-          </w:p>
-        </w:tc>
-        <w:tc>
-          <w:tcPr>
-            <w:tcW w:w="0" w:type="auto"/>
-          </w:tcPr>
-          <w:p/>
-        </w:tc>
-        <w:tc>
-          <w:tcPr>
-            <w:tcW w:w="0" w:type="auto"/>
-          </w:tcPr>
-          <w:p>
-            <w:r>
-              <w:t>AXIS 0</w:t>
-            </w:r>
-          </w:p>
-        </w:tc>
-      </w:tr>
-      <w:tr>
-        <w:tc>
-          <w:tcPr>
-            <w:tcW w:w="0" w:type="auto"/>
-          </w:tcPr>
-          <w:p>
-            <w:r>
-              <w:t xml:space="preserve">3 </w:t>
-            </w:r>
-            <w:r>
-              <w:t>–</w:t>
-            </w:r>
-            <w:r>
-              <w:t xml:space="preserve"> AXIS</w:t>
-            </w:r>
-            <w:r>
-              <w:t xml:space="preserve"> (Y)</w:t>
-            </w:r>
-          </w:p>
-        </w:tc>
-        <w:tc>
-          <w:tcPr>
-            <w:tcW w:w="0" w:type="auto"/>
-          </w:tcPr>
-          <w:p>
-            <w:r>
-              <w:t>Hang</w:t>
-            </w:r>
-          </w:p>
-        </w:tc>
-        <w:tc>
-          <w:tcPr>
-            <w:tcW w:w="0" w:type="auto"/>
-          </w:tcPr>
-          <w:p>
-            <w:r>
-              <w:t>AXIS 1</w:t>
-            </w:r>
-          </w:p>
-        </w:tc>
-      </w:tr>
-      <w:tr>
-        <w:tc>
-          <w:tcPr>
-            <w:tcW w:w="0" w:type="auto"/>
-          </w:tcPr>
-          <w:p>
-            <w:r>
-              <w:t>4</w:t>
-            </w:r>
-          </w:p>
-        </w:tc>
-        <w:tc>
-          <w:tcPr>
-            <w:tcW w:w="0" w:type="auto"/>
-          </w:tcPr>
-          <w:p>
-            <w:r>
-              <w:t>Shooter (rev)</w:t>
-            </w:r>
-          </w:p>
-        </w:tc>
-        <w:tc>
-          <w:tcPr>
-            <w:tcW w:w="0" w:type="auto"/>
-          </w:tcPr>
-          <w:p>
-            <w:r>
-              <w:t>7</w:t>
-            </w:r>
-          </w:p>
-        </w:tc>
-      </w:tr>
-      <w:tr>
-        <w:tc>
-          <w:tcPr>
-            <w:tcW w:w="0" w:type="auto"/>
-          </w:tcPr>
-          <w:p>
-            <w:r>
-              <w:t>5</w:t>
-            </w:r>
-          </w:p>
-        </w:tc>
-        <w:tc>
-          <w:tcPr>
-            <w:tcW w:w="0" w:type="auto"/>
-          </w:tcPr>
-          <w:p/>
-        </w:tc>
-        <w:tc>
-          <w:tcPr>
-            <w:tcW w:w="0" w:type="auto"/>
-          </w:tcPr>
-          <w:p>
-            <w:r>
-              <w:t>5</w:t>
-            </w:r>
-          </w:p>
-        </w:tc>
-      </w:tr>
-      <w:tr>
-        <w:tc>
-          <w:tcPr>
-            <w:tcW w:w="0" w:type="auto"/>
-          </w:tcPr>
-          <w:p>
-            <w:r>
-              <w:t>6</w:t>
-            </w:r>
-          </w:p>
-        </w:tc>
-        <w:tc>
-          <w:tcPr>
-            <w:tcW w:w="0" w:type="auto"/>
-          </w:tcPr>
-          <w:p>
-            <w:r>
-              <w:t>Conveyor (</w:t>
-            </w:r>
+        <w:tc>
+          <w:tcPr>
+            <w:tcW w:w="0" w:type="auto"/>
+          </w:tcPr>
+          <w:p>
+            <w:r>
+              <w:t>Shooter (</w:t>
+            </w:r>
+            <w:proofErr w:type="spellStart"/>
             <w:r>
               <w:t>fwd</w:t>
             </w:r>
+            <w:proofErr w:type="spellEnd"/>
             <w:r>
               <w:t>)</w:t>
-            </w:r>
-          </w:p>
-        </w:tc>
-        <w:tc>
-          <w:tcPr>
-            <w:tcW w:w="0" w:type="auto"/>
-          </w:tcPr>
-          <w:p>
-            <w:r>
-              <w:t>AXIS 2</w:t>
-            </w:r>
-          </w:p>
-        </w:tc>
-      </w:tr>
-      <w:tr>
-        <w:tc>
-          <w:tcPr>
-            <w:tcW w:w="0" w:type="auto"/>
-          </w:tcPr>
-          <w:p>
-            <w:r>
-              <w:t>7</w:t>
-            </w:r>
-          </w:p>
-        </w:tc>
-        <w:tc>
-          <w:tcPr>
-            <w:tcW w:w="0" w:type="auto"/>
-          </w:tcPr>
-          <w:p/>
-        </w:tc>
-        <w:tc>
-          <w:tcPr>
-            <w:tcW w:w="0" w:type="auto"/>
-          </w:tcPr>
-          <w:p/>
-        </w:tc>
-      </w:tr>
-      <w:tr>
-        <w:tc>
-          <w:tcPr>
-            <w:tcW w:w="0" w:type="auto"/>
-          </w:tcPr>
-          <w:p>
-            <w:r>
-              <w:t>8</w:t>
-            </w:r>
-          </w:p>
-        </w:tc>
-        <w:tc>
-          <w:tcPr>
-            <w:tcW w:w="0" w:type="auto"/>
-          </w:tcPr>
-          <w:p>
-            <w:r>
-              <w:t>Air Brake (Hang)</w:t>
-            </w:r>
-          </w:p>
-        </w:tc>
-        <w:tc>
-          <w:tcPr>
-            <w:tcW w:w="0" w:type="auto"/>
-          </w:tcPr>
-          <w:p>
-            <w:r>
-              <w:t>8</w:t>
-            </w:r>
-          </w:p>
-        </w:tc>
-      </w:tr>
-      <w:tr>
-        <w:tc>
-          <w:tcPr>
-            <w:tcW w:w="0" w:type="auto"/>
-          </w:tcPr>
-          <w:p>
-            <w:r>
-              <w:t>9</w:t>
-            </w:r>
-          </w:p>
-        </w:tc>
-        <w:tc>
-          <w:tcPr>
-            <w:tcW w:w="0" w:type="auto"/>
-          </w:tcPr>
-          <w:p>
-            <w:r>
-              <w:t>Conveyor (</w:t>
-            </w:r>
-            <w:r>
-              <w:t>rev</w:t>
-            </w:r>
-            <w:r>
-              <w:t>)</w:t>
-            </w:r>
-          </w:p>
-        </w:tc>
-        <w:tc>
-          <w:tcPr>
-            <w:tcW w:w="0" w:type="auto"/>
-          </w:tcPr>
-          <w:p>
-            <w:r>
-              <w:t xml:space="preserve">AXIS </w:t>
-            </w:r>
-            <w:r>
-              <w:t>3</w:t>
-            </w:r>
-          </w:p>
-        </w:tc>
-      </w:tr>
-      <w:tr>
-        <w:tc>
-          <w:tcPr>
-            <w:tcW w:w="0" w:type="auto"/>
-          </w:tcPr>
-          <w:p>
-            <w:r>
-              <w:t>10</w:t>
-            </w:r>
-          </w:p>
-        </w:tc>
-        <w:tc>
-          <w:tcPr>
-            <w:tcW w:w="0" w:type="auto"/>
-          </w:tcPr>
-          <w:p>
-            <w:r>
-              <w:t>Shooter (fwd)</w:t>
             </w:r>
           </w:p>
         </w:tc>
@@ -901,8 +939,13 @@
             <w:tcW w:w="0" w:type="auto"/>
           </w:tcPr>
           <w:p>
-            <w:r>
-              <w:t>LimeLight LED (toggle)</w:t>
+            <w:proofErr w:type="spellStart"/>
+            <w:r>
+              <w:t>LimeLight</w:t>
+            </w:r>
+            <w:proofErr w:type="spellEnd"/>
+            <w:r>
+              <w:t xml:space="preserve"> LED (toggle)</w:t>
             </w:r>
           </w:p>
         </w:tc>
@@ -933,8 +976,13 @@
             <w:tcW w:w="0" w:type="auto"/>
           </w:tcPr>
           <w:p>
-            <w:r>
-              <w:t>LimeLight Cam (toggle)</w:t>
+            <w:proofErr w:type="spellStart"/>
+            <w:r>
+              <w:t>LimeLight</w:t>
+            </w:r>
+            <w:proofErr w:type="spellEnd"/>
+            <w:r>
+              <w:t xml:space="preserve"> Cam (toggle)</w:t>
             </w:r>
           </w:p>
         </w:tc>
@@ -1197,14 +1245,17 @@
             <w:tcW w:w="0" w:type="auto"/>
           </w:tcPr>
           <w:p>
-            <w:r>
-              <w:t>LimeLight Automation</w:t>
+            <w:proofErr w:type="spellStart"/>
+            <w:r>
+              <w:t>LimeLight</w:t>
+            </w:r>
+            <w:proofErr w:type="spellEnd"/>
+            <w:r>
+              <w:t xml:space="preserve"> Automation</w:t>
             </w:r>
             <w:r>
               <w:t xml:space="preserve"> (hold)</w:t>
             </w:r>
-            <w:bookmarkStart w:id="0" w:name="_GoBack"/>
-            <w:bookmarkEnd w:id="0"/>
           </w:p>
         </w:tc>
         <w:tc>

</xml_diff>